<commit_message>
descw-1219 update tab 16 footer
* remove sample templates
</commit_message>
<xml_diff>
--- a/backend/reports/docx/Tab_16_rpt_P_QuarterlyReview.docx
+++ b/backend/reports/docx/Tab_16_rpt_P_QuarterlyReview.docx
@@ -1,6 +1,6 @@
 
 <file path=word/document.xml><?xml version="1.0" encoding="utf-8"?>
-<w:document xmlns:wpc="http://schemas.microsoft.com/office/word/2010/wordprocessingCanvas" xmlns:cx="http://schemas.microsoft.com/office/drawing/2014/chartex" xmlns:cx1="http://schemas.microsoft.com/office/drawing/2015/9/8/chartex" xmlns:cx2="http://schemas.microsoft.com/office/drawing/2015/10/21/chartex" xmlns:cx3="http://schemas.microsoft.com/office/drawing/2016/5/9/chartex" xmlns:cx4="http://schemas.microsoft.com/office/drawing/2016/5/10/chartex" xmlns:cx5="http://schemas.microsoft.com/office/drawing/2016/5/11/chartex" xmlns:cx6="http://schemas.microsoft.com/office/drawing/2016/5/12/chartex" xmlns:cx7="http://schemas.microsoft.com/office/drawing/2016/5/13/chartex" xmlns:cx8="http://schemas.microsoft.com/office/drawing/2016/5/14/chartex" xmlns:mc="http://schemas.openxmlformats.org/markup-compatibility/2006" xmlns:aink="http://schemas.microsoft.com/office/drawing/2016/ink" xmlns:am3d="http://schemas.microsoft.com/office/drawing/2017/model3d" xmlns:o="urn:schemas-microsoft-com:office:office" xmlns:oel="http://schemas.microsoft.com/office/2019/extlst" xmlns:r="http://schemas.openxmlformats.org/officeDocument/2006/relationships" xmlns:m="http://schemas.openxmlformats.org/officeDocument/2006/math" xmlns:v="urn:schemas-microsoft-com:vml" xmlns:wp14="http://schemas.microsoft.com/office/word/2010/wordprocessingDrawing" xmlns:wp="http://schemas.openxmlformats.org/drawingml/2006/wordprocessingDrawing" xmlns:w10="urn:schemas-microsoft-com:office:word" xmlns:w="http://schemas.openxmlformats.org/wordprocessingml/2006/main" xmlns:w14="http://schemas.microsoft.com/office/word/2010/wordml" xmlns:w15="http://schemas.microsoft.com/office/word/2012/wordml" xmlns:w16cex="http://schemas.microsoft.com/office/word/2018/wordml/cex" xmlns:w16cid="http://schemas.microsoft.com/office/word/2016/wordml/cid" xmlns:w16="http://schemas.microsoft.com/office/word/2018/wordml" xmlns:w16du="http://schemas.microsoft.com/office/word/2023/wordml/word16du" xmlns:w16sdtdh="http://schemas.microsoft.com/office/word/2020/wordml/sdtdatahash" xmlns:w16se="http://schemas.microsoft.com/office/word/2015/wordml/symex" xmlns:wpg="http://schemas.microsoft.com/office/word/2010/wordprocessingGroup" xmlns:wpi="http://schemas.microsoft.com/office/word/2010/wordprocessingInk" xmlns:wne="http://schemas.microsoft.com/office/word/2006/wordml" xmlns:wps="http://schemas.microsoft.com/office/word/2010/wordprocessingShape" mc:Ignorable="w14 w15 w16se w16cid w16 w16cex w16sdtdh wp14">
+<w:document xmlns:wpc="http://schemas.microsoft.com/office/word/2010/wordprocessingCanvas" xmlns:cx="http://schemas.microsoft.com/office/drawing/2014/chartex" xmlns:cx1="http://schemas.microsoft.com/office/drawing/2015/9/8/chartex" xmlns:cx2="http://schemas.microsoft.com/office/drawing/2015/10/21/chartex" xmlns:cx3="http://schemas.microsoft.com/office/drawing/2016/5/9/chartex" xmlns:cx4="http://schemas.microsoft.com/office/drawing/2016/5/10/chartex" xmlns:cx5="http://schemas.microsoft.com/office/drawing/2016/5/11/chartex" xmlns:cx6="http://schemas.microsoft.com/office/drawing/2016/5/12/chartex" xmlns:cx7="http://schemas.microsoft.com/office/drawing/2016/5/13/chartex" xmlns:cx8="http://schemas.microsoft.com/office/drawing/2016/5/14/chartex" xmlns:mc="http://schemas.openxmlformats.org/markup-compatibility/2006" xmlns:aink="http://schemas.microsoft.com/office/drawing/2016/ink" xmlns:am3d="http://schemas.microsoft.com/office/drawing/2017/model3d" xmlns:o="urn:schemas-microsoft-com:office:office" xmlns:oel="http://schemas.microsoft.com/office/2019/extlst" xmlns:r="http://schemas.openxmlformats.org/officeDocument/2006/relationships" xmlns:m="http://schemas.openxmlformats.org/officeDocument/2006/math" xmlns:v="urn:schemas-microsoft-com:vml" xmlns:wp14="http://schemas.microsoft.com/office/word/2010/wordprocessingDrawing" xmlns:wp="http://schemas.openxmlformats.org/drawingml/2006/wordprocessingDrawing" xmlns:w10="urn:schemas-microsoft-com:office:word" xmlns:w="http://schemas.openxmlformats.org/wordprocessingml/2006/main" xmlns:w14="http://schemas.microsoft.com/office/word/2010/wordml" xmlns:w15="http://schemas.microsoft.com/office/word/2012/wordml" xmlns:w16cex="http://schemas.microsoft.com/office/word/2018/wordml/cex" xmlns:w16cid="http://schemas.microsoft.com/office/word/2016/wordml/cid" xmlns:w16="http://schemas.microsoft.com/office/word/2018/wordml" xmlns:w16sdtdh="http://schemas.microsoft.com/office/word/2020/wordml/sdtdatahash" xmlns:w16se="http://schemas.microsoft.com/office/word/2015/wordml/symex" xmlns:wpg="http://schemas.microsoft.com/office/word/2010/wordprocessingGroup" xmlns:wpi="http://schemas.microsoft.com/office/word/2010/wordprocessingInk" xmlns:wne="http://schemas.microsoft.com/office/word/2006/wordml" xmlns:wps="http://schemas.microsoft.com/office/word/2010/wordprocessingShape" mc:Ignorable="w14 w15 w16se w16cid w16 w16cex w16sdtdh wp14">
   <w:body>
     <w:tbl>
       <w:tblPr>
@@ -40,7 +40,7 @@
               <w:bottom w:val="nil"/>
               <w:right w:val="nil"/>
             </w:tcBorders>
-            <w:shd w:val="clear" w:color="auto" w:fill="C5DAF1"/>
+            <w:shd w:val="clear" w:color="auto" w:fill="003365"/>
           </w:tcPr>
           <w:p>
             <w:pPr>
@@ -49,21 +49,27 @@
               <w:ind w:left="11"/>
               <w:jc w:val="center"/>
               <w:rPr>
+                <w:rFonts w:ascii="BC Sans" w:hAnsi="BC Sans"/>
                 <w:b/>
                 <w:color w:val="232731"/>
               </w:rPr>
             </w:pPr>
             <w:r>
               <w:rPr>
-                <w:b/>
                 <w:noProof/>
-                <w:color w:val="232731"/>
+                <w14:ligatures w14:val="standardContextual"/>
               </w:rPr>
               <w:drawing>
-                <wp:inline distT="0" distB="0" distL="0" distR="0" wp14:anchorId="051D28D4" wp14:editId="4AB3F900">
-                  <wp:extent cx="1457325" cy="389255"/>
-                  <wp:effectExtent l="0" t="0" r="3175" b="4445"/>
-                  <wp:docPr id="16" name="Graphic 16"/>
+                <wp:inline distT="0" distB="0" distL="0" distR="0" wp14:anchorId="27C9637E" wp14:editId="73FAAC64">
+                  <wp:extent cx="1617980" cy="456565"/>
+                  <wp:effectExtent l="0" t="0" r="0" b="635"/>
+                  <wp:docPr id="4" name="Graphic 3">
+                    <a:extLst xmlns:a="http://schemas.openxmlformats.org/drawingml/2006/main">
+                      <a:ext uri="{FF2B5EF4-FFF2-40B4-BE49-F238E27FC236}">
+                        <a16:creationId xmlns:a16="http://schemas.microsoft.com/office/drawing/2014/main" id="{CD3FB7DC-2494-89FE-0AC0-2E0678523FE8}"/>
+                      </a:ext>
+                    </a:extLst>
+                  </wp:docPr>
                   <wp:cNvGraphicFramePr>
                     <a:graphicFrameLocks xmlns:a="http://schemas.openxmlformats.org/drawingml/2006/main" noChangeAspect="1"/>
                   </wp:cNvGraphicFramePr>
@@ -71,15 +77,20 @@
                     <a:graphicData uri="http://schemas.openxmlformats.org/drawingml/2006/picture">
                       <pic:pic xmlns:pic="http://schemas.openxmlformats.org/drawingml/2006/picture">
                         <pic:nvPicPr>
-                          <pic:cNvPr id="16" name="Graphic 16"/>
-                          <pic:cNvPicPr/>
+                          <pic:cNvPr id="4" name="Graphic 3">
+                            <a:extLst>
+                              <a:ext uri="{FF2B5EF4-FFF2-40B4-BE49-F238E27FC236}">
+                                <a16:creationId xmlns:a16="http://schemas.microsoft.com/office/drawing/2014/main" id="{CD3FB7DC-2494-89FE-0AC0-2E0678523FE8}"/>
+                              </a:ext>
+                            </a:extLst>
+                          </pic:cNvPr>
+                          <pic:cNvPicPr>
+                            <a:picLocks noChangeAspect="1"/>
+                          </pic:cNvPicPr>
                         </pic:nvPicPr>
                         <pic:blipFill>
                           <a:blip r:embed="rId6">
                             <a:extLst>
-                              <a:ext uri="{28A0092B-C50C-407E-A947-70E740481C1C}">
-                                <a14:useLocalDpi xmlns:a14="http://schemas.microsoft.com/office/drawing/2010/main" val="0"/>
-                              </a:ext>
                               <a:ext uri="{96DAC541-7B7A-43D3-8B79-37D633B846F1}">
                                 <asvg:svgBlip xmlns:asvg="http://schemas.microsoft.com/office/drawing/2016/SVG/main" r:embed="rId7"/>
                               </a:ext>
@@ -92,7 +103,7 @@
                         <pic:spPr>
                           <a:xfrm>
                             <a:off x="0" y="0"/>
-                            <a:ext cx="1457325" cy="389255"/>
+                            <a:ext cx="1617980" cy="456565"/>
                           </a:xfrm>
                           <a:prstGeom prst="rect">
                             <a:avLst/>
@@ -115,7 +126,7 @@
               <w:bottom w:val="nil"/>
               <w:right w:val="nil"/>
             </w:tcBorders>
-            <w:shd w:val="clear" w:color="auto" w:fill="C5DAF1"/>
+            <w:shd w:val="clear" w:color="auto" w:fill="003365"/>
           </w:tcPr>
           <w:p>
             <w:pPr>
@@ -127,21 +138,24 @@
               <w:spacing w:before="12"/>
               <w:ind w:left="11"/>
               <w:rPr>
+                <w:rFonts w:ascii="BC Sans" w:hAnsi="BC Sans"/>
                 <w:b/>
-                <w:color w:val="232731"/>
-              </w:rPr>
-            </w:pPr>
-            <w:r>
-              <w:rPr>
+                <w:color w:val="FFFFFF" w:themeColor="background1"/>
+              </w:rPr>
+            </w:pPr>
+            <w:r>
+              <w:rPr>
+                <w:rFonts w:ascii="BC Sans" w:hAnsi="BC Sans"/>
                 <w:b/>
-                <w:color w:val="232731"/>
+                <w:color w:val="FFFFFF" w:themeColor="background1"/>
               </w:rPr>
               <w:tab/>
             </w:r>
             <w:r>
               <w:rPr>
+                <w:rFonts w:ascii="BC Sans" w:hAnsi="BC Sans"/>
                 <w:b/>
-                <w:color w:val="232731"/>
+                <w:color w:val="FFFFFF" w:themeColor="background1"/>
               </w:rPr>
               <w:tab/>
               <w:t>Project Billing Quarterly Review Report</w:t>
@@ -164,7 +178,7 @@
               <w:bottom w:val="nil"/>
               <w:right w:val="nil"/>
             </w:tcBorders>
-            <w:shd w:val="clear" w:color="auto" w:fill="C5DAF1"/>
+            <w:shd w:val="clear" w:color="auto" w:fill="003365"/>
           </w:tcPr>
           <w:p>
             <w:pPr>
@@ -172,6 +186,7 @@
               <w:spacing w:before="12"/>
               <w:ind w:left="11"/>
               <w:rPr>
+                <w:rFonts w:ascii="BC Sans" w:hAnsi="BC Sans"/>
                 <w:b/>
                 <w:color w:val="232731"/>
               </w:rPr>
@@ -187,7 +202,7 @@
               <w:bottom w:val="nil"/>
               <w:right w:val="nil"/>
             </w:tcBorders>
-            <w:shd w:val="clear" w:color="auto" w:fill="C5DAF1"/>
+            <w:shd w:val="clear" w:color="auto" w:fill="003365"/>
           </w:tcPr>
           <w:p>
             <w:pPr>
@@ -196,39 +211,34 @@
               <w:ind w:left="11"/>
               <w:jc w:val="right"/>
               <w:rPr>
+                <w:rFonts w:ascii="BC Sans" w:hAnsi="BC Sans"/>
                 <w:b/>
-                <w:color w:val="232731"/>
-              </w:rPr>
-            </w:pPr>
-            <w:r>
-              <w:rPr>
+                <w:color w:val="FFFFFF" w:themeColor="background1"/>
+              </w:rPr>
+            </w:pPr>
+            <w:r>
+              <w:rPr>
+                <w:rFonts w:ascii="BC Sans" w:hAnsi="BC Sans"/>
                 <w:b/>
-                <w:color w:val="232731"/>
+                <w:color w:val="FFFFFF" w:themeColor="background1"/>
               </w:rPr>
               <w:t>As of {</w:t>
             </w:r>
             <w:proofErr w:type="spellStart"/>
-            <w:proofErr w:type="gramStart"/>
-            <w:r>
-              <w:rPr>
+            <w:r>
+              <w:rPr>
+                <w:rFonts w:ascii="BC Sans" w:hAnsi="BC Sans"/>
                 <w:b/>
-                <w:color w:val="232731"/>
-              </w:rPr>
-              <w:t>d.report</w:t>
-            </w:r>
-            <w:proofErr w:type="gramEnd"/>
-            <w:r>
-              <w:rPr>
+                <w:color w:val="FFFFFF" w:themeColor="background1"/>
+              </w:rPr>
+              <w:t>d.report_date</w:t>
+            </w:r>
+            <w:proofErr w:type="spellEnd"/>
+            <w:r>
+              <w:rPr>
+                <w:rFonts w:ascii="BC Sans" w:hAnsi="BC Sans"/>
                 <w:b/>
-                <w:color w:val="232731"/>
-              </w:rPr>
-              <w:t>_date</w:t>
-            </w:r>
-            <w:proofErr w:type="spellEnd"/>
-            <w:r>
-              <w:rPr>
-                <w:b/>
-                <w:color w:val="232731"/>
+                <w:color w:val="FFFFFF" w:themeColor="background1"/>
               </w:rPr>
               <w:t>}</w:t>
             </w:r>
@@ -239,6 +249,9 @@
     <w:p>
       <w:pPr>
         <w:pStyle w:val="Header"/>
+        <w:rPr>
+          <w:rFonts w:ascii="BC Sans" w:hAnsi="BC Sans"/>
+        </w:rPr>
       </w:pPr>
     </w:p>
     <w:tbl>
@@ -288,7 +301,7 @@
               <w:spacing w:before="12"/>
               <w:ind w:left="11"/>
               <w:rPr>
-                <w:rFonts w:asciiTheme="minorHAnsi" w:hAnsiTheme="minorHAnsi" w:cstheme="minorHAnsi"/>
+                <w:rFonts w:ascii="BC Sans" w:hAnsi="BC Sans" w:cstheme="minorHAnsi"/>
                 <w:b/>
                 <w:sz w:val="20"/>
                 <w:szCs w:val="20"/>
@@ -296,7 +309,7 @@
             </w:pPr>
             <w:r>
               <w:rPr>
-                <w:rFonts w:asciiTheme="minorHAnsi" w:hAnsiTheme="minorHAnsi" w:cstheme="minorHAnsi"/>
+                <w:rFonts w:ascii="BC Sans" w:hAnsi="BC Sans" w:cstheme="minorHAnsi"/>
                 <w:b/>
                 <w:color w:val="232731"/>
                 <w:sz w:val="20"/>
@@ -327,14 +340,14 @@
               <w:pStyle w:val="TableParagraph"/>
               <w:spacing w:before="77"/>
               <w:rPr>
-                <w:rFonts w:asciiTheme="minorHAnsi" w:hAnsiTheme="minorHAnsi" w:cstheme="minorHAnsi"/>
-                <w:sz w:val="20"/>
-                <w:szCs w:val="20"/>
-              </w:rPr>
-            </w:pPr>
-            <w:r>
-              <w:rPr>
-                <w:rFonts w:asciiTheme="minorHAnsi" w:hAnsiTheme="minorHAnsi" w:cstheme="minorHAnsi"/>
+                <w:rFonts w:ascii="BC Sans" w:hAnsi="BC Sans" w:cstheme="minorHAnsi"/>
+                <w:sz w:val="20"/>
+                <w:szCs w:val="20"/>
+              </w:rPr>
+            </w:pPr>
+            <w:r>
+              <w:rPr>
+                <w:rFonts w:ascii="BC Sans" w:hAnsi="BC Sans" w:cstheme="minorHAnsi"/>
                 <w:color w:val="232731"/>
                 <w:sz w:val="20"/>
                 <w:szCs w:val="20"/>
@@ -343,7 +356,7 @@
             </w:r>
             <w:r>
               <w:rPr>
-                <w:rFonts w:asciiTheme="minorHAnsi" w:hAnsiTheme="minorHAnsi" w:cstheme="minorHAnsi"/>
+                <w:rFonts w:ascii="BC Sans" w:hAnsi="BC Sans" w:cstheme="minorHAnsi"/>
                 <w:bCs/>
                 <w:color w:val="232731"/>
                 <w:sz w:val="20"/>
@@ -352,32 +365,20 @@
               <w:t>{</w:t>
             </w:r>
             <w:proofErr w:type="spellStart"/>
-            <w:proofErr w:type="gramStart"/>
-            <w:r>
-              <w:rPr>
-                <w:rFonts w:asciiTheme="minorHAnsi" w:hAnsiTheme="minorHAnsi" w:cstheme="minorHAnsi"/>
+            <w:r>
+              <w:rPr>
+                <w:rFonts w:ascii="BC Sans" w:hAnsi="BC Sans" w:cstheme="minorHAnsi"/>
                 <w:bCs/>
                 <w:color w:val="232731"/>
                 <w:sz w:val="20"/>
                 <w:szCs w:val="20"/>
               </w:rPr>
-              <w:t>d.project</w:t>
-            </w:r>
-            <w:proofErr w:type="gramEnd"/>
-            <w:r>
-              <w:rPr>
-                <w:rFonts w:asciiTheme="minorHAnsi" w:hAnsiTheme="minorHAnsi" w:cstheme="minorHAnsi"/>
-                <w:bCs/>
-                <w:color w:val="232731"/>
-                <w:sz w:val="20"/>
-                <w:szCs w:val="20"/>
-              </w:rPr>
-              <w:t>.project_number</w:t>
-            </w:r>
-            <w:proofErr w:type="spellEnd"/>
-            <w:r>
-              <w:rPr>
-                <w:rFonts w:asciiTheme="minorHAnsi" w:hAnsiTheme="minorHAnsi" w:cstheme="minorHAnsi"/>
+              <w:t>d.project.project_number</w:t>
+            </w:r>
+            <w:proofErr w:type="spellEnd"/>
+            <w:r>
+              <w:rPr>
+                <w:rFonts w:ascii="BC Sans" w:hAnsi="BC Sans" w:cstheme="minorHAnsi"/>
                 <w:bCs/>
                 <w:color w:val="232731"/>
                 <w:sz w:val="20"/>
@@ -402,7 +403,7 @@
               <w:pStyle w:val="TableParagraph"/>
               <w:spacing w:before="77"/>
               <w:rPr>
-                <w:rFonts w:asciiTheme="minorHAnsi" w:hAnsiTheme="minorHAnsi" w:cstheme="minorHAnsi"/>
+                <w:rFonts w:ascii="BC Sans" w:hAnsi="BC Sans" w:cstheme="minorHAnsi"/>
                 <w:bCs/>
                 <w:sz w:val="20"/>
                 <w:szCs w:val="20"/>
@@ -410,7 +411,7 @@
             </w:pPr>
             <w:r>
               <w:rPr>
-                <w:rFonts w:asciiTheme="minorHAnsi" w:hAnsiTheme="minorHAnsi" w:cstheme="minorHAnsi"/>
+                <w:rFonts w:ascii="BC Sans" w:hAnsi="BC Sans" w:cstheme="minorHAnsi"/>
                 <w:color w:val="232731"/>
                 <w:sz w:val="20"/>
                 <w:szCs w:val="20"/>
@@ -419,7 +420,7 @@
             </w:r>
             <w:r>
               <w:rPr>
-                <w:rFonts w:asciiTheme="minorHAnsi" w:hAnsiTheme="minorHAnsi" w:cstheme="minorHAnsi"/>
+                <w:rFonts w:ascii="BC Sans" w:hAnsi="BC Sans" w:cstheme="minorHAnsi"/>
                 <w:color w:val="232731"/>
                 <w:spacing w:val="2"/>
                 <w:sz w:val="20"/>
@@ -429,7 +430,7 @@
             </w:r>
             <w:r>
               <w:rPr>
-                <w:rFonts w:asciiTheme="minorHAnsi" w:hAnsiTheme="minorHAnsi" w:cstheme="minorHAnsi"/>
+                <w:rFonts w:ascii="BC Sans" w:hAnsi="BC Sans" w:cstheme="minorHAnsi"/>
                 <w:color w:val="232731"/>
                 <w:sz w:val="20"/>
                 <w:szCs w:val="20"/>
@@ -438,7 +439,7 @@
             </w:r>
             <w:r>
               <w:rPr>
-                <w:rFonts w:asciiTheme="minorHAnsi" w:hAnsiTheme="minorHAnsi" w:cstheme="minorHAnsi"/>
+                <w:rFonts w:ascii="BC Sans" w:hAnsi="BC Sans" w:cstheme="minorHAnsi"/>
                 <w:bCs/>
                 <w:color w:val="232731"/>
                 <w:sz w:val="20"/>
@@ -447,32 +448,20 @@
               <w:t>{</w:t>
             </w:r>
             <w:proofErr w:type="spellStart"/>
-            <w:proofErr w:type="gramStart"/>
-            <w:r>
-              <w:rPr>
-                <w:rFonts w:asciiTheme="minorHAnsi" w:hAnsiTheme="minorHAnsi" w:cstheme="minorHAnsi"/>
+            <w:r>
+              <w:rPr>
+                <w:rFonts w:ascii="BC Sans" w:hAnsi="BC Sans" w:cstheme="minorHAnsi"/>
                 <w:bCs/>
                 <w:color w:val="232731"/>
                 <w:sz w:val="20"/>
                 <w:szCs w:val="20"/>
               </w:rPr>
-              <w:t>d.project</w:t>
-            </w:r>
-            <w:proofErr w:type="gramEnd"/>
-            <w:r>
-              <w:rPr>
-                <w:rFonts w:asciiTheme="minorHAnsi" w:hAnsiTheme="minorHAnsi" w:cstheme="minorHAnsi"/>
-                <w:bCs/>
-                <w:color w:val="232731"/>
-                <w:sz w:val="20"/>
-                <w:szCs w:val="20"/>
-              </w:rPr>
-              <w:t>.project_name</w:t>
-            </w:r>
-            <w:proofErr w:type="spellEnd"/>
-            <w:r>
-              <w:rPr>
-                <w:rFonts w:asciiTheme="minorHAnsi" w:hAnsiTheme="minorHAnsi" w:cstheme="minorHAnsi"/>
+              <w:t>d.project.project_name</w:t>
+            </w:r>
+            <w:proofErr w:type="spellEnd"/>
+            <w:r>
+              <w:rPr>
+                <w:rFonts w:ascii="BC Sans" w:hAnsi="BC Sans" w:cstheme="minorHAnsi"/>
                 <w:bCs/>
                 <w:color w:val="232731"/>
                 <w:sz w:val="20"/>
@@ -497,7 +486,7 @@
               <w:pStyle w:val="TableParagraph"/>
               <w:spacing w:before="77"/>
               <w:rPr>
-                <w:rFonts w:asciiTheme="minorHAnsi" w:hAnsiTheme="minorHAnsi" w:cstheme="minorHAnsi"/>
+                <w:rFonts w:ascii="BC Sans" w:hAnsi="BC Sans" w:cstheme="minorHAnsi"/>
                 <w:color w:val="232731"/>
                 <w:sz w:val="20"/>
                 <w:szCs w:val="20"/>
@@ -505,7 +494,7 @@
             </w:pPr>
             <w:r>
               <w:rPr>
-                <w:rFonts w:asciiTheme="minorHAnsi" w:hAnsiTheme="minorHAnsi" w:cstheme="minorHAnsi"/>
+                <w:rFonts w:ascii="BC Sans" w:hAnsi="BC Sans" w:cstheme="minorHAnsi"/>
                 <w:color w:val="232731"/>
                 <w:sz w:val="20"/>
                 <w:szCs w:val="20"/>
@@ -514,7 +503,7 @@
             </w:r>
             <w:r>
               <w:rPr>
-                <w:rFonts w:asciiTheme="minorHAnsi" w:hAnsiTheme="minorHAnsi" w:cstheme="minorHAnsi"/>
+                <w:rFonts w:ascii="BC Sans" w:hAnsi="BC Sans" w:cstheme="minorHAnsi"/>
                 <w:bCs/>
                 <w:color w:val="232731"/>
                 <w:sz w:val="20"/>
@@ -523,32 +512,20 @@
               <w:t>: {</w:t>
             </w:r>
             <w:proofErr w:type="spellStart"/>
-            <w:proofErr w:type="gramStart"/>
-            <w:r>
-              <w:rPr>
-                <w:rFonts w:asciiTheme="minorHAnsi" w:hAnsiTheme="minorHAnsi" w:cstheme="minorHAnsi"/>
+            <w:r>
+              <w:rPr>
+                <w:rFonts w:ascii="BC Sans" w:hAnsi="BC Sans" w:cstheme="minorHAnsi"/>
                 <w:bCs/>
                 <w:color w:val="232731"/>
                 <w:sz w:val="20"/>
                 <w:szCs w:val="20"/>
               </w:rPr>
-              <w:t>d.project</w:t>
-            </w:r>
-            <w:proofErr w:type="gramEnd"/>
-            <w:r>
-              <w:rPr>
-                <w:rFonts w:asciiTheme="minorHAnsi" w:hAnsiTheme="minorHAnsi" w:cstheme="minorHAnsi"/>
-                <w:bCs/>
-                <w:color w:val="232731"/>
-                <w:sz w:val="20"/>
-                <w:szCs w:val="20"/>
-              </w:rPr>
-              <w:t>.project_manager</w:t>
-            </w:r>
-            <w:proofErr w:type="spellEnd"/>
-            <w:r>
-              <w:rPr>
-                <w:rFonts w:asciiTheme="minorHAnsi" w:hAnsiTheme="minorHAnsi" w:cstheme="minorHAnsi"/>
+              <w:t>d.project.project_manager</w:t>
+            </w:r>
+            <w:proofErr w:type="spellEnd"/>
+            <w:r>
+              <w:rPr>
+                <w:rFonts w:ascii="BC Sans" w:hAnsi="BC Sans" w:cstheme="minorHAnsi"/>
                 <w:bCs/>
                 <w:color w:val="232731"/>
                 <w:sz w:val="20"/>
@@ -579,7 +556,7 @@
               <w:pStyle w:val="TableParagraph"/>
               <w:spacing w:before="77"/>
               <w:rPr>
-                <w:rFonts w:asciiTheme="minorHAnsi" w:hAnsiTheme="minorHAnsi" w:cstheme="minorHAnsi"/>
+                <w:rFonts w:ascii="BC Sans" w:hAnsi="BC Sans" w:cstheme="minorHAnsi"/>
                 <w:bCs/>
                 <w:color w:val="232731"/>
                 <w:sz w:val="20"/>
@@ -588,7 +565,7 @@
             </w:pPr>
             <w:r>
               <w:rPr>
-                <w:rFonts w:asciiTheme="minorHAnsi" w:hAnsiTheme="minorHAnsi" w:cstheme="minorHAnsi"/>
+                <w:rFonts w:ascii="BC Sans" w:hAnsi="BC Sans" w:cstheme="minorHAnsi"/>
                 <w:color w:val="232731"/>
                 <w:sz w:val="20"/>
                 <w:szCs w:val="20"/>
@@ -597,7 +574,7 @@
             </w:r>
             <w:r>
               <w:rPr>
-                <w:rFonts w:asciiTheme="minorHAnsi" w:hAnsiTheme="minorHAnsi" w:cstheme="minorHAnsi"/>
+                <w:rFonts w:ascii="BC Sans" w:hAnsi="BC Sans" w:cstheme="minorHAnsi"/>
                 <w:color w:val="404040"/>
                 <w:sz w:val="20"/>
                 <w:szCs w:val="20"/>
@@ -605,48 +582,19 @@
               <w:t>{</w:t>
             </w:r>
             <w:proofErr w:type="spellStart"/>
-            <w:proofErr w:type="gramStart"/>
-            <w:r>
-              <w:rPr>
-                <w:rFonts w:asciiTheme="minorHAnsi" w:hAnsiTheme="minorHAnsi" w:cstheme="minorHAnsi"/>
-                <w:color w:val="404040"/>
-                <w:sz w:val="20"/>
-                <w:szCs w:val="20"/>
-              </w:rPr>
-              <w:t>d.project</w:t>
-            </w:r>
-            <w:proofErr w:type="gramEnd"/>
-            <w:r>
-              <w:rPr>
-                <w:rFonts w:asciiTheme="minorHAnsi" w:hAnsiTheme="minorHAnsi" w:cstheme="minorHAnsi"/>
-                <w:color w:val="404040"/>
-                <w:sz w:val="20"/>
-                <w:szCs w:val="20"/>
-              </w:rPr>
-              <w:t>.</w:t>
-            </w:r>
-            <w:r>
-              <w:rPr>
-                <w:rFonts w:asciiTheme="minorHAnsi" w:hAnsiTheme="minorHAnsi" w:cstheme="minorHAnsi"/>
-                <w:color w:val="404040"/>
-                <w:sz w:val="20"/>
-                <w:szCs w:val="20"/>
-              </w:rPr>
-              <w:t>start</w:t>
-            </w:r>
-            <w:r>
-              <w:rPr>
-                <w:rFonts w:asciiTheme="minorHAnsi" w:hAnsiTheme="minorHAnsi" w:cstheme="minorHAnsi"/>
-                <w:color w:val="404040"/>
-                <w:sz w:val="20"/>
-                <w:szCs w:val="20"/>
-              </w:rPr>
-              <w:t>_date</w:t>
-            </w:r>
-            <w:proofErr w:type="spellEnd"/>
-            <w:r>
-              <w:rPr>
-                <w:rFonts w:asciiTheme="minorHAnsi" w:hAnsiTheme="minorHAnsi" w:cstheme="minorHAnsi"/>
+            <w:r>
+              <w:rPr>
+                <w:rFonts w:ascii="BC Sans" w:hAnsi="BC Sans" w:cstheme="minorHAnsi"/>
+                <w:color w:val="404040"/>
+                <w:sz w:val="20"/>
+                <w:szCs w:val="20"/>
+              </w:rPr>
+              <w:t>d.project.start_date</w:t>
+            </w:r>
+            <w:proofErr w:type="spellEnd"/>
+            <w:r>
+              <w:rPr>
+                <w:rFonts w:ascii="BC Sans" w:hAnsi="BC Sans" w:cstheme="minorHAnsi"/>
                 <w:color w:val="404040"/>
                 <w:sz w:val="20"/>
                 <w:szCs w:val="20"/>
@@ -670,7 +618,7 @@
               <w:pStyle w:val="TableParagraph"/>
               <w:spacing w:before="77"/>
               <w:rPr>
-                <w:rFonts w:asciiTheme="minorHAnsi" w:hAnsiTheme="minorHAnsi" w:cstheme="minorHAnsi"/>
+                <w:rFonts w:ascii="BC Sans" w:hAnsi="BC Sans" w:cstheme="minorHAnsi"/>
                 <w:color w:val="232731"/>
                 <w:sz w:val="20"/>
                 <w:szCs w:val="20"/>
@@ -678,7 +626,7 @@
             </w:pPr>
             <w:r>
               <w:rPr>
-                <w:rFonts w:asciiTheme="minorHAnsi" w:hAnsiTheme="minorHAnsi" w:cstheme="minorHAnsi"/>
+                <w:rFonts w:ascii="BC Sans" w:hAnsi="BC Sans" w:cstheme="minorHAnsi"/>
                 <w:color w:val="232731"/>
                 <w:sz w:val="20"/>
                 <w:szCs w:val="20"/>
@@ -687,7 +635,7 @@
             </w:r>
             <w:r>
               <w:rPr>
-                <w:rFonts w:asciiTheme="minorHAnsi" w:hAnsiTheme="minorHAnsi" w:cstheme="minorHAnsi"/>
+                <w:rFonts w:ascii="BC Sans" w:hAnsi="BC Sans" w:cstheme="minorHAnsi"/>
                 <w:color w:val="404040"/>
                 <w:sz w:val="20"/>
                 <w:szCs w:val="20"/>
@@ -697,7 +645,7 @@
             <w:proofErr w:type="spellStart"/>
             <w:r>
               <w:rPr>
-                <w:rFonts w:asciiTheme="minorHAnsi" w:hAnsiTheme="minorHAnsi" w:cstheme="minorHAnsi"/>
+                <w:rFonts w:ascii="BC Sans" w:hAnsi="BC Sans" w:cstheme="minorHAnsi"/>
                 <w:color w:val="404040"/>
                 <w:sz w:val="20"/>
                 <w:szCs w:val="20"/>
@@ -707,7 +655,7 @@
             <w:proofErr w:type="spellEnd"/>
             <w:r>
               <w:rPr>
-                <w:rFonts w:asciiTheme="minorHAnsi" w:hAnsiTheme="minorHAnsi" w:cstheme="minorHAnsi"/>
+                <w:rFonts w:ascii="BC Sans" w:hAnsi="BC Sans" w:cstheme="minorHAnsi"/>
                 <w:color w:val="404040"/>
                 <w:sz w:val="20"/>
                 <w:szCs w:val="20"/>
@@ -731,7 +679,7 @@
               <w:pStyle w:val="TableParagraph"/>
               <w:spacing w:before="77"/>
               <w:rPr>
-                <w:rFonts w:asciiTheme="minorHAnsi" w:hAnsiTheme="minorHAnsi" w:cstheme="minorHAnsi"/>
+                <w:rFonts w:ascii="BC Sans" w:hAnsi="BC Sans" w:cstheme="minorHAnsi"/>
                 <w:color w:val="232731"/>
                 <w:sz w:val="20"/>
                 <w:szCs w:val="20"/>
@@ -744,6 +692,9 @@
     <w:p>
       <w:pPr>
         <w:pStyle w:val="Header"/>
+        <w:rPr>
+          <w:rFonts w:ascii="BC Sans" w:hAnsi="BC Sans"/>
+        </w:rPr>
       </w:pPr>
     </w:p>
     <w:tbl>
@@ -803,7 +754,7 @@
               <w:spacing w:before="12"/>
               <w:ind w:left="11"/>
               <w:rPr>
-                <w:rFonts w:asciiTheme="minorHAnsi" w:hAnsiTheme="minorHAnsi" w:cstheme="minorHAnsi"/>
+                <w:rFonts w:ascii="BC Sans" w:hAnsi="BC Sans" w:cstheme="minorHAnsi"/>
                 <w:b/>
                 <w:sz w:val="20"/>
                 <w:szCs w:val="20"/>
@@ -811,7 +762,7 @@
             </w:pPr>
             <w:r>
               <w:rPr>
-                <w:rFonts w:asciiTheme="minorHAnsi" w:hAnsiTheme="minorHAnsi" w:cstheme="minorHAnsi"/>
+                <w:rFonts w:ascii="BC Sans" w:hAnsi="BC Sans" w:cstheme="minorHAnsi"/>
                 <w:b/>
                 <w:color w:val="232731"/>
                 <w:sz w:val="20"/>
@@ -843,85 +794,74 @@
               <w:pStyle w:val="TableParagraph"/>
               <w:spacing w:before="0"/>
               <w:rPr>
-                <w:rFonts w:asciiTheme="minorHAnsi" w:hAnsiTheme="minorHAnsi" w:cstheme="minorHAnsi"/>
-                <w:sz w:val="20"/>
-                <w:szCs w:val="20"/>
-              </w:rPr>
-            </w:pPr>
-            <w:r>
-              <w:rPr>
-                <w:rFonts w:asciiTheme="minorHAnsi" w:hAnsiTheme="minorHAnsi" w:cstheme="minorHAnsi"/>
+                <w:rFonts w:ascii="BC Sans" w:hAnsi="BC Sans" w:cstheme="minorHAnsi"/>
+                <w:sz w:val="20"/>
+                <w:szCs w:val="20"/>
+              </w:rPr>
+            </w:pPr>
+            <w:r>
+              <w:rPr>
+                <w:rFonts w:ascii="BC Sans" w:hAnsi="BC Sans" w:cstheme="minorHAnsi"/>
                 <w:color w:val="7E7E7E"/>
                 <w:sz w:val="20"/>
                 <w:szCs w:val="20"/>
               </w:rPr>
-              <w:t xml:space="preserve">Fiscal Year: </w:t>
-            </w:r>
-            <w:r>
-              <w:rPr>
-                <w:rFonts w:asciiTheme="minorHAnsi" w:hAnsiTheme="minorHAnsi" w:cstheme="minorHAnsi"/>
+              <w:t>Fiscal Year: {</w:t>
+            </w:r>
+            <w:proofErr w:type="spellStart"/>
+            <w:r>
+              <w:rPr>
+                <w:rFonts w:ascii="BC Sans" w:hAnsi="BC Sans" w:cstheme="minorHAnsi"/>
                 <w:color w:val="7E7E7E"/>
                 <w:sz w:val="20"/>
                 <w:szCs w:val="20"/>
               </w:rPr>
-              <w:t>{</w:t>
-            </w:r>
-            <w:proofErr w:type="spellStart"/>
-            <w:proofErr w:type="gramStart"/>
-            <w:r>
-              <w:rPr>
-                <w:rFonts w:asciiTheme="minorHAnsi" w:hAnsiTheme="minorHAnsi" w:cstheme="minorHAnsi"/>
+              <w:t>d.deliverables</w:t>
+            </w:r>
+            <w:proofErr w:type="spellEnd"/>
+            <w:r>
+              <w:rPr>
+                <w:rFonts w:ascii="BC Sans" w:hAnsi="BC Sans" w:cstheme="minorHAnsi"/>
                 <w:color w:val="7E7E7E"/>
                 <w:sz w:val="20"/>
                 <w:szCs w:val="20"/>
               </w:rPr>
-              <w:t>d.deliverables</w:t>
-            </w:r>
-            <w:proofErr w:type="spellEnd"/>
-            <w:proofErr w:type="gramEnd"/>
-            <w:r>
-              <w:rPr>
-                <w:rFonts w:asciiTheme="minorHAnsi" w:hAnsiTheme="minorHAnsi" w:cstheme="minorHAnsi"/>
+              <w:t>[</w:t>
+            </w:r>
+            <w:proofErr w:type="spellStart"/>
+            <w:r>
+              <w:rPr>
+                <w:rFonts w:ascii="BC Sans" w:hAnsi="BC Sans" w:cstheme="minorHAnsi"/>
                 <w:color w:val="7E7E7E"/>
                 <w:sz w:val="20"/>
                 <w:szCs w:val="20"/>
               </w:rPr>
-              <w:t>[</w:t>
-            </w:r>
-            <w:proofErr w:type="spellStart"/>
-            <w:r>
-              <w:rPr>
-                <w:rFonts w:asciiTheme="minorHAnsi" w:hAnsiTheme="minorHAnsi" w:cstheme="minorHAnsi"/>
+              <w:t>i</w:t>
+            </w:r>
+            <w:proofErr w:type="spellEnd"/>
+            <w:r>
+              <w:rPr>
+                <w:rFonts w:ascii="BC Sans" w:hAnsi="BC Sans" w:cstheme="minorHAnsi"/>
                 <w:color w:val="7E7E7E"/>
                 <w:sz w:val="20"/>
                 <w:szCs w:val="20"/>
               </w:rPr>
-              <w:t>i</w:t>
-            </w:r>
-            <w:proofErr w:type="spellEnd"/>
-            <w:r>
-              <w:rPr>
-                <w:rFonts w:asciiTheme="minorHAnsi" w:hAnsiTheme="minorHAnsi" w:cstheme="minorHAnsi"/>
+              <w:t>].</w:t>
+            </w:r>
+            <w:proofErr w:type="spellStart"/>
+            <w:r>
+              <w:rPr>
+                <w:rFonts w:ascii="BC Sans" w:hAnsi="BC Sans" w:cstheme="minorHAnsi"/>
                 <w:color w:val="7E7E7E"/>
                 <w:sz w:val="20"/>
                 <w:szCs w:val="20"/>
               </w:rPr>
-              <w:t>].</w:t>
-            </w:r>
-            <w:proofErr w:type="spellStart"/>
-            <w:r>
-              <w:rPr>
-                <w:rFonts w:asciiTheme="minorHAnsi" w:hAnsiTheme="minorHAnsi" w:cstheme="minorHAnsi"/>
-                <w:color w:val="7E7E7E"/>
-                <w:sz w:val="20"/>
-                <w:szCs w:val="20"/>
-              </w:rPr>
               <w:t>fiscal_year</w:t>
             </w:r>
             <w:proofErr w:type="spellEnd"/>
             <w:r>
               <w:rPr>
-                <w:rFonts w:asciiTheme="minorHAnsi" w:hAnsiTheme="minorHAnsi" w:cstheme="minorHAnsi"/>
+                <w:rFonts w:ascii="BC Sans" w:hAnsi="BC Sans" w:cstheme="minorHAnsi"/>
                 <w:color w:val="7E7E7E"/>
                 <w:sz w:val="20"/>
                 <w:szCs w:val="20"/>
@@ -946,7 +886,7 @@
               <w:spacing w:before="0"/>
               <w:jc w:val="center"/>
               <w:rPr>
-                <w:rFonts w:asciiTheme="minorHAnsi" w:hAnsiTheme="minorHAnsi" w:cstheme="minorHAnsi"/>
+                <w:rFonts w:ascii="BC Sans" w:hAnsi="BC Sans" w:cstheme="minorHAnsi"/>
                 <w:sz w:val="20"/>
                 <w:szCs w:val="20"/>
               </w:rPr>
@@ -969,7 +909,7 @@
               <w:spacing w:before="0"/>
               <w:jc w:val="center"/>
               <w:rPr>
-                <w:rFonts w:asciiTheme="minorHAnsi" w:hAnsiTheme="minorHAnsi" w:cstheme="minorHAnsi"/>
+                <w:rFonts w:ascii="BC Sans" w:hAnsi="BC Sans" w:cstheme="minorHAnsi"/>
                 <w:sz w:val="20"/>
                 <w:szCs w:val="20"/>
               </w:rPr>
@@ -992,7 +932,7 @@
               <w:spacing w:before="0"/>
               <w:jc w:val="center"/>
               <w:rPr>
-                <w:rFonts w:asciiTheme="minorHAnsi" w:hAnsiTheme="minorHAnsi" w:cstheme="minorHAnsi"/>
+                <w:rFonts w:ascii="BC Sans" w:hAnsi="BC Sans" w:cstheme="minorHAnsi"/>
                 <w:sz w:val="20"/>
                 <w:szCs w:val="20"/>
               </w:rPr>
@@ -1015,7 +955,7 @@
               <w:spacing w:before="0"/>
               <w:jc w:val="center"/>
               <w:rPr>
-                <w:rFonts w:asciiTheme="minorHAnsi" w:hAnsiTheme="minorHAnsi" w:cstheme="minorHAnsi"/>
+                <w:rFonts w:ascii="BC Sans" w:hAnsi="BC Sans" w:cstheme="minorHAnsi"/>
                 <w:sz w:val="20"/>
                 <w:szCs w:val="20"/>
               </w:rPr>
@@ -1038,7 +978,7 @@
               <w:spacing w:before="0"/>
               <w:jc w:val="center"/>
               <w:rPr>
-                <w:rFonts w:asciiTheme="minorHAnsi" w:hAnsiTheme="minorHAnsi" w:cstheme="minorHAnsi"/>
+                <w:rFonts w:ascii="BC Sans" w:hAnsi="BC Sans" w:cstheme="minorHAnsi"/>
                 <w:sz w:val="20"/>
                 <w:szCs w:val="20"/>
               </w:rPr>
@@ -1062,14 +1002,14 @@
               <w:spacing w:before="0"/>
               <w:jc w:val="center"/>
               <w:rPr>
-                <w:rFonts w:asciiTheme="minorHAnsi" w:hAnsiTheme="minorHAnsi" w:cstheme="minorHAnsi"/>
-                <w:sz w:val="20"/>
-                <w:szCs w:val="20"/>
-              </w:rPr>
-            </w:pPr>
-            <w:r>
-              <w:rPr>
-                <w:rFonts w:asciiTheme="minorHAnsi" w:hAnsiTheme="minorHAnsi" w:cstheme="minorHAnsi"/>
+                <w:rFonts w:ascii="BC Sans" w:hAnsi="BC Sans" w:cstheme="minorHAnsi"/>
+                <w:sz w:val="20"/>
+                <w:szCs w:val="20"/>
+              </w:rPr>
+            </w:pPr>
+            <w:r>
+              <w:rPr>
+                <w:rFonts w:ascii="BC Sans" w:hAnsi="BC Sans" w:cstheme="minorHAnsi"/>
                 <w:color w:val="232731"/>
                 <w:sz w:val="20"/>
                 <w:szCs w:val="20"/>
@@ -1094,7 +1034,7 @@
               <w:spacing w:before="0"/>
               <w:jc w:val="center"/>
               <w:rPr>
-                <w:rFonts w:asciiTheme="minorHAnsi" w:hAnsiTheme="minorHAnsi" w:cstheme="minorHAnsi"/>
+                <w:rFonts w:ascii="BC Sans" w:hAnsi="BC Sans" w:cstheme="minorHAnsi"/>
                 <w:sz w:val="20"/>
                 <w:szCs w:val="20"/>
               </w:rPr>
@@ -1117,7 +1057,7 @@
               <w:spacing w:before="0"/>
               <w:jc w:val="center"/>
               <w:rPr>
-                <w:rFonts w:asciiTheme="minorHAnsi" w:hAnsiTheme="minorHAnsi" w:cstheme="minorHAnsi"/>
+                <w:rFonts w:ascii="BC Sans" w:hAnsi="BC Sans" w:cstheme="minorHAnsi"/>
                 <w:sz w:val="20"/>
                 <w:szCs w:val="20"/>
               </w:rPr>
@@ -1140,7 +1080,7 @@
               <w:spacing w:before="0"/>
               <w:jc w:val="center"/>
               <w:rPr>
-                <w:rFonts w:asciiTheme="minorHAnsi" w:hAnsiTheme="minorHAnsi" w:cstheme="minorHAnsi"/>
+                <w:rFonts w:ascii="BC Sans" w:hAnsi="BC Sans" w:cstheme="minorHAnsi"/>
                 <w:sz w:val="20"/>
                 <w:szCs w:val="20"/>
               </w:rPr>
@@ -1163,7 +1103,7 @@
               <w:spacing w:before="0"/>
               <w:jc w:val="center"/>
               <w:rPr>
-                <w:rFonts w:asciiTheme="minorHAnsi" w:hAnsiTheme="minorHAnsi" w:cstheme="minorHAnsi"/>
+                <w:rFonts w:ascii="BC Sans" w:hAnsi="BC Sans" w:cstheme="minorHAnsi"/>
                 <w:sz w:val="20"/>
                 <w:szCs w:val="20"/>
               </w:rPr>
@@ -1193,7 +1133,7 @@
               <w:ind w:left="11"/>
               <w:jc w:val="center"/>
               <w:rPr>
-                <w:rFonts w:asciiTheme="minorHAnsi" w:hAnsiTheme="minorHAnsi" w:cstheme="minorHAnsi"/>
+                <w:rFonts w:ascii="BC Sans" w:hAnsi="BC Sans" w:cstheme="minorHAnsi"/>
                 <w:color w:val="7E7E7E"/>
                 <w:sz w:val="20"/>
                 <w:szCs w:val="20"/>
@@ -1201,7 +1141,7 @@
             </w:pPr>
             <w:r>
               <w:rPr>
-                <w:rFonts w:asciiTheme="minorHAnsi" w:hAnsiTheme="minorHAnsi" w:cstheme="minorHAnsi"/>
+                <w:rFonts w:ascii="BC Sans" w:hAnsi="BC Sans" w:cstheme="minorHAnsi"/>
                 <w:color w:val="232731"/>
                 <w:sz w:val="20"/>
                 <w:szCs w:val="20"/>
@@ -1226,15 +1166,15 @@
               <w:spacing w:before="76"/>
               <w:jc w:val="center"/>
               <w:rPr>
-                <w:rFonts w:asciiTheme="minorHAnsi" w:hAnsiTheme="minorHAnsi" w:cstheme="minorHAnsi"/>
-                <w:color w:val="404040"/>
-                <w:sz w:val="20"/>
-                <w:szCs w:val="20"/>
-              </w:rPr>
-            </w:pPr>
-            <w:r>
-              <w:rPr>
-                <w:rFonts w:asciiTheme="minorHAnsi" w:hAnsiTheme="minorHAnsi" w:cstheme="minorHAnsi"/>
+                <w:rFonts w:ascii="BC Sans" w:hAnsi="BC Sans" w:cstheme="minorHAnsi"/>
+                <w:color w:val="404040"/>
+                <w:sz w:val="20"/>
+                <w:szCs w:val="20"/>
+              </w:rPr>
+            </w:pPr>
+            <w:r>
+              <w:rPr>
+                <w:rFonts w:ascii="BC Sans" w:hAnsi="BC Sans" w:cstheme="minorHAnsi"/>
                 <w:color w:val="232731"/>
                 <w:sz w:val="20"/>
                 <w:szCs w:val="20"/>
@@ -1243,7 +1183,7 @@
             </w:r>
             <w:r>
               <w:rPr>
-                <w:rFonts w:asciiTheme="minorHAnsi" w:hAnsiTheme="minorHAnsi" w:cstheme="minorHAnsi"/>
+                <w:rFonts w:ascii="BC Sans" w:hAnsi="BC Sans" w:cstheme="minorHAnsi"/>
                 <w:color w:val="232731"/>
                 <w:spacing w:val="1"/>
                 <w:sz w:val="20"/>
@@ -1253,7 +1193,7 @@
             </w:r>
             <w:r>
               <w:rPr>
-                <w:rFonts w:asciiTheme="minorHAnsi" w:hAnsiTheme="minorHAnsi" w:cstheme="minorHAnsi"/>
+                <w:rFonts w:ascii="BC Sans" w:hAnsi="BC Sans" w:cstheme="minorHAnsi"/>
                 <w:color w:val="232731"/>
                 <w:sz w:val="20"/>
                 <w:szCs w:val="20"/>
@@ -1278,14 +1218,14 @@
               <w:spacing w:before="7"/>
               <w:jc w:val="center"/>
               <w:rPr>
-                <w:rFonts w:asciiTheme="minorHAnsi" w:hAnsiTheme="minorHAnsi" w:cstheme="minorHAnsi"/>
-                <w:sz w:val="20"/>
-                <w:szCs w:val="20"/>
-              </w:rPr>
-            </w:pPr>
-            <w:r>
-              <w:rPr>
-                <w:rFonts w:asciiTheme="minorHAnsi" w:hAnsiTheme="minorHAnsi" w:cstheme="minorHAnsi"/>
+                <w:rFonts w:ascii="BC Sans" w:hAnsi="BC Sans" w:cstheme="minorHAnsi"/>
+                <w:sz w:val="20"/>
+                <w:szCs w:val="20"/>
+              </w:rPr>
+            </w:pPr>
+            <w:r>
+              <w:rPr>
+                <w:rFonts w:ascii="BC Sans" w:hAnsi="BC Sans" w:cstheme="minorHAnsi"/>
                 <w:color w:val="232731"/>
                 <w:sz w:val="20"/>
                 <w:szCs w:val="20"/>
@@ -1310,14 +1250,14 @@
               <w:spacing w:before="7"/>
               <w:jc w:val="center"/>
               <w:rPr>
-                <w:rFonts w:asciiTheme="minorHAnsi" w:hAnsiTheme="minorHAnsi" w:cstheme="minorHAnsi"/>
-                <w:sz w:val="20"/>
-                <w:szCs w:val="20"/>
-              </w:rPr>
-            </w:pPr>
-            <w:r>
-              <w:rPr>
-                <w:rFonts w:asciiTheme="minorHAnsi" w:hAnsiTheme="minorHAnsi" w:cstheme="minorHAnsi"/>
+                <w:rFonts w:ascii="BC Sans" w:hAnsi="BC Sans" w:cstheme="minorHAnsi"/>
+                <w:sz w:val="20"/>
+                <w:szCs w:val="20"/>
+              </w:rPr>
+            </w:pPr>
+            <w:r>
+              <w:rPr>
+                <w:rFonts w:ascii="BC Sans" w:hAnsi="BC Sans" w:cstheme="minorHAnsi"/>
                 <w:color w:val="232731"/>
                 <w:sz w:val="20"/>
                 <w:szCs w:val="20"/>
@@ -1342,14 +1282,14 @@
               <w:spacing w:before="7"/>
               <w:jc w:val="center"/>
               <w:rPr>
-                <w:rFonts w:asciiTheme="minorHAnsi" w:hAnsiTheme="minorHAnsi" w:cstheme="minorHAnsi"/>
-                <w:sz w:val="20"/>
-                <w:szCs w:val="20"/>
-              </w:rPr>
-            </w:pPr>
-            <w:r>
-              <w:rPr>
-                <w:rFonts w:asciiTheme="minorHAnsi" w:hAnsiTheme="minorHAnsi" w:cstheme="minorHAnsi"/>
+                <w:rFonts w:ascii="BC Sans" w:hAnsi="BC Sans" w:cstheme="minorHAnsi"/>
+                <w:sz w:val="20"/>
+                <w:szCs w:val="20"/>
+              </w:rPr>
+            </w:pPr>
+            <w:r>
+              <w:rPr>
+                <w:rFonts w:ascii="BC Sans" w:hAnsi="BC Sans" w:cstheme="minorHAnsi"/>
                 <w:color w:val="232731"/>
                 <w:sz w:val="20"/>
                 <w:szCs w:val="20"/>
@@ -1374,14 +1314,14 @@
               <w:spacing w:before="7"/>
               <w:jc w:val="center"/>
               <w:rPr>
-                <w:rFonts w:asciiTheme="minorHAnsi" w:hAnsiTheme="minorHAnsi" w:cstheme="minorHAnsi"/>
-                <w:sz w:val="20"/>
-                <w:szCs w:val="20"/>
-              </w:rPr>
-            </w:pPr>
-            <w:r>
-              <w:rPr>
-                <w:rFonts w:asciiTheme="minorHAnsi" w:hAnsiTheme="minorHAnsi" w:cstheme="minorHAnsi"/>
+                <w:rFonts w:ascii="BC Sans" w:hAnsi="BC Sans" w:cstheme="minorHAnsi"/>
+                <w:sz w:val="20"/>
+                <w:szCs w:val="20"/>
+              </w:rPr>
+            </w:pPr>
+            <w:r>
+              <w:rPr>
+                <w:rFonts w:ascii="BC Sans" w:hAnsi="BC Sans" w:cstheme="minorHAnsi"/>
                 <w:color w:val="232731"/>
                 <w:sz w:val="20"/>
                 <w:szCs w:val="20"/>
@@ -1406,14 +1346,14 @@
               <w:spacing w:before="7"/>
               <w:jc w:val="center"/>
               <w:rPr>
-                <w:rFonts w:asciiTheme="minorHAnsi" w:hAnsiTheme="minorHAnsi" w:cstheme="minorHAnsi"/>
-                <w:sz w:val="20"/>
-                <w:szCs w:val="20"/>
-              </w:rPr>
-            </w:pPr>
-            <w:r>
-              <w:rPr>
-                <w:rFonts w:asciiTheme="minorHAnsi" w:hAnsiTheme="minorHAnsi" w:cstheme="minorHAnsi"/>
+                <w:rFonts w:ascii="BC Sans" w:hAnsi="BC Sans" w:cstheme="minorHAnsi"/>
+                <w:sz w:val="20"/>
+                <w:szCs w:val="20"/>
+              </w:rPr>
+            </w:pPr>
+            <w:r>
+              <w:rPr>
+                <w:rFonts w:ascii="BC Sans" w:hAnsi="BC Sans" w:cstheme="minorHAnsi"/>
                 <w:color w:val="232731"/>
                 <w:sz w:val="20"/>
                 <w:szCs w:val="20"/>
@@ -1438,14 +1378,14 @@
               <w:spacing w:before="7"/>
               <w:jc w:val="center"/>
               <w:rPr>
-                <w:rFonts w:asciiTheme="minorHAnsi" w:hAnsiTheme="minorHAnsi" w:cstheme="minorHAnsi"/>
-                <w:sz w:val="20"/>
-                <w:szCs w:val="20"/>
-              </w:rPr>
-            </w:pPr>
-            <w:r>
-              <w:rPr>
-                <w:rFonts w:asciiTheme="minorHAnsi" w:hAnsiTheme="minorHAnsi" w:cstheme="minorHAnsi"/>
+                <w:rFonts w:ascii="BC Sans" w:hAnsi="BC Sans" w:cstheme="minorHAnsi"/>
+                <w:sz w:val="20"/>
+                <w:szCs w:val="20"/>
+              </w:rPr>
+            </w:pPr>
+            <w:r>
+              <w:rPr>
+                <w:rFonts w:ascii="BC Sans" w:hAnsi="BC Sans" w:cstheme="minorHAnsi"/>
                 <w:color w:val="232731"/>
                 <w:sz w:val="20"/>
                 <w:szCs w:val="20"/>
@@ -1470,14 +1410,14 @@
               <w:spacing w:before="7"/>
               <w:jc w:val="center"/>
               <w:rPr>
-                <w:rFonts w:asciiTheme="minorHAnsi" w:hAnsiTheme="minorHAnsi" w:cstheme="minorHAnsi"/>
-                <w:sz w:val="20"/>
-                <w:szCs w:val="20"/>
-              </w:rPr>
-            </w:pPr>
-            <w:r>
-              <w:rPr>
-                <w:rFonts w:asciiTheme="minorHAnsi" w:hAnsiTheme="minorHAnsi" w:cstheme="minorHAnsi"/>
+                <w:rFonts w:ascii="BC Sans" w:hAnsi="BC Sans" w:cstheme="minorHAnsi"/>
+                <w:sz w:val="20"/>
+                <w:szCs w:val="20"/>
+              </w:rPr>
+            </w:pPr>
+            <w:r>
+              <w:rPr>
+                <w:rFonts w:ascii="BC Sans" w:hAnsi="BC Sans" w:cstheme="minorHAnsi"/>
                 <w:color w:val="232731"/>
                 <w:sz w:val="20"/>
                 <w:szCs w:val="20"/>
@@ -1502,14 +1442,14 @@
               <w:spacing w:before="0"/>
               <w:jc w:val="center"/>
               <w:rPr>
-                <w:rFonts w:asciiTheme="minorHAnsi" w:hAnsiTheme="minorHAnsi" w:cstheme="minorHAnsi"/>
-                <w:sz w:val="20"/>
-                <w:szCs w:val="20"/>
-              </w:rPr>
-            </w:pPr>
-            <w:r>
-              <w:rPr>
-                <w:rFonts w:asciiTheme="minorHAnsi" w:hAnsiTheme="minorHAnsi" w:cstheme="minorHAnsi"/>
+                <w:rFonts w:ascii="BC Sans" w:hAnsi="BC Sans" w:cstheme="minorHAnsi"/>
+                <w:sz w:val="20"/>
+                <w:szCs w:val="20"/>
+              </w:rPr>
+            </w:pPr>
+            <w:r>
+              <w:rPr>
+                <w:rFonts w:ascii="BC Sans" w:hAnsi="BC Sans" w:cstheme="minorHAnsi"/>
                 <w:color w:val="232731"/>
                 <w:sz w:val="20"/>
                 <w:szCs w:val="20"/>
@@ -1534,14 +1474,14 @@
               <w:spacing w:before="7"/>
               <w:jc w:val="center"/>
               <w:rPr>
-                <w:rFonts w:asciiTheme="minorHAnsi" w:hAnsiTheme="minorHAnsi" w:cstheme="minorHAnsi"/>
-                <w:sz w:val="20"/>
-                <w:szCs w:val="20"/>
-              </w:rPr>
-            </w:pPr>
-            <w:r>
-              <w:rPr>
-                <w:rFonts w:asciiTheme="minorHAnsi" w:hAnsiTheme="minorHAnsi" w:cstheme="minorHAnsi"/>
+                <w:rFonts w:ascii="BC Sans" w:hAnsi="BC Sans" w:cstheme="minorHAnsi"/>
+                <w:sz w:val="20"/>
+                <w:szCs w:val="20"/>
+              </w:rPr>
+            </w:pPr>
+            <w:r>
+              <w:rPr>
+                <w:rFonts w:ascii="BC Sans" w:hAnsi="BC Sans" w:cstheme="minorHAnsi"/>
                 <w:color w:val="232731"/>
                 <w:sz w:val="20"/>
                 <w:szCs w:val="20"/>
@@ -1566,14 +1506,14 @@
               <w:spacing w:before="7"/>
               <w:jc w:val="center"/>
               <w:rPr>
-                <w:rFonts w:asciiTheme="minorHAnsi" w:hAnsiTheme="minorHAnsi" w:cstheme="minorHAnsi"/>
-                <w:sz w:val="20"/>
-                <w:szCs w:val="20"/>
-              </w:rPr>
-            </w:pPr>
-            <w:r>
-              <w:rPr>
-                <w:rFonts w:asciiTheme="minorHAnsi" w:hAnsiTheme="minorHAnsi" w:cstheme="minorHAnsi"/>
+                <w:rFonts w:ascii="BC Sans" w:hAnsi="BC Sans" w:cstheme="minorHAnsi"/>
+                <w:sz w:val="20"/>
+                <w:szCs w:val="20"/>
+              </w:rPr>
+            </w:pPr>
+            <w:r>
+              <w:rPr>
+                <w:rFonts w:ascii="BC Sans" w:hAnsi="BC Sans" w:cstheme="minorHAnsi"/>
                 <w:color w:val="232731"/>
                 <w:sz w:val="20"/>
                 <w:szCs w:val="20"/>
@@ -1598,14 +1538,14 @@
               <w:spacing w:before="7"/>
               <w:jc w:val="center"/>
               <w:rPr>
-                <w:rFonts w:asciiTheme="minorHAnsi" w:hAnsiTheme="minorHAnsi" w:cstheme="minorHAnsi"/>
-                <w:sz w:val="20"/>
-                <w:szCs w:val="20"/>
-              </w:rPr>
-            </w:pPr>
-            <w:r>
-              <w:rPr>
-                <w:rFonts w:asciiTheme="minorHAnsi" w:hAnsiTheme="minorHAnsi" w:cstheme="minorHAnsi"/>
+                <w:rFonts w:ascii="BC Sans" w:hAnsi="BC Sans" w:cstheme="minorHAnsi"/>
+                <w:sz w:val="20"/>
+                <w:szCs w:val="20"/>
+              </w:rPr>
+            </w:pPr>
+            <w:r>
+              <w:rPr>
+                <w:rFonts w:ascii="BC Sans" w:hAnsi="BC Sans" w:cstheme="minorHAnsi"/>
                 <w:color w:val="232731"/>
                 <w:sz w:val="20"/>
                 <w:szCs w:val="20"/>
@@ -1635,14 +1575,14 @@
               <w:pStyle w:val="TableParagraph"/>
               <w:jc w:val="center"/>
               <w:rPr>
-                <w:rFonts w:asciiTheme="minorHAnsi" w:hAnsiTheme="minorHAnsi" w:cstheme="minorHAnsi"/>
-                <w:sz w:val="20"/>
-                <w:szCs w:val="20"/>
-              </w:rPr>
-            </w:pPr>
-            <w:r>
-              <w:rPr>
-                <w:rFonts w:asciiTheme="minorHAnsi" w:hAnsiTheme="minorHAnsi" w:cstheme="minorHAnsi"/>
+                <w:rFonts w:ascii="BC Sans" w:hAnsi="BC Sans" w:cstheme="minorHAnsi"/>
+                <w:sz w:val="20"/>
+                <w:szCs w:val="20"/>
+              </w:rPr>
+            </w:pPr>
+            <w:r>
+              <w:rPr>
+                <w:rFonts w:ascii="BC Sans" w:hAnsi="BC Sans" w:cstheme="minorHAnsi"/>
                 <w:color w:val="404040"/>
                 <w:sz w:val="20"/>
                 <w:szCs w:val="20"/>
@@ -1650,10 +1590,9 @@
               <w:t>{</w:t>
             </w:r>
             <w:proofErr w:type="spellStart"/>
-            <w:proofErr w:type="gramStart"/>
-            <w:r>
-              <w:rPr>
-                <w:rFonts w:asciiTheme="minorHAnsi" w:hAnsiTheme="minorHAnsi" w:cstheme="minorHAnsi"/>
+            <w:r>
+              <w:rPr>
+                <w:rFonts w:ascii="BC Sans" w:hAnsi="BC Sans" w:cstheme="minorHAnsi"/>
                 <w:color w:val="404040"/>
                 <w:sz w:val="20"/>
                 <w:szCs w:val="20"/>
@@ -1661,10 +1600,9 @@
               <w:t>d.deliverables</w:t>
             </w:r>
             <w:proofErr w:type="spellEnd"/>
-            <w:proofErr w:type="gramEnd"/>
-            <w:r>
-              <w:rPr>
-                <w:rFonts w:asciiTheme="minorHAnsi" w:hAnsiTheme="minorHAnsi" w:cstheme="minorHAnsi"/>
+            <w:r>
+              <w:rPr>
+                <w:rFonts w:ascii="BC Sans" w:hAnsi="BC Sans" w:cstheme="minorHAnsi"/>
                 <w:color w:val="404040"/>
                 <w:sz w:val="20"/>
                 <w:szCs w:val="20"/>
@@ -1674,7 +1612,7 @@
             <w:proofErr w:type="spellStart"/>
             <w:r>
               <w:rPr>
-                <w:rFonts w:asciiTheme="minorHAnsi" w:hAnsiTheme="minorHAnsi" w:cstheme="minorHAnsi"/>
+                <w:rFonts w:ascii="BC Sans" w:hAnsi="BC Sans" w:cstheme="minorHAnsi"/>
                 <w:color w:val="404040"/>
                 <w:sz w:val="20"/>
                 <w:szCs w:val="20"/>
@@ -1684,7 +1622,7 @@
             <w:proofErr w:type="spellEnd"/>
             <w:r>
               <w:rPr>
-                <w:rFonts w:asciiTheme="minorHAnsi" w:hAnsiTheme="minorHAnsi" w:cstheme="minorHAnsi"/>
+                <w:rFonts w:ascii="BC Sans" w:hAnsi="BC Sans" w:cstheme="minorHAnsi"/>
                 <w:color w:val="404040"/>
                 <w:sz w:val="20"/>
                 <w:szCs w:val="20"/>
@@ -1694,7 +1632,7 @@
             <w:proofErr w:type="spellStart"/>
             <w:r>
               <w:rPr>
-                <w:rFonts w:asciiTheme="minorHAnsi" w:hAnsiTheme="minorHAnsi" w:cstheme="minorHAnsi"/>
+                <w:rFonts w:ascii="BC Sans" w:hAnsi="BC Sans" w:cstheme="minorHAnsi"/>
                 <w:color w:val="404040"/>
                 <w:sz w:val="20"/>
                 <w:szCs w:val="20"/>
@@ -1704,7 +1642,7 @@
             <w:proofErr w:type="spellEnd"/>
             <w:r>
               <w:rPr>
-                <w:rFonts w:asciiTheme="minorHAnsi" w:hAnsiTheme="minorHAnsi" w:cstheme="minorHAnsi"/>
+                <w:rFonts w:ascii="BC Sans" w:hAnsi="BC Sans" w:cstheme="minorHAnsi"/>
                 <w:color w:val="404040"/>
                 <w:sz w:val="20"/>
                 <w:szCs w:val="20"/>
@@ -1729,14 +1667,14 @@
               <w:ind w:left="13"/>
               <w:jc w:val="center"/>
               <w:rPr>
-                <w:rFonts w:asciiTheme="minorHAnsi" w:hAnsiTheme="minorHAnsi" w:cstheme="minorHAnsi"/>
-                <w:sz w:val="20"/>
-                <w:szCs w:val="20"/>
-              </w:rPr>
-            </w:pPr>
-            <w:r>
-              <w:rPr>
-                <w:rFonts w:asciiTheme="minorHAnsi" w:hAnsiTheme="minorHAnsi" w:cstheme="minorHAnsi"/>
+                <w:rFonts w:ascii="BC Sans" w:hAnsi="BC Sans" w:cstheme="minorHAnsi"/>
+                <w:sz w:val="20"/>
+                <w:szCs w:val="20"/>
+              </w:rPr>
+            </w:pPr>
+            <w:r>
+              <w:rPr>
+                <w:rFonts w:ascii="BC Sans" w:hAnsi="BC Sans" w:cstheme="minorHAnsi"/>
                 <w:color w:val="404040"/>
                 <w:sz w:val="20"/>
                 <w:szCs w:val="20"/>
@@ -1744,10 +1682,9 @@
               <w:t>{</w:t>
             </w:r>
             <w:proofErr w:type="spellStart"/>
-            <w:proofErr w:type="gramStart"/>
-            <w:r>
-              <w:rPr>
-                <w:rFonts w:asciiTheme="minorHAnsi" w:hAnsiTheme="minorHAnsi" w:cstheme="minorHAnsi"/>
+            <w:r>
+              <w:rPr>
+                <w:rFonts w:ascii="BC Sans" w:hAnsi="BC Sans" w:cstheme="minorHAnsi"/>
                 <w:color w:val="404040"/>
                 <w:sz w:val="20"/>
                 <w:szCs w:val="20"/>
@@ -1755,10 +1692,9 @@
               <w:t>d.deliverables</w:t>
             </w:r>
             <w:proofErr w:type="spellEnd"/>
-            <w:proofErr w:type="gramEnd"/>
-            <w:r>
-              <w:rPr>
-                <w:rFonts w:asciiTheme="minorHAnsi" w:hAnsiTheme="minorHAnsi" w:cstheme="minorHAnsi"/>
+            <w:r>
+              <w:rPr>
+                <w:rFonts w:ascii="BC Sans" w:hAnsi="BC Sans" w:cstheme="minorHAnsi"/>
                 <w:color w:val="404040"/>
                 <w:sz w:val="20"/>
                 <w:szCs w:val="20"/>
@@ -1768,7 +1704,7 @@
             <w:proofErr w:type="spellStart"/>
             <w:r>
               <w:rPr>
-                <w:rFonts w:asciiTheme="minorHAnsi" w:hAnsiTheme="minorHAnsi" w:cstheme="minorHAnsi"/>
+                <w:rFonts w:ascii="BC Sans" w:hAnsi="BC Sans" w:cstheme="minorHAnsi"/>
                 <w:color w:val="404040"/>
                 <w:sz w:val="20"/>
                 <w:szCs w:val="20"/>
@@ -1778,7 +1714,7 @@
             <w:proofErr w:type="spellEnd"/>
             <w:r>
               <w:rPr>
-                <w:rFonts w:asciiTheme="minorHAnsi" w:hAnsiTheme="minorHAnsi" w:cstheme="minorHAnsi"/>
+                <w:rFonts w:ascii="BC Sans" w:hAnsi="BC Sans" w:cstheme="minorHAnsi"/>
                 <w:color w:val="404040"/>
                 <w:sz w:val="20"/>
                 <w:szCs w:val="20"/>
@@ -1788,7 +1724,7 @@
             <w:proofErr w:type="spellStart"/>
             <w:r>
               <w:rPr>
-                <w:rFonts w:asciiTheme="minorHAnsi" w:hAnsiTheme="minorHAnsi" w:cstheme="minorHAnsi"/>
+                <w:rFonts w:ascii="BC Sans" w:hAnsi="BC Sans" w:cstheme="minorHAnsi"/>
                 <w:color w:val="404040"/>
                 <w:sz w:val="20"/>
                 <w:szCs w:val="20"/>
@@ -1798,7 +1734,7 @@
             <w:proofErr w:type="spellEnd"/>
             <w:r>
               <w:rPr>
-                <w:rFonts w:asciiTheme="minorHAnsi" w:hAnsiTheme="minorHAnsi" w:cstheme="minorHAnsi"/>
+                <w:rFonts w:ascii="BC Sans" w:hAnsi="BC Sans" w:cstheme="minorHAnsi"/>
                 <w:color w:val="404040"/>
                 <w:sz w:val="20"/>
                 <w:szCs w:val="20"/>
@@ -1808,7 +1744,7 @@
             <w:proofErr w:type="spellStart"/>
             <w:r>
               <w:rPr>
-                <w:rFonts w:asciiTheme="minorHAnsi" w:hAnsiTheme="minorHAnsi" w:cstheme="minorHAnsi"/>
+                <w:rFonts w:ascii="BC Sans" w:hAnsi="BC Sans" w:cstheme="minorHAnsi"/>
                 <w:color w:val="404040"/>
                 <w:sz w:val="20"/>
                 <w:szCs w:val="20"/>
@@ -1818,7 +1754,7 @@
             <w:proofErr w:type="spellEnd"/>
             <w:r>
               <w:rPr>
-                <w:rFonts w:asciiTheme="minorHAnsi" w:hAnsiTheme="minorHAnsi" w:cstheme="minorHAnsi"/>
+                <w:rFonts w:ascii="BC Sans" w:hAnsi="BC Sans" w:cstheme="minorHAnsi"/>
                 <w:color w:val="404040"/>
                 <w:sz w:val="20"/>
                 <w:szCs w:val="20"/>
@@ -1843,14 +1779,14 @@
               <w:ind w:right="14"/>
               <w:jc w:val="center"/>
               <w:rPr>
-                <w:rFonts w:asciiTheme="minorHAnsi" w:hAnsiTheme="minorHAnsi" w:cstheme="minorHAnsi"/>
-                <w:sz w:val="20"/>
-                <w:szCs w:val="20"/>
-              </w:rPr>
-            </w:pPr>
-            <w:r>
-              <w:rPr>
-                <w:rFonts w:asciiTheme="minorHAnsi" w:hAnsiTheme="minorHAnsi" w:cstheme="minorHAnsi"/>
+                <w:rFonts w:ascii="BC Sans" w:hAnsi="BC Sans" w:cstheme="minorHAnsi"/>
+                <w:sz w:val="20"/>
+                <w:szCs w:val="20"/>
+              </w:rPr>
+            </w:pPr>
+            <w:r>
+              <w:rPr>
+                <w:rFonts w:ascii="BC Sans" w:hAnsi="BC Sans" w:cstheme="minorHAnsi"/>
                 <w:color w:val="404040"/>
                 <w:sz w:val="20"/>
                 <w:szCs w:val="20"/>
@@ -1858,10 +1794,9 @@
               <w:t>{</w:t>
             </w:r>
             <w:proofErr w:type="spellStart"/>
-            <w:proofErr w:type="gramStart"/>
-            <w:r>
-              <w:rPr>
-                <w:rFonts w:asciiTheme="minorHAnsi" w:hAnsiTheme="minorHAnsi" w:cstheme="minorHAnsi"/>
+            <w:r>
+              <w:rPr>
+                <w:rFonts w:ascii="BC Sans" w:hAnsi="BC Sans" w:cstheme="minorHAnsi"/>
                 <w:color w:val="404040"/>
                 <w:sz w:val="20"/>
                 <w:szCs w:val="20"/>
@@ -1869,10 +1804,9 @@
               <w:t>d.deliverables</w:t>
             </w:r>
             <w:proofErr w:type="spellEnd"/>
-            <w:proofErr w:type="gramEnd"/>
-            <w:r>
-              <w:rPr>
-                <w:rFonts w:asciiTheme="minorHAnsi" w:hAnsiTheme="minorHAnsi" w:cstheme="minorHAnsi"/>
+            <w:r>
+              <w:rPr>
+                <w:rFonts w:ascii="BC Sans" w:hAnsi="BC Sans" w:cstheme="minorHAnsi"/>
                 <w:color w:val="404040"/>
                 <w:sz w:val="20"/>
                 <w:szCs w:val="20"/>
@@ -1882,7 +1816,7 @@
             <w:proofErr w:type="spellStart"/>
             <w:r>
               <w:rPr>
-                <w:rFonts w:asciiTheme="minorHAnsi" w:hAnsiTheme="minorHAnsi" w:cstheme="minorHAnsi"/>
+                <w:rFonts w:ascii="BC Sans" w:hAnsi="BC Sans" w:cstheme="minorHAnsi"/>
                 <w:color w:val="404040"/>
                 <w:sz w:val="20"/>
                 <w:szCs w:val="20"/>
@@ -1892,7 +1826,7 @@
             <w:proofErr w:type="spellEnd"/>
             <w:r>
               <w:rPr>
-                <w:rFonts w:asciiTheme="minorHAnsi" w:hAnsiTheme="minorHAnsi" w:cstheme="minorHAnsi"/>
+                <w:rFonts w:ascii="BC Sans" w:hAnsi="BC Sans" w:cstheme="minorHAnsi"/>
                 <w:color w:val="404040"/>
                 <w:sz w:val="20"/>
                 <w:szCs w:val="20"/>
@@ -1902,7 +1836,7 @@
             <w:proofErr w:type="spellStart"/>
             <w:r>
               <w:rPr>
-                <w:rFonts w:asciiTheme="minorHAnsi" w:hAnsiTheme="minorHAnsi" w:cstheme="minorHAnsi"/>
+                <w:rFonts w:ascii="BC Sans" w:hAnsi="BC Sans" w:cstheme="minorHAnsi"/>
                 <w:color w:val="404040"/>
                 <w:sz w:val="20"/>
                 <w:szCs w:val="20"/>
@@ -1912,7 +1846,7 @@
             <w:proofErr w:type="spellEnd"/>
             <w:r>
               <w:rPr>
-                <w:rFonts w:asciiTheme="minorHAnsi" w:hAnsiTheme="minorHAnsi" w:cstheme="minorHAnsi"/>
+                <w:rFonts w:ascii="BC Sans" w:hAnsi="BC Sans" w:cstheme="minorHAnsi"/>
                 <w:color w:val="404040"/>
                 <w:sz w:val="20"/>
                 <w:szCs w:val="20"/>
@@ -1922,7 +1856,7 @@
             <w:proofErr w:type="spellStart"/>
             <w:r>
               <w:rPr>
-                <w:rFonts w:asciiTheme="minorHAnsi" w:hAnsiTheme="minorHAnsi" w:cstheme="minorHAnsi"/>
+                <w:rFonts w:ascii="BC Sans" w:hAnsi="BC Sans" w:cstheme="minorHAnsi"/>
                 <w:color w:val="404040"/>
                 <w:sz w:val="20"/>
                 <w:szCs w:val="20"/>
@@ -1932,7 +1866,7 @@
             <w:proofErr w:type="spellEnd"/>
             <w:r>
               <w:rPr>
-                <w:rFonts w:asciiTheme="minorHAnsi" w:hAnsiTheme="minorHAnsi" w:cstheme="minorHAnsi"/>
+                <w:rFonts w:ascii="BC Sans" w:hAnsi="BC Sans" w:cstheme="minorHAnsi"/>
                 <w:color w:val="404040"/>
                 <w:sz w:val="20"/>
                 <w:szCs w:val="20"/>
@@ -1957,14 +1891,14 @@
               <w:ind w:right="11"/>
               <w:jc w:val="center"/>
               <w:rPr>
-                <w:rFonts w:asciiTheme="minorHAnsi" w:hAnsiTheme="minorHAnsi" w:cstheme="minorHAnsi"/>
-                <w:sz w:val="20"/>
-                <w:szCs w:val="20"/>
-              </w:rPr>
-            </w:pPr>
-            <w:r>
-              <w:rPr>
-                <w:rFonts w:asciiTheme="minorHAnsi" w:hAnsiTheme="minorHAnsi" w:cstheme="minorHAnsi"/>
+                <w:rFonts w:ascii="BC Sans" w:hAnsi="BC Sans" w:cstheme="minorHAnsi"/>
+                <w:sz w:val="20"/>
+                <w:szCs w:val="20"/>
+              </w:rPr>
+            </w:pPr>
+            <w:r>
+              <w:rPr>
+                <w:rFonts w:ascii="BC Sans" w:hAnsi="BC Sans" w:cstheme="minorHAnsi"/>
                 <w:color w:val="404040"/>
                 <w:sz w:val="20"/>
                 <w:szCs w:val="20"/>
@@ -1972,10 +1906,9 @@
               <w:t>{</w:t>
             </w:r>
             <w:proofErr w:type="spellStart"/>
-            <w:proofErr w:type="gramStart"/>
-            <w:r>
-              <w:rPr>
-                <w:rFonts w:asciiTheme="minorHAnsi" w:hAnsiTheme="minorHAnsi" w:cstheme="minorHAnsi"/>
+            <w:r>
+              <w:rPr>
+                <w:rFonts w:ascii="BC Sans" w:hAnsi="BC Sans" w:cstheme="minorHAnsi"/>
                 <w:color w:val="404040"/>
                 <w:sz w:val="20"/>
                 <w:szCs w:val="20"/>
@@ -1983,10 +1916,9 @@
               <w:t>d.deliverables</w:t>
             </w:r>
             <w:proofErr w:type="spellEnd"/>
-            <w:proofErr w:type="gramEnd"/>
-            <w:r>
-              <w:rPr>
-                <w:rFonts w:asciiTheme="minorHAnsi" w:hAnsiTheme="minorHAnsi" w:cstheme="minorHAnsi"/>
+            <w:r>
+              <w:rPr>
+                <w:rFonts w:ascii="BC Sans" w:hAnsi="BC Sans" w:cstheme="minorHAnsi"/>
                 <w:color w:val="404040"/>
                 <w:sz w:val="20"/>
                 <w:szCs w:val="20"/>
@@ -1996,7 +1928,7 @@
             <w:proofErr w:type="spellStart"/>
             <w:r>
               <w:rPr>
-                <w:rFonts w:asciiTheme="minorHAnsi" w:hAnsiTheme="minorHAnsi" w:cstheme="minorHAnsi"/>
+                <w:rFonts w:ascii="BC Sans" w:hAnsi="BC Sans" w:cstheme="minorHAnsi"/>
                 <w:color w:val="404040"/>
                 <w:sz w:val="20"/>
                 <w:szCs w:val="20"/>
@@ -2006,7 +1938,7 @@
             <w:proofErr w:type="spellEnd"/>
             <w:r>
               <w:rPr>
-                <w:rFonts w:asciiTheme="minorHAnsi" w:hAnsiTheme="minorHAnsi" w:cstheme="minorHAnsi"/>
+                <w:rFonts w:ascii="BC Sans" w:hAnsi="BC Sans" w:cstheme="minorHAnsi"/>
                 <w:color w:val="404040"/>
                 <w:sz w:val="20"/>
                 <w:szCs w:val="20"/>
@@ -2016,7 +1948,7 @@
             <w:proofErr w:type="spellStart"/>
             <w:r>
               <w:rPr>
-                <w:rFonts w:asciiTheme="minorHAnsi" w:hAnsiTheme="minorHAnsi" w:cstheme="minorHAnsi"/>
+                <w:rFonts w:ascii="BC Sans" w:hAnsi="BC Sans" w:cstheme="minorHAnsi"/>
                 <w:color w:val="404040"/>
                 <w:sz w:val="20"/>
                 <w:szCs w:val="20"/>
@@ -2026,7 +1958,7 @@
             <w:proofErr w:type="spellEnd"/>
             <w:r>
               <w:rPr>
-                <w:rFonts w:asciiTheme="minorHAnsi" w:hAnsiTheme="minorHAnsi" w:cstheme="minorHAnsi"/>
+                <w:rFonts w:ascii="BC Sans" w:hAnsi="BC Sans" w:cstheme="minorHAnsi"/>
                 <w:color w:val="404040"/>
                 <w:sz w:val="20"/>
                 <w:szCs w:val="20"/>
@@ -2050,14 +1982,14 @@
               <w:pStyle w:val="TableParagraph"/>
               <w:jc w:val="center"/>
               <w:rPr>
-                <w:rFonts w:asciiTheme="minorHAnsi" w:hAnsiTheme="minorHAnsi" w:cstheme="minorHAnsi"/>
-                <w:sz w:val="20"/>
-                <w:szCs w:val="20"/>
-              </w:rPr>
-            </w:pPr>
-            <w:r>
-              <w:rPr>
-                <w:rFonts w:asciiTheme="minorHAnsi" w:hAnsiTheme="minorHAnsi" w:cstheme="minorHAnsi"/>
+                <w:rFonts w:ascii="BC Sans" w:hAnsi="BC Sans" w:cstheme="minorHAnsi"/>
+                <w:sz w:val="20"/>
+                <w:szCs w:val="20"/>
+              </w:rPr>
+            </w:pPr>
+            <w:r>
+              <w:rPr>
+                <w:rFonts w:ascii="BC Sans" w:hAnsi="BC Sans" w:cstheme="minorHAnsi"/>
                 <w:color w:val="404040"/>
                 <w:sz w:val="20"/>
                 <w:szCs w:val="20"/>
@@ -2065,10 +1997,9 @@
               <w:t>{</w:t>
             </w:r>
             <w:proofErr w:type="spellStart"/>
-            <w:proofErr w:type="gramStart"/>
-            <w:r>
-              <w:rPr>
-                <w:rFonts w:asciiTheme="minorHAnsi" w:hAnsiTheme="minorHAnsi" w:cstheme="minorHAnsi"/>
+            <w:r>
+              <w:rPr>
+                <w:rFonts w:ascii="BC Sans" w:hAnsi="BC Sans" w:cstheme="minorHAnsi"/>
                 <w:color w:val="404040"/>
                 <w:sz w:val="20"/>
                 <w:szCs w:val="20"/>
@@ -2076,10 +2007,9 @@
               <w:t>d.deliverables</w:t>
             </w:r>
             <w:proofErr w:type="spellEnd"/>
-            <w:proofErr w:type="gramEnd"/>
-            <w:r>
-              <w:rPr>
-                <w:rFonts w:asciiTheme="minorHAnsi" w:hAnsiTheme="minorHAnsi" w:cstheme="minorHAnsi"/>
+            <w:r>
+              <w:rPr>
+                <w:rFonts w:ascii="BC Sans" w:hAnsi="BC Sans" w:cstheme="minorHAnsi"/>
                 <w:color w:val="404040"/>
                 <w:sz w:val="20"/>
                 <w:szCs w:val="20"/>
@@ -2089,7 +2019,7 @@
             <w:proofErr w:type="spellStart"/>
             <w:r>
               <w:rPr>
-                <w:rFonts w:asciiTheme="minorHAnsi" w:hAnsiTheme="minorHAnsi" w:cstheme="minorHAnsi"/>
+                <w:rFonts w:ascii="BC Sans" w:hAnsi="BC Sans" w:cstheme="minorHAnsi"/>
                 <w:color w:val="404040"/>
                 <w:sz w:val="20"/>
                 <w:szCs w:val="20"/>
@@ -2099,7 +2029,7 @@
             <w:proofErr w:type="spellEnd"/>
             <w:r>
               <w:rPr>
-                <w:rFonts w:asciiTheme="minorHAnsi" w:hAnsiTheme="minorHAnsi" w:cstheme="minorHAnsi"/>
+                <w:rFonts w:ascii="BC Sans" w:hAnsi="BC Sans" w:cstheme="minorHAnsi"/>
                 <w:color w:val="404040"/>
                 <w:sz w:val="20"/>
                 <w:szCs w:val="20"/>
@@ -2109,7 +2039,7 @@
             <w:proofErr w:type="spellStart"/>
             <w:r>
               <w:rPr>
-                <w:rFonts w:asciiTheme="minorHAnsi" w:hAnsiTheme="minorHAnsi" w:cstheme="minorHAnsi"/>
+                <w:rFonts w:ascii="BC Sans" w:hAnsi="BC Sans" w:cstheme="minorHAnsi"/>
                 <w:color w:val="404040"/>
                 <w:sz w:val="20"/>
                 <w:szCs w:val="20"/>
@@ -2119,7 +2049,7 @@
             <w:proofErr w:type="spellEnd"/>
             <w:r>
               <w:rPr>
-                <w:rFonts w:asciiTheme="minorHAnsi" w:hAnsiTheme="minorHAnsi" w:cstheme="minorHAnsi"/>
+                <w:rFonts w:ascii="BC Sans" w:hAnsi="BC Sans" w:cstheme="minorHAnsi"/>
                 <w:color w:val="404040"/>
                 <w:sz w:val="20"/>
                 <w:szCs w:val="20"/>
@@ -2144,14 +2074,14 @@
               <w:ind w:right="10"/>
               <w:jc w:val="center"/>
               <w:rPr>
-                <w:rFonts w:asciiTheme="minorHAnsi" w:hAnsiTheme="minorHAnsi" w:cstheme="minorHAnsi"/>
-                <w:sz w:val="20"/>
-                <w:szCs w:val="20"/>
-              </w:rPr>
-            </w:pPr>
-            <w:r>
-              <w:rPr>
-                <w:rFonts w:asciiTheme="minorHAnsi" w:hAnsiTheme="minorHAnsi" w:cstheme="minorHAnsi"/>
+                <w:rFonts w:ascii="BC Sans" w:hAnsi="BC Sans" w:cstheme="minorHAnsi"/>
+                <w:sz w:val="20"/>
+                <w:szCs w:val="20"/>
+              </w:rPr>
+            </w:pPr>
+            <w:r>
+              <w:rPr>
+                <w:rFonts w:ascii="BC Sans" w:hAnsi="BC Sans" w:cstheme="minorHAnsi"/>
                 <w:color w:val="404040"/>
                 <w:sz w:val="20"/>
                 <w:szCs w:val="20"/>
@@ -2159,10 +2089,9 @@
               <w:t>{</w:t>
             </w:r>
             <w:proofErr w:type="spellStart"/>
-            <w:proofErr w:type="gramStart"/>
-            <w:r>
-              <w:rPr>
-                <w:rFonts w:asciiTheme="minorHAnsi" w:hAnsiTheme="minorHAnsi" w:cstheme="minorHAnsi"/>
+            <w:r>
+              <w:rPr>
+                <w:rFonts w:ascii="BC Sans" w:hAnsi="BC Sans" w:cstheme="minorHAnsi"/>
                 <w:color w:val="404040"/>
                 <w:sz w:val="20"/>
                 <w:szCs w:val="20"/>
@@ -2170,10 +2099,9 @@
               <w:t>d.deliverables</w:t>
             </w:r>
             <w:proofErr w:type="spellEnd"/>
-            <w:proofErr w:type="gramEnd"/>
-            <w:r>
-              <w:rPr>
-                <w:rFonts w:asciiTheme="minorHAnsi" w:hAnsiTheme="minorHAnsi" w:cstheme="minorHAnsi"/>
+            <w:r>
+              <w:rPr>
+                <w:rFonts w:ascii="BC Sans" w:hAnsi="BC Sans" w:cstheme="minorHAnsi"/>
                 <w:color w:val="404040"/>
                 <w:sz w:val="20"/>
                 <w:szCs w:val="20"/>
@@ -2183,7 +2111,7 @@
             <w:proofErr w:type="spellStart"/>
             <w:r>
               <w:rPr>
-                <w:rFonts w:asciiTheme="minorHAnsi" w:hAnsiTheme="minorHAnsi" w:cstheme="minorHAnsi"/>
+                <w:rFonts w:ascii="BC Sans" w:hAnsi="BC Sans" w:cstheme="minorHAnsi"/>
                 <w:color w:val="404040"/>
                 <w:sz w:val="20"/>
                 <w:szCs w:val="20"/>
@@ -2193,7 +2121,7 @@
             <w:proofErr w:type="spellEnd"/>
             <w:r>
               <w:rPr>
-                <w:rFonts w:asciiTheme="minorHAnsi" w:hAnsiTheme="minorHAnsi" w:cstheme="minorHAnsi"/>
+                <w:rFonts w:ascii="BC Sans" w:hAnsi="BC Sans" w:cstheme="minorHAnsi"/>
                 <w:color w:val="404040"/>
                 <w:sz w:val="20"/>
                 <w:szCs w:val="20"/>
@@ -2203,7 +2131,7 @@
             <w:proofErr w:type="spellStart"/>
             <w:r>
               <w:rPr>
-                <w:rFonts w:asciiTheme="minorHAnsi" w:hAnsiTheme="minorHAnsi" w:cstheme="minorHAnsi"/>
+                <w:rFonts w:ascii="BC Sans" w:hAnsi="BC Sans" w:cstheme="minorHAnsi"/>
                 <w:color w:val="404040"/>
                 <w:sz w:val="20"/>
                 <w:szCs w:val="20"/>
@@ -2213,7 +2141,7 @@
             <w:proofErr w:type="spellEnd"/>
             <w:r>
               <w:rPr>
-                <w:rFonts w:asciiTheme="minorHAnsi" w:hAnsiTheme="minorHAnsi" w:cstheme="minorHAnsi"/>
+                <w:rFonts w:ascii="BC Sans" w:hAnsi="BC Sans" w:cstheme="minorHAnsi"/>
                 <w:color w:val="404040"/>
                 <w:sz w:val="20"/>
                 <w:szCs w:val="20"/>
@@ -2238,14 +2166,14 @@
               <w:ind w:right="8"/>
               <w:jc w:val="center"/>
               <w:rPr>
-                <w:rFonts w:asciiTheme="minorHAnsi" w:hAnsiTheme="minorHAnsi" w:cstheme="minorHAnsi"/>
-                <w:sz w:val="20"/>
-                <w:szCs w:val="20"/>
-              </w:rPr>
-            </w:pPr>
-            <w:r>
-              <w:rPr>
-                <w:rFonts w:asciiTheme="minorHAnsi" w:hAnsiTheme="minorHAnsi" w:cstheme="minorHAnsi"/>
+                <w:rFonts w:ascii="BC Sans" w:hAnsi="BC Sans" w:cstheme="minorHAnsi"/>
+                <w:sz w:val="20"/>
+                <w:szCs w:val="20"/>
+              </w:rPr>
+            </w:pPr>
+            <w:r>
+              <w:rPr>
+                <w:rFonts w:ascii="BC Sans" w:hAnsi="BC Sans" w:cstheme="minorHAnsi"/>
                 <w:color w:val="404040"/>
                 <w:sz w:val="20"/>
                 <w:szCs w:val="20"/>
@@ -2253,10 +2181,9 @@
               <w:t>{</w:t>
             </w:r>
             <w:proofErr w:type="spellStart"/>
-            <w:proofErr w:type="gramStart"/>
-            <w:r>
-              <w:rPr>
-                <w:rFonts w:asciiTheme="minorHAnsi" w:hAnsiTheme="minorHAnsi" w:cstheme="minorHAnsi"/>
+            <w:r>
+              <w:rPr>
+                <w:rFonts w:ascii="BC Sans" w:hAnsi="BC Sans" w:cstheme="minorHAnsi"/>
                 <w:color w:val="404040"/>
                 <w:sz w:val="20"/>
                 <w:szCs w:val="20"/>
@@ -2264,10 +2191,9 @@
               <w:t>d.deliverables</w:t>
             </w:r>
             <w:proofErr w:type="spellEnd"/>
-            <w:proofErr w:type="gramEnd"/>
-            <w:r>
-              <w:rPr>
-                <w:rFonts w:asciiTheme="minorHAnsi" w:hAnsiTheme="minorHAnsi" w:cstheme="minorHAnsi"/>
+            <w:r>
+              <w:rPr>
+                <w:rFonts w:ascii="BC Sans" w:hAnsi="BC Sans" w:cstheme="minorHAnsi"/>
                 <w:color w:val="404040"/>
                 <w:sz w:val="20"/>
                 <w:szCs w:val="20"/>
@@ -2277,7 +2203,7 @@
             <w:proofErr w:type="spellStart"/>
             <w:r>
               <w:rPr>
-                <w:rFonts w:asciiTheme="minorHAnsi" w:hAnsiTheme="minorHAnsi" w:cstheme="minorHAnsi"/>
+                <w:rFonts w:ascii="BC Sans" w:hAnsi="BC Sans" w:cstheme="minorHAnsi"/>
                 <w:color w:val="404040"/>
                 <w:sz w:val="20"/>
                 <w:szCs w:val="20"/>
@@ -2287,7 +2213,7 @@
             <w:proofErr w:type="spellEnd"/>
             <w:r>
               <w:rPr>
-                <w:rFonts w:asciiTheme="minorHAnsi" w:hAnsiTheme="minorHAnsi" w:cstheme="minorHAnsi"/>
+                <w:rFonts w:ascii="BC Sans" w:hAnsi="BC Sans" w:cstheme="minorHAnsi"/>
                 <w:color w:val="404040"/>
                 <w:sz w:val="20"/>
                 <w:szCs w:val="20"/>
@@ -2297,7 +2223,7 @@
             <w:proofErr w:type="spellStart"/>
             <w:r>
               <w:rPr>
-                <w:rFonts w:asciiTheme="minorHAnsi" w:hAnsiTheme="minorHAnsi" w:cstheme="minorHAnsi"/>
+                <w:rFonts w:ascii="BC Sans" w:hAnsi="BC Sans" w:cstheme="minorHAnsi"/>
                 <w:color w:val="404040"/>
                 <w:sz w:val="20"/>
                 <w:szCs w:val="20"/>
@@ -2307,7 +2233,7 @@
             <w:proofErr w:type="spellEnd"/>
             <w:r>
               <w:rPr>
-                <w:rFonts w:asciiTheme="minorHAnsi" w:hAnsiTheme="minorHAnsi" w:cstheme="minorHAnsi"/>
+                <w:rFonts w:ascii="BC Sans" w:hAnsi="BC Sans" w:cstheme="minorHAnsi"/>
                 <w:color w:val="404040"/>
                 <w:sz w:val="20"/>
                 <w:szCs w:val="20"/>
@@ -2332,14 +2258,14 @@
               <w:ind w:left="38" w:right="48"/>
               <w:jc w:val="center"/>
               <w:rPr>
-                <w:rFonts w:asciiTheme="minorHAnsi" w:hAnsiTheme="minorHAnsi" w:cstheme="minorHAnsi"/>
-                <w:sz w:val="20"/>
-                <w:szCs w:val="20"/>
-              </w:rPr>
-            </w:pPr>
-            <w:r>
-              <w:rPr>
-                <w:rFonts w:asciiTheme="minorHAnsi" w:hAnsiTheme="minorHAnsi" w:cstheme="minorHAnsi"/>
+                <w:rFonts w:ascii="BC Sans" w:hAnsi="BC Sans" w:cstheme="minorHAnsi"/>
+                <w:sz w:val="20"/>
+                <w:szCs w:val="20"/>
+              </w:rPr>
+            </w:pPr>
+            <w:r>
+              <w:rPr>
+                <w:rFonts w:ascii="BC Sans" w:hAnsi="BC Sans" w:cstheme="minorHAnsi"/>
                 <w:color w:val="404040"/>
                 <w:sz w:val="20"/>
                 <w:szCs w:val="20"/>
@@ -2347,10 +2273,9 @@
               <w:t>{</w:t>
             </w:r>
             <w:proofErr w:type="spellStart"/>
-            <w:proofErr w:type="gramStart"/>
-            <w:r>
-              <w:rPr>
-                <w:rFonts w:asciiTheme="minorHAnsi" w:hAnsiTheme="minorHAnsi" w:cstheme="minorHAnsi"/>
+            <w:r>
+              <w:rPr>
+                <w:rFonts w:ascii="BC Sans" w:hAnsi="BC Sans" w:cstheme="minorHAnsi"/>
                 <w:color w:val="404040"/>
                 <w:sz w:val="20"/>
                 <w:szCs w:val="20"/>
@@ -2358,10 +2283,9 @@
               <w:t>d.deliverables</w:t>
             </w:r>
             <w:proofErr w:type="spellEnd"/>
-            <w:proofErr w:type="gramEnd"/>
-            <w:r>
-              <w:rPr>
-                <w:rFonts w:asciiTheme="minorHAnsi" w:hAnsiTheme="minorHAnsi" w:cstheme="minorHAnsi"/>
+            <w:r>
+              <w:rPr>
+                <w:rFonts w:ascii="BC Sans" w:hAnsi="BC Sans" w:cstheme="minorHAnsi"/>
                 <w:color w:val="404040"/>
                 <w:sz w:val="20"/>
                 <w:szCs w:val="20"/>
@@ -2371,7 +2295,7 @@
             <w:proofErr w:type="spellStart"/>
             <w:r>
               <w:rPr>
-                <w:rFonts w:asciiTheme="minorHAnsi" w:hAnsiTheme="minorHAnsi" w:cstheme="minorHAnsi"/>
+                <w:rFonts w:ascii="BC Sans" w:hAnsi="BC Sans" w:cstheme="minorHAnsi"/>
                 <w:color w:val="404040"/>
                 <w:sz w:val="20"/>
                 <w:szCs w:val="20"/>
@@ -2381,7 +2305,7 @@
             <w:proofErr w:type="spellEnd"/>
             <w:r>
               <w:rPr>
-                <w:rFonts w:asciiTheme="minorHAnsi" w:hAnsiTheme="minorHAnsi" w:cstheme="minorHAnsi"/>
+                <w:rFonts w:ascii="BC Sans" w:hAnsi="BC Sans" w:cstheme="minorHAnsi"/>
                 <w:color w:val="404040"/>
                 <w:sz w:val="20"/>
                 <w:szCs w:val="20"/>
@@ -2391,7 +2315,7 @@
             <w:proofErr w:type="spellStart"/>
             <w:r>
               <w:rPr>
-                <w:rFonts w:asciiTheme="minorHAnsi" w:hAnsiTheme="minorHAnsi" w:cstheme="minorHAnsi"/>
+                <w:rFonts w:ascii="BC Sans" w:hAnsi="BC Sans" w:cstheme="minorHAnsi"/>
                 <w:color w:val="404040"/>
                 <w:sz w:val="20"/>
                 <w:szCs w:val="20"/>
@@ -2401,7 +2325,7 @@
             <w:proofErr w:type="spellEnd"/>
             <w:r>
               <w:rPr>
-                <w:rFonts w:asciiTheme="minorHAnsi" w:hAnsiTheme="minorHAnsi" w:cstheme="minorHAnsi"/>
+                <w:rFonts w:ascii="BC Sans" w:hAnsi="BC Sans" w:cstheme="minorHAnsi"/>
                 <w:color w:val="404040"/>
                 <w:sz w:val="20"/>
                 <w:szCs w:val="20"/>
@@ -2411,7 +2335,7 @@
             <w:proofErr w:type="spellStart"/>
             <w:r>
               <w:rPr>
-                <w:rFonts w:asciiTheme="minorHAnsi" w:hAnsiTheme="minorHAnsi" w:cstheme="minorHAnsi"/>
+                <w:rFonts w:ascii="BC Sans" w:hAnsi="BC Sans" w:cstheme="minorHAnsi"/>
                 <w:color w:val="404040"/>
                 <w:sz w:val="20"/>
                 <w:szCs w:val="20"/>
@@ -2421,7 +2345,7 @@
             <w:proofErr w:type="spellEnd"/>
             <w:r>
               <w:rPr>
-                <w:rFonts w:asciiTheme="minorHAnsi" w:hAnsiTheme="minorHAnsi" w:cstheme="minorHAnsi"/>
+                <w:rFonts w:ascii="BC Sans" w:hAnsi="BC Sans" w:cstheme="minorHAnsi"/>
                 <w:color w:val="404040"/>
                 <w:sz w:val="20"/>
                 <w:szCs w:val="20"/>
@@ -2445,7 +2369,7 @@
               <w:spacing w:line="270" w:lineRule="atLeast"/>
               <w:jc w:val="center"/>
               <w:rPr>
-                <w:rFonts w:asciiTheme="minorHAnsi" w:eastAsia="Times New Roman" w:hAnsiTheme="minorHAnsi" w:cstheme="minorHAnsi"/>
+                <w:rFonts w:ascii="BC Sans" w:eastAsia="Times New Roman" w:hAnsi="BC Sans" w:cstheme="minorHAnsi"/>
                 <w:sz w:val="20"/>
                 <w:szCs w:val="20"/>
                 <w:lang w:bidi="ar-SA"/>
@@ -2453,7 +2377,7 @@
             </w:pPr>
             <w:r>
               <w:rPr>
-                <w:rFonts w:asciiTheme="minorHAnsi" w:hAnsiTheme="minorHAnsi" w:cstheme="minorHAnsi"/>
+                <w:rFonts w:ascii="BC Sans" w:hAnsi="BC Sans" w:cstheme="minorHAnsi"/>
                 <w:color w:val="404040"/>
                 <w:sz w:val="20"/>
                 <w:szCs w:val="20"/>
@@ -2461,28 +2385,18 @@
               <w:t>{</w:t>
             </w:r>
             <w:proofErr w:type="spellStart"/>
-            <w:proofErr w:type="gramStart"/>
-            <w:r>
-              <w:rPr>
-                <w:rFonts w:asciiTheme="minorHAnsi" w:hAnsiTheme="minorHAnsi" w:cstheme="minorHAnsi"/>
-                <w:sz w:val="20"/>
-                <w:szCs w:val="20"/>
-              </w:rPr>
-              <w:t>d.</w:t>
-            </w:r>
-            <w:r>
-              <w:rPr>
-                <w:rFonts w:asciiTheme="minorHAnsi" w:hAnsiTheme="minorHAnsi" w:cstheme="minorHAnsi"/>
-                <w:sz w:val="20"/>
-                <w:szCs w:val="20"/>
-              </w:rPr>
-              <w:t>deliverables</w:t>
-            </w:r>
-            <w:proofErr w:type="spellEnd"/>
-            <w:proofErr w:type="gramEnd"/>
-            <w:r>
-              <w:rPr>
-                <w:rFonts w:asciiTheme="minorHAnsi" w:hAnsiTheme="minorHAnsi" w:cstheme="minorHAnsi"/>
+            <w:r>
+              <w:rPr>
+                <w:rFonts w:ascii="BC Sans" w:hAnsi="BC Sans" w:cstheme="minorHAnsi"/>
+                <w:sz w:val="20"/>
+                <w:szCs w:val="20"/>
+              </w:rPr>
+              <w:t>d.deliverables</w:t>
+            </w:r>
+            <w:proofErr w:type="spellEnd"/>
+            <w:r>
+              <w:rPr>
+                <w:rFonts w:ascii="BC Sans" w:hAnsi="BC Sans" w:cstheme="minorHAnsi"/>
                 <w:sz w:val="20"/>
                 <w:szCs w:val="20"/>
               </w:rPr>
@@ -2491,7 +2405,7 @@
             <w:proofErr w:type="spellStart"/>
             <w:r>
               <w:rPr>
-                <w:rFonts w:asciiTheme="minorHAnsi" w:hAnsiTheme="minorHAnsi" w:cstheme="minorHAnsi"/>
+                <w:rFonts w:ascii="BC Sans" w:hAnsi="BC Sans" w:cstheme="minorHAnsi"/>
                 <w:sz w:val="20"/>
                 <w:szCs w:val="20"/>
               </w:rPr>
@@ -2500,7 +2414,7 @@
             <w:proofErr w:type="spellEnd"/>
             <w:r>
               <w:rPr>
-                <w:rFonts w:asciiTheme="minorHAnsi" w:hAnsiTheme="minorHAnsi" w:cstheme="minorHAnsi"/>
+                <w:rFonts w:ascii="BC Sans" w:hAnsi="BC Sans" w:cstheme="minorHAnsi"/>
                 <w:sz w:val="20"/>
                 <w:szCs w:val="20"/>
               </w:rPr>
@@ -2509,7 +2423,7 @@
             <w:proofErr w:type="spellStart"/>
             <w:r>
               <w:rPr>
-                <w:rFonts w:asciiTheme="minorHAnsi" w:hAnsiTheme="minorHAnsi" w:cstheme="minorHAnsi"/>
+                <w:rFonts w:ascii="BC Sans" w:hAnsi="BC Sans" w:cstheme="minorHAnsi"/>
                 <w:sz w:val="20"/>
                 <w:szCs w:val="20"/>
               </w:rPr>
@@ -2518,24 +2432,16 @@
             <w:proofErr w:type="spellEnd"/>
             <w:r>
               <w:rPr>
-                <w:rFonts w:asciiTheme="minorHAnsi" w:hAnsiTheme="minorHAnsi" w:cstheme="minorHAnsi"/>
-                <w:sz w:val="20"/>
-                <w:szCs w:val="20"/>
-              </w:rPr>
-              <w:t>]</w:t>
-            </w:r>
-            <w:r>
-              <w:rPr>
-                <w:rFonts w:asciiTheme="minorHAnsi" w:hAnsiTheme="minorHAnsi" w:cstheme="minorHAnsi"/>
-                <w:sz w:val="20"/>
-                <w:szCs w:val="20"/>
-              </w:rPr>
-              <w:t xml:space="preserve"> </w:t>
-            </w:r>
-            <w:proofErr w:type="spellStart"/>
-            <w:r>
-              <w:rPr>
-                <w:rFonts w:asciiTheme="minorHAnsi" w:hAnsiTheme="minorHAnsi" w:cstheme="minorHAnsi"/>
+                <w:rFonts w:ascii="BC Sans" w:hAnsi="BC Sans" w:cstheme="minorHAnsi"/>
+                <w:sz w:val="20"/>
+                <w:szCs w:val="20"/>
+              </w:rPr>
+              <w:t xml:space="preserve">] </w:t>
+            </w:r>
+            <w:proofErr w:type="spellStart"/>
+            <w:r>
+              <w:rPr>
+                <w:rFonts w:ascii="BC Sans" w:hAnsi="BC Sans" w:cstheme="minorHAnsi"/>
                 <w:sz w:val="20"/>
                 <w:szCs w:val="20"/>
               </w:rPr>
@@ -2552,14 +2458,14 @@
               </w:tabs>
               <w:jc w:val="center"/>
               <w:rPr>
-                <w:rFonts w:asciiTheme="minorHAnsi" w:hAnsiTheme="minorHAnsi" w:cstheme="minorHAnsi"/>
-                <w:sz w:val="20"/>
-                <w:szCs w:val="20"/>
-              </w:rPr>
-            </w:pPr>
-            <w:r>
-              <w:rPr>
-                <w:rFonts w:asciiTheme="minorHAnsi" w:hAnsiTheme="minorHAnsi" w:cstheme="minorHAnsi"/>
+                <w:rFonts w:ascii="BC Sans" w:hAnsi="BC Sans" w:cstheme="minorHAnsi"/>
+                <w:sz w:val="20"/>
+                <w:szCs w:val="20"/>
+              </w:rPr>
+            </w:pPr>
+            <w:r>
+              <w:rPr>
+                <w:rFonts w:ascii="BC Sans" w:hAnsi="BC Sans" w:cstheme="minorHAnsi"/>
                 <w:sz w:val="20"/>
                 <w:szCs w:val="20"/>
               </w:rPr>
@@ -2583,14 +2489,14 @@
               <w:ind w:right="131"/>
               <w:jc w:val="center"/>
               <w:rPr>
-                <w:rFonts w:asciiTheme="minorHAnsi" w:hAnsiTheme="minorHAnsi" w:cstheme="minorHAnsi"/>
-                <w:sz w:val="20"/>
-                <w:szCs w:val="20"/>
-              </w:rPr>
-            </w:pPr>
-            <w:r>
-              <w:rPr>
-                <w:rFonts w:asciiTheme="minorHAnsi" w:hAnsiTheme="minorHAnsi" w:cstheme="minorHAnsi"/>
+                <w:rFonts w:ascii="BC Sans" w:hAnsi="BC Sans" w:cstheme="minorHAnsi"/>
+                <w:sz w:val="20"/>
+                <w:szCs w:val="20"/>
+              </w:rPr>
+            </w:pPr>
+            <w:r>
+              <w:rPr>
+                <w:rFonts w:ascii="BC Sans" w:hAnsi="BC Sans" w:cstheme="minorHAnsi"/>
                 <w:color w:val="404040"/>
                 <w:sz w:val="20"/>
                 <w:szCs w:val="20"/>
@@ -2598,10 +2504,9 @@
               <w:t>{</w:t>
             </w:r>
             <w:proofErr w:type="spellStart"/>
-            <w:proofErr w:type="gramStart"/>
-            <w:r>
-              <w:rPr>
-                <w:rFonts w:asciiTheme="minorHAnsi" w:hAnsiTheme="minorHAnsi" w:cstheme="minorHAnsi"/>
+            <w:r>
+              <w:rPr>
+                <w:rFonts w:ascii="BC Sans" w:hAnsi="BC Sans" w:cstheme="minorHAnsi"/>
                 <w:color w:val="404040"/>
                 <w:sz w:val="20"/>
                 <w:szCs w:val="20"/>
@@ -2609,10 +2514,9 @@
               <w:t>d.deliverables</w:t>
             </w:r>
             <w:proofErr w:type="spellEnd"/>
-            <w:proofErr w:type="gramEnd"/>
-            <w:r>
-              <w:rPr>
-                <w:rFonts w:asciiTheme="minorHAnsi" w:hAnsiTheme="minorHAnsi" w:cstheme="minorHAnsi"/>
+            <w:r>
+              <w:rPr>
+                <w:rFonts w:ascii="BC Sans" w:hAnsi="BC Sans" w:cstheme="minorHAnsi"/>
                 <w:color w:val="404040"/>
                 <w:sz w:val="20"/>
                 <w:szCs w:val="20"/>
@@ -2622,7 +2526,7 @@
             <w:proofErr w:type="spellStart"/>
             <w:r>
               <w:rPr>
-                <w:rFonts w:asciiTheme="minorHAnsi" w:hAnsiTheme="minorHAnsi" w:cstheme="minorHAnsi"/>
+                <w:rFonts w:ascii="BC Sans" w:hAnsi="BC Sans" w:cstheme="minorHAnsi"/>
                 <w:color w:val="404040"/>
                 <w:sz w:val="20"/>
                 <w:szCs w:val="20"/>
@@ -2632,7 +2536,7 @@
             <w:proofErr w:type="spellEnd"/>
             <w:r>
               <w:rPr>
-                <w:rFonts w:asciiTheme="minorHAnsi" w:hAnsiTheme="minorHAnsi" w:cstheme="minorHAnsi"/>
+                <w:rFonts w:ascii="BC Sans" w:hAnsi="BC Sans" w:cstheme="minorHAnsi"/>
                 <w:color w:val="404040"/>
                 <w:sz w:val="20"/>
                 <w:szCs w:val="20"/>
@@ -2642,7 +2546,7 @@
             <w:proofErr w:type="spellStart"/>
             <w:r>
               <w:rPr>
-                <w:rFonts w:asciiTheme="minorHAnsi" w:hAnsiTheme="minorHAnsi" w:cstheme="minorHAnsi"/>
+                <w:rFonts w:ascii="BC Sans" w:hAnsi="BC Sans" w:cstheme="minorHAnsi"/>
                 <w:color w:val="404040"/>
                 <w:sz w:val="20"/>
                 <w:szCs w:val="20"/>
@@ -2652,7 +2556,7 @@
             <w:proofErr w:type="spellEnd"/>
             <w:r>
               <w:rPr>
-                <w:rFonts w:asciiTheme="minorHAnsi" w:hAnsiTheme="minorHAnsi" w:cstheme="minorHAnsi"/>
+                <w:rFonts w:ascii="BC Sans" w:hAnsi="BC Sans" w:cstheme="minorHAnsi"/>
                 <w:color w:val="404040"/>
                 <w:sz w:val="20"/>
                 <w:szCs w:val="20"/>
@@ -2676,14 +2580,14 @@
               <w:pStyle w:val="TableParagraph"/>
               <w:jc w:val="center"/>
               <w:rPr>
-                <w:rFonts w:asciiTheme="minorHAnsi" w:hAnsiTheme="minorHAnsi" w:cstheme="minorHAnsi"/>
-                <w:sz w:val="20"/>
-                <w:szCs w:val="20"/>
-              </w:rPr>
-            </w:pPr>
-            <w:r>
-              <w:rPr>
-                <w:rFonts w:asciiTheme="minorHAnsi" w:hAnsiTheme="minorHAnsi" w:cstheme="minorHAnsi"/>
+                <w:rFonts w:ascii="BC Sans" w:hAnsi="BC Sans" w:cstheme="minorHAnsi"/>
+                <w:sz w:val="20"/>
+                <w:szCs w:val="20"/>
+              </w:rPr>
+            </w:pPr>
+            <w:r>
+              <w:rPr>
+                <w:rFonts w:ascii="BC Sans" w:hAnsi="BC Sans" w:cstheme="minorHAnsi"/>
                 <w:color w:val="404040"/>
                 <w:sz w:val="20"/>
                 <w:szCs w:val="20"/>
@@ -2691,10 +2595,9 @@
               <w:t>{</w:t>
             </w:r>
             <w:proofErr w:type="spellStart"/>
-            <w:proofErr w:type="gramStart"/>
-            <w:r>
-              <w:rPr>
-                <w:rFonts w:asciiTheme="minorHAnsi" w:hAnsiTheme="minorHAnsi" w:cstheme="minorHAnsi"/>
+            <w:r>
+              <w:rPr>
+                <w:rFonts w:ascii="BC Sans" w:hAnsi="BC Sans" w:cstheme="minorHAnsi"/>
                 <w:color w:val="404040"/>
                 <w:sz w:val="20"/>
                 <w:szCs w:val="20"/>
@@ -2702,10 +2605,9 @@
               <w:t>d.deliverables</w:t>
             </w:r>
             <w:proofErr w:type="spellEnd"/>
-            <w:proofErr w:type="gramEnd"/>
-            <w:r>
-              <w:rPr>
-                <w:rFonts w:asciiTheme="minorHAnsi" w:hAnsiTheme="minorHAnsi" w:cstheme="minorHAnsi"/>
+            <w:r>
+              <w:rPr>
+                <w:rFonts w:ascii="BC Sans" w:hAnsi="BC Sans" w:cstheme="minorHAnsi"/>
                 <w:color w:val="404040"/>
                 <w:sz w:val="20"/>
                 <w:szCs w:val="20"/>
@@ -2715,7 +2617,7 @@
             <w:proofErr w:type="spellStart"/>
             <w:r>
               <w:rPr>
-                <w:rFonts w:asciiTheme="minorHAnsi" w:hAnsiTheme="minorHAnsi" w:cstheme="minorHAnsi"/>
+                <w:rFonts w:ascii="BC Sans" w:hAnsi="BC Sans" w:cstheme="minorHAnsi"/>
                 <w:color w:val="404040"/>
                 <w:sz w:val="20"/>
                 <w:szCs w:val="20"/>
@@ -2725,7 +2627,7 @@
             <w:proofErr w:type="spellEnd"/>
             <w:r>
               <w:rPr>
-                <w:rFonts w:asciiTheme="minorHAnsi" w:hAnsiTheme="minorHAnsi" w:cstheme="minorHAnsi"/>
+                <w:rFonts w:ascii="BC Sans" w:hAnsi="BC Sans" w:cstheme="minorHAnsi"/>
                 <w:color w:val="404040"/>
                 <w:sz w:val="20"/>
                 <w:szCs w:val="20"/>
@@ -2735,7 +2637,7 @@
             <w:proofErr w:type="spellStart"/>
             <w:r>
               <w:rPr>
-                <w:rFonts w:asciiTheme="minorHAnsi" w:hAnsiTheme="minorHAnsi" w:cstheme="minorHAnsi"/>
+                <w:rFonts w:ascii="BC Sans" w:hAnsi="BC Sans" w:cstheme="minorHAnsi"/>
                 <w:color w:val="404040"/>
                 <w:sz w:val="20"/>
                 <w:szCs w:val="20"/>
@@ -2745,7 +2647,7 @@
             <w:proofErr w:type="spellEnd"/>
             <w:r>
               <w:rPr>
-                <w:rFonts w:asciiTheme="minorHAnsi" w:hAnsiTheme="minorHAnsi" w:cstheme="minorHAnsi"/>
+                <w:rFonts w:ascii="BC Sans" w:hAnsi="BC Sans" w:cstheme="minorHAnsi"/>
                 <w:color w:val="404040"/>
                 <w:sz w:val="20"/>
                 <w:szCs w:val="20"/>
@@ -2755,7 +2657,7 @@
             <w:proofErr w:type="spellStart"/>
             <w:r>
               <w:rPr>
-                <w:rFonts w:asciiTheme="minorHAnsi" w:hAnsiTheme="minorHAnsi" w:cstheme="minorHAnsi"/>
+                <w:rFonts w:ascii="BC Sans" w:hAnsi="BC Sans" w:cstheme="minorHAnsi"/>
                 <w:color w:val="404040"/>
                 <w:sz w:val="20"/>
                 <w:szCs w:val="20"/>
@@ -2765,7 +2667,7 @@
             <w:proofErr w:type="spellEnd"/>
             <w:r>
               <w:rPr>
-                <w:rFonts w:asciiTheme="minorHAnsi" w:hAnsiTheme="minorHAnsi" w:cstheme="minorHAnsi"/>
+                <w:rFonts w:ascii="BC Sans" w:hAnsi="BC Sans" w:cstheme="minorHAnsi"/>
                 <w:color w:val="404040"/>
                 <w:sz w:val="20"/>
                 <w:szCs w:val="20"/>
@@ -2790,14 +2692,14 @@
               <w:ind w:right="182"/>
               <w:jc w:val="center"/>
               <w:rPr>
-                <w:rFonts w:asciiTheme="minorHAnsi" w:hAnsiTheme="minorHAnsi" w:cstheme="minorHAnsi"/>
-                <w:sz w:val="20"/>
-                <w:szCs w:val="20"/>
-              </w:rPr>
-            </w:pPr>
-            <w:r>
-              <w:rPr>
-                <w:rFonts w:asciiTheme="minorHAnsi" w:hAnsiTheme="minorHAnsi" w:cstheme="minorHAnsi"/>
+                <w:rFonts w:ascii="BC Sans" w:hAnsi="BC Sans" w:cstheme="minorHAnsi"/>
+                <w:sz w:val="20"/>
+                <w:szCs w:val="20"/>
+              </w:rPr>
+            </w:pPr>
+            <w:r>
+              <w:rPr>
+                <w:rFonts w:ascii="BC Sans" w:hAnsi="BC Sans" w:cstheme="minorHAnsi"/>
                 <w:color w:val="404040"/>
                 <w:sz w:val="20"/>
                 <w:szCs w:val="20"/>
@@ -2805,10 +2707,9 @@
               <w:t>{</w:t>
             </w:r>
             <w:proofErr w:type="spellStart"/>
-            <w:proofErr w:type="gramStart"/>
-            <w:r>
-              <w:rPr>
-                <w:rFonts w:asciiTheme="minorHAnsi" w:hAnsiTheme="minorHAnsi" w:cstheme="minorHAnsi"/>
+            <w:r>
+              <w:rPr>
+                <w:rFonts w:ascii="BC Sans" w:hAnsi="BC Sans" w:cstheme="minorHAnsi"/>
                 <w:color w:val="404040"/>
                 <w:sz w:val="20"/>
                 <w:szCs w:val="20"/>
@@ -2816,10 +2717,9 @@
               <w:t>d.deliverables</w:t>
             </w:r>
             <w:proofErr w:type="spellEnd"/>
-            <w:proofErr w:type="gramEnd"/>
-            <w:r>
-              <w:rPr>
-                <w:rFonts w:asciiTheme="minorHAnsi" w:hAnsiTheme="minorHAnsi" w:cstheme="minorHAnsi"/>
+            <w:r>
+              <w:rPr>
+                <w:rFonts w:ascii="BC Sans" w:hAnsi="BC Sans" w:cstheme="minorHAnsi"/>
                 <w:color w:val="404040"/>
                 <w:sz w:val="20"/>
                 <w:szCs w:val="20"/>
@@ -2829,7 +2729,7 @@
             <w:proofErr w:type="spellStart"/>
             <w:r>
               <w:rPr>
-                <w:rFonts w:asciiTheme="minorHAnsi" w:hAnsiTheme="minorHAnsi" w:cstheme="minorHAnsi"/>
+                <w:rFonts w:ascii="BC Sans" w:hAnsi="BC Sans" w:cstheme="minorHAnsi"/>
                 <w:color w:val="404040"/>
                 <w:sz w:val="20"/>
                 <w:szCs w:val="20"/>
@@ -2839,7 +2739,7 @@
             <w:proofErr w:type="spellEnd"/>
             <w:r>
               <w:rPr>
-                <w:rFonts w:asciiTheme="minorHAnsi" w:hAnsiTheme="minorHAnsi" w:cstheme="minorHAnsi"/>
+                <w:rFonts w:ascii="BC Sans" w:hAnsi="BC Sans" w:cstheme="minorHAnsi"/>
                 <w:color w:val="404040"/>
                 <w:sz w:val="20"/>
                 <w:szCs w:val="20"/>
@@ -2849,7 +2749,7 @@
             <w:proofErr w:type="spellStart"/>
             <w:r>
               <w:rPr>
-                <w:rFonts w:asciiTheme="minorHAnsi" w:hAnsiTheme="minorHAnsi" w:cstheme="minorHAnsi"/>
+                <w:rFonts w:ascii="BC Sans" w:hAnsi="BC Sans" w:cstheme="minorHAnsi"/>
                 <w:color w:val="404040"/>
                 <w:sz w:val="20"/>
                 <w:szCs w:val="20"/>
@@ -2859,7 +2759,7 @@
             <w:proofErr w:type="spellEnd"/>
             <w:r>
               <w:rPr>
-                <w:rFonts w:asciiTheme="minorHAnsi" w:hAnsiTheme="minorHAnsi" w:cstheme="minorHAnsi"/>
+                <w:rFonts w:ascii="BC Sans" w:hAnsi="BC Sans" w:cstheme="minorHAnsi"/>
                 <w:color w:val="404040"/>
                 <w:sz w:val="20"/>
                 <w:szCs w:val="20"/>
@@ -2869,7 +2769,7 @@
             <w:proofErr w:type="spellStart"/>
             <w:r>
               <w:rPr>
-                <w:rFonts w:asciiTheme="minorHAnsi" w:hAnsiTheme="minorHAnsi" w:cstheme="minorHAnsi"/>
+                <w:rFonts w:ascii="BC Sans" w:hAnsi="BC Sans" w:cstheme="minorHAnsi"/>
                 <w:color w:val="404040"/>
                 <w:sz w:val="20"/>
                 <w:szCs w:val="20"/>
@@ -2879,7 +2779,7 @@
             <w:proofErr w:type="spellEnd"/>
             <w:r>
               <w:rPr>
-                <w:rFonts w:asciiTheme="minorHAnsi" w:hAnsiTheme="minorHAnsi" w:cstheme="minorHAnsi"/>
+                <w:rFonts w:ascii="BC Sans" w:hAnsi="BC Sans" w:cstheme="minorHAnsi"/>
                 <w:color w:val="404040"/>
                 <w:sz w:val="20"/>
                 <w:szCs w:val="20"/>
@@ -2903,14 +2803,14 @@
               <w:pStyle w:val="TableParagraph"/>
               <w:jc w:val="center"/>
               <w:rPr>
-                <w:rFonts w:asciiTheme="minorHAnsi" w:hAnsiTheme="minorHAnsi" w:cstheme="minorHAnsi"/>
-                <w:sz w:val="20"/>
-                <w:szCs w:val="20"/>
-              </w:rPr>
-            </w:pPr>
-            <w:r>
-              <w:rPr>
-                <w:rFonts w:asciiTheme="minorHAnsi" w:hAnsiTheme="minorHAnsi" w:cstheme="minorHAnsi"/>
+                <w:rFonts w:ascii="BC Sans" w:hAnsi="BC Sans" w:cstheme="minorHAnsi"/>
+                <w:sz w:val="20"/>
+                <w:szCs w:val="20"/>
+              </w:rPr>
+            </w:pPr>
+            <w:r>
+              <w:rPr>
+                <w:rFonts w:ascii="BC Sans" w:hAnsi="BC Sans" w:cstheme="minorHAnsi"/>
                 <w:color w:val="404040"/>
                 <w:sz w:val="20"/>
                 <w:szCs w:val="20"/>
@@ -2918,10 +2818,9 @@
               <w:t>{</w:t>
             </w:r>
             <w:proofErr w:type="spellStart"/>
-            <w:proofErr w:type="gramStart"/>
-            <w:r>
-              <w:rPr>
-                <w:rFonts w:asciiTheme="minorHAnsi" w:hAnsiTheme="minorHAnsi" w:cstheme="minorHAnsi"/>
+            <w:r>
+              <w:rPr>
+                <w:rFonts w:ascii="BC Sans" w:hAnsi="BC Sans" w:cstheme="minorHAnsi"/>
                 <w:color w:val="404040"/>
                 <w:sz w:val="20"/>
                 <w:szCs w:val="20"/>
@@ -2929,10 +2828,9 @@
               <w:t>d.deliverables</w:t>
             </w:r>
             <w:proofErr w:type="spellEnd"/>
-            <w:proofErr w:type="gramEnd"/>
-            <w:r>
-              <w:rPr>
-                <w:rFonts w:asciiTheme="minorHAnsi" w:hAnsiTheme="minorHAnsi" w:cstheme="minorHAnsi"/>
+            <w:r>
+              <w:rPr>
+                <w:rFonts w:ascii="BC Sans" w:hAnsi="BC Sans" w:cstheme="minorHAnsi"/>
                 <w:color w:val="404040"/>
                 <w:sz w:val="20"/>
                 <w:szCs w:val="20"/>
@@ -2942,7 +2840,7 @@
             <w:proofErr w:type="spellStart"/>
             <w:r>
               <w:rPr>
-                <w:rFonts w:asciiTheme="minorHAnsi" w:hAnsiTheme="minorHAnsi" w:cstheme="minorHAnsi"/>
+                <w:rFonts w:ascii="BC Sans" w:hAnsi="BC Sans" w:cstheme="minorHAnsi"/>
                 <w:color w:val="404040"/>
                 <w:sz w:val="20"/>
                 <w:szCs w:val="20"/>
@@ -2952,7 +2850,7 @@
             <w:proofErr w:type="spellEnd"/>
             <w:r>
               <w:rPr>
-                <w:rFonts w:asciiTheme="minorHAnsi" w:hAnsiTheme="minorHAnsi" w:cstheme="minorHAnsi"/>
+                <w:rFonts w:ascii="BC Sans" w:hAnsi="BC Sans" w:cstheme="minorHAnsi"/>
                 <w:color w:val="404040"/>
                 <w:sz w:val="20"/>
                 <w:szCs w:val="20"/>
@@ -2962,7 +2860,7 @@
             <w:proofErr w:type="spellStart"/>
             <w:r>
               <w:rPr>
-                <w:rFonts w:asciiTheme="minorHAnsi" w:hAnsiTheme="minorHAnsi" w:cstheme="minorHAnsi"/>
+                <w:rFonts w:ascii="BC Sans" w:hAnsi="BC Sans" w:cstheme="minorHAnsi"/>
                 <w:color w:val="404040"/>
                 <w:sz w:val="20"/>
                 <w:szCs w:val="20"/>
@@ -2972,7 +2870,7 @@
             <w:proofErr w:type="spellEnd"/>
             <w:r>
               <w:rPr>
-                <w:rFonts w:asciiTheme="minorHAnsi" w:hAnsiTheme="minorHAnsi" w:cstheme="minorHAnsi"/>
+                <w:rFonts w:ascii="BC Sans" w:hAnsi="BC Sans" w:cstheme="minorHAnsi"/>
                 <w:color w:val="404040"/>
                 <w:sz w:val="20"/>
                 <w:szCs w:val="20"/>
@@ -2982,7 +2880,7 @@
             <w:proofErr w:type="spellStart"/>
             <w:r>
               <w:rPr>
-                <w:rFonts w:asciiTheme="minorHAnsi" w:hAnsiTheme="minorHAnsi" w:cstheme="minorHAnsi"/>
+                <w:rFonts w:ascii="BC Sans" w:hAnsi="BC Sans" w:cstheme="minorHAnsi"/>
                 <w:color w:val="404040"/>
                 <w:sz w:val="20"/>
                 <w:szCs w:val="20"/>
@@ -2992,7 +2890,7 @@
             <w:proofErr w:type="spellEnd"/>
             <w:r>
               <w:rPr>
-                <w:rFonts w:asciiTheme="minorHAnsi" w:hAnsiTheme="minorHAnsi" w:cstheme="minorHAnsi"/>
+                <w:rFonts w:ascii="BC Sans" w:hAnsi="BC Sans" w:cstheme="minorHAnsi"/>
                 <w:color w:val="404040"/>
                 <w:sz w:val="20"/>
                 <w:szCs w:val="20"/>
@@ -3023,34 +2921,32 @@
               <w:spacing w:before="14"/>
               <w:jc w:val="center"/>
               <w:rPr>
-                <w:rFonts w:asciiTheme="minorHAnsi" w:hAnsiTheme="minorHAnsi" w:cstheme="minorHAnsi"/>
-                <w:sz w:val="20"/>
-                <w:szCs w:val="20"/>
-              </w:rPr>
-            </w:pPr>
-            <w:r>
-              <w:rPr>
-                <w:rFonts w:asciiTheme="minorHAnsi" w:hAnsiTheme="minorHAnsi" w:cstheme="minorHAnsi"/>
+                <w:rFonts w:ascii="BC Sans" w:hAnsi="BC Sans" w:cstheme="minorHAnsi"/>
+                <w:sz w:val="20"/>
+                <w:szCs w:val="20"/>
+              </w:rPr>
+            </w:pPr>
+            <w:r>
+              <w:rPr>
+                <w:rFonts w:ascii="BC Sans" w:hAnsi="BC Sans" w:cstheme="minorHAnsi"/>
                 <w:sz w:val="20"/>
                 <w:szCs w:val="20"/>
               </w:rPr>
               <w:t>{</w:t>
             </w:r>
             <w:proofErr w:type="spellStart"/>
-            <w:proofErr w:type="gramStart"/>
-            <w:r>
-              <w:rPr>
-                <w:rFonts w:asciiTheme="minorHAnsi" w:hAnsiTheme="minorHAnsi" w:cstheme="minorHAnsi"/>
+            <w:r>
+              <w:rPr>
+                <w:rFonts w:ascii="BC Sans" w:hAnsi="BC Sans" w:cstheme="minorHAnsi"/>
                 <w:sz w:val="20"/>
                 <w:szCs w:val="20"/>
               </w:rPr>
               <w:t>d.deliverables</w:t>
             </w:r>
             <w:proofErr w:type="spellEnd"/>
-            <w:proofErr w:type="gramEnd"/>
-            <w:r>
-              <w:rPr>
-                <w:rFonts w:asciiTheme="minorHAnsi" w:hAnsiTheme="minorHAnsi" w:cstheme="minorHAnsi"/>
+            <w:r>
+              <w:rPr>
+                <w:rFonts w:ascii="BC Sans" w:hAnsi="BC Sans" w:cstheme="minorHAnsi"/>
                 <w:sz w:val="20"/>
                 <w:szCs w:val="20"/>
               </w:rPr>
@@ -3059,7 +2955,7 @@
             <w:proofErr w:type="spellStart"/>
             <w:r>
               <w:rPr>
-                <w:rFonts w:asciiTheme="minorHAnsi" w:hAnsiTheme="minorHAnsi" w:cstheme="minorHAnsi"/>
+                <w:rFonts w:ascii="BC Sans" w:hAnsi="BC Sans" w:cstheme="minorHAnsi"/>
                 <w:sz w:val="20"/>
                 <w:szCs w:val="20"/>
               </w:rPr>
@@ -3068,7 +2964,7 @@
             <w:proofErr w:type="spellEnd"/>
             <w:r>
               <w:rPr>
-                <w:rFonts w:asciiTheme="minorHAnsi" w:hAnsiTheme="minorHAnsi" w:cstheme="minorHAnsi"/>
+                <w:rFonts w:ascii="BC Sans" w:hAnsi="BC Sans" w:cstheme="minorHAnsi"/>
                 <w:sz w:val="20"/>
                 <w:szCs w:val="20"/>
               </w:rPr>
@@ -3093,7 +2989,7 @@
               <w:ind w:left="13"/>
               <w:jc w:val="center"/>
               <w:rPr>
-                <w:rFonts w:asciiTheme="minorHAnsi" w:hAnsiTheme="minorHAnsi" w:cstheme="minorHAnsi"/>
+                <w:rFonts w:ascii="BC Sans" w:hAnsi="BC Sans" w:cstheme="minorHAnsi"/>
                 <w:sz w:val="20"/>
                 <w:szCs w:val="20"/>
               </w:rPr>
@@ -3117,7 +3013,7 @@
               <w:ind w:right="14"/>
               <w:jc w:val="center"/>
               <w:rPr>
-                <w:rFonts w:asciiTheme="minorHAnsi" w:hAnsiTheme="minorHAnsi" w:cstheme="minorHAnsi"/>
+                <w:rFonts w:ascii="BC Sans" w:hAnsi="BC Sans" w:cstheme="minorHAnsi"/>
                 <w:sz w:val="20"/>
                 <w:szCs w:val="20"/>
               </w:rPr>
@@ -3141,7 +3037,7 @@
               <w:ind w:right="11"/>
               <w:jc w:val="center"/>
               <w:rPr>
-                <w:rFonts w:asciiTheme="minorHAnsi" w:hAnsiTheme="minorHAnsi" w:cstheme="minorHAnsi"/>
+                <w:rFonts w:ascii="BC Sans" w:hAnsi="BC Sans" w:cstheme="minorHAnsi"/>
                 <w:sz w:val="20"/>
                 <w:szCs w:val="20"/>
               </w:rPr>
@@ -3165,7 +3061,7 @@
               <w:ind w:left="409"/>
               <w:jc w:val="center"/>
               <w:rPr>
-                <w:rFonts w:asciiTheme="minorHAnsi" w:hAnsiTheme="minorHAnsi" w:cstheme="minorHAnsi"/>
+                <w:rFonts w:ascii="BC Sans" w:hAnsi="BC Sans" w:cstheme="minorHAnsi"/>
                 <w:sz w:val="20"/>
                 <w:szCs w:val="20"/>
               </w:rPr>
@@ -3189,7 +3085,7 @@
               <w:ind w:right="10"/>
               <w:jc w:val="center"/>
               <w:rPr>
-                <w:rFonts w:asciiTheme="minorHAnsi" w:hAnsiTheme="minorHAnsi" w:cstheme="minorHAnsi"/>
+                <w:rFonts w:ascii="BC Sans" w:hAnsi="BC Sans" w:cstheme="minorHAnsi"/>
                 <w:sz w:val="20"/>
                 <w:szCs w:val="20"/>
               </w:rPr>
@@ -3213,7 +3109,7 @@
               <w:ind w:right="8"/>
               <w:jc w:val="center"/>
               <w:rPr>
-                <w:rFonts w:asciiTheme="minorHAnsi" w:hAnsiTheme="minorHAnsi" w:cstheme="minorHAnsi"/>
+                <w:rFonts w:ascii="BC Sans" w:hAnsi="BC Sans" w:cstheme="minorHAnsi"/>
                 <w:sz w:val="20"/>
                 <w:szCs w:val="20"/>
               </w:rPr>
@@ -3237,7 +3133,7 @@
               <w:ind w:left="38" w:right="48"/>
               <w:jc w:val="center"/>
               <w:rPr>
-                <w:rFonts w:asciiTheme="minorHAnsi" w:hAnsiTheme="minorHAnsi" w:cstheme="minorHAnsi"/>
+                <w:rFonts w:ascii="BC Sans" w:hAnsi="BC Sans" w:cstheme="minorHAnsi"/>
                 <w:sz w:val="20"/>
                 <w:szCs w:val="20"/>
               </w:rPr>
@@ -3260,7 +3156,7 @@
               <w:spacing w:before="14"/>
               <w:jc w:val="center"/>
               <w:rPr>
-                <w:rFonts w:asciiTheme="minorHAnsi" w:hAnsiTheme="minorHAnsi" w:cstheme="minorHAnsi"/>
+                <w:rFonts w:ascii="BC Sans" w:hAnsi="BC Sans" w:cstheme="minorHAnsi"/>
                 <w:sz w:val="20"/>
                 <w:szCs w:val="20"/>
               </w:rPr>
@@ -3284,7 +3180,7 @@
               <w:ind w:right="131"/>
               <w:jc w:val="center"/>
               <w:rPr>
-                <w:rFonts w:asciiTheme="minorHAnsi" w:hAnsiTheme="minorHAnsi" w:cstheme="minorHAnsi"/>
+                <w:rFonts w:ascii="BC Sans" w:hAnsi="BC Sans" w:cstheme="minorHAnsi"/>
                 <w:sz w:val="20"/>
                 <w:szCs w:val="20"/>
               </w:rPr>
@@ -3307,7 +3203,7 @@
               <w:spacing w:before="14"/>
               <w:jc w:val="center"/>
               <w:rPr>
-                <w:rFonts w:asciiTheme="minorHAnsi" w:hAnsiTheme="minorHAnsi" w:cstheme="minorHAnsi"/>
+                <w:rFonts w:ascii="BC Sans" w:hAnsi="BC Sans" w:cstheme="minorHAnsi"/>
                 <w:sz w:val="20"/>
                 <w:szCs w:val="20"/>
               </w:rPr>
@@ -3331,7 +3227,7 @@
               <w:ind w:right="182"/>
               <w:jc w:val="center"/>
               <w:rPr>
-                <w:rFonts w:asciiTheme="minorHAnsi" w:hAnsiTheme="minorHAnsi" w:cstheme="minorHAnsi"/>
+                <w:rFonts w:ascii="BC Sans" w:hAnsi="BC Sans" w:cstheme="minorHAnsi"/>
                 <w:sz w:val="20"/>
                 <w:szCs w:val="20"/>
               </w:rPr>
@@ -3354,7 +3250,7 @@
               <w:spacing w:before="14"/>
               <w:jc w:val="center"/>
               <w:rPr>
-                <w:rFonts w:asciiTheme="minorHAnsi" w:hAnsiTheme="minorHAnsi" w:cstheme="minorHAnsi"/>
+                <w:rFonts w:ascii="BC Sans" w:hAnsi="BC Sans" w:cstheme="minorHAnsi"/>
                 <w:sz w:val="20"/>
                 <w:szCs w:val="20"/>
               </w:rPr>
@@ -3386,14 +3282,14 @@
               <w:ind w:left="13"/>
               <w:jc w:val="right"/>
               <w:rPr>
-                <w:rFonts w:asciiTheme="minorHAnsi" w:hAnsiTheme="minorHAnsi" w:cstheme="minorHAnsi"/>
-                <w:sz w:val="20"/>
-                <w:szCs w:val="20"/>
-              </w:rPr>
-            </w:pPr>
-            <w:r>
-              <w:rPr>
-                <w:rFonts w:asciiTheme="minorHAnsi" w:hAnsiTheme="minorHAnsi" w:cstheme="minorHAnsi"/>
+                <w:rFonts w:ascii="BC Sans" w:hAnsi="BC Sans" w:cstheme="minorHAnsi"/>
+                <w:sz w:val="20"/>
+                <w:szCs w:val="20"/>
+              </w:rPr>
+            </w:pPr>
+            <w:r>
+              <w:rPr>
+                <w:rFonts w:ascii="BC Sans" w:hAnsi="BC Sans" w:cstheme="minorHAnsi"/>
                 <w:b/>
                 <w:color w:val="232731"/>
                 <w:sz w:val="20"/>
@@ -3421,14 +3317,14 @@
               <w:ind w:right="14"/>
               <w:jc w:val="center"/>
               <w:rPr>
-                <w:rFonts w:asciiTheme="minorHAnsi" w:hAnsiTheme="minorHAnsi" w:cstheme="minorHAnsi"/>
-                <w:sz w:val="20"/>
-                <w:szCs w:val="20"/>
-              </w:rPr>
-            </w:pPr>
-            <w:r>
-              <w:rPr>
-                <w:rFonts w:asciiTheme="minorHAnsi" w:hAnsiTheme="minorHAnsi" w:cstheme="minorHAnsi"/>
+                <w:rFonts w:ascii="BC Sans" w:hAnsi="BC Sans" w:cstheme="minorHAnsi"/>
+                <w:sz w:val="20"/>
+                <w:szCs w:val="20"/>
+              </w:rPr>
+            </w:pPr>
+            <w:r>
+              <w:rPr>
+                <w:rFonts w:ascii="BC Sans" w:hAnsi="BC Sans" w:cstheme="minorHAnsi"/>
                 <w:b/>
                 <w:color w:val="404040"/>
                 <w:sz w:val="20"/>
@@ -3437,10 +3333,9 @@
               <w:t>{</w:t>
             </w:r>
             <w:proofErr w:type="spellStart"/>
-            <w:proofErr w:type="gramStart"/>
-            <w:r>
-              <w:rPr>
-                <w:rFonts w:asciiTheme="minorHAnsi" w:hAnsiTheme="minorHAnsi" w:cstheme="minorHAnsi"/>
+            <w:r>
+              <w:rPr>
+                <w:rFonts w:ascii="BC Sans" w:hAnsi="BC Sans" w:cstheme="minorHAnsi"/>
                 <w:b/>
                 <w:color w:val="404040"/>
                 <w:sz w:val="20"/>
@@ -3449,10 +3344,9 @@
               <w:t>d.deliverables</w:t>
             </w:r>
             <w:proofErr w:type="spellEnd"/>
-            <w:proofErr w:type="gramEnd"/>
-            <w:r>
-              <w:rPr>
-                <w:rFonts w:asciiTheme="minorHAnsi" w:hAnsiTheme="minorHAnsi" w:cstheme="minorHAnsi"/>
+            <w:r>
+              <w:rPr>
+                <w:rFonts w:ascii="BC Sans" w:hAnsi="BC Sans" w:cstheme="minorHAnsi"/>
                 <w:b/>
                 <w:color w:val="404040"/>
                 <w:sz w:val="20"/>
@@ -3463,7 +3357,7 @@
             <w:proofErr w:type="spellStart"/>
             <w:r>
               <w:rPr>
-                <w:rFonts w:asciiTheme="minorHAnsi" w:hAnsiTheme="minorHAnsi" w:cstheme="minorHAnsi"/>
+                <w:rFonts w:ascii="BC Sans" w:hAnsi="BC Sans" w:cstheme="minorHAnsi"/>
                 <w:b/>
                 <w:color w:val="404040"/>
                 <w:sz w:val="20"/>
@@ -3474,7 +3368,7 @@
             <w:proofErr w:type="spellEnd"/>
             <w:r>
               <w:rPr>
-                <w:rFonts w:asciiTheme="minorHAnsi" w:hAnsiTheme="minorHAnsi" w:cstheme="minorHAnsi"/>
+                <w:rFonts w:ascii="BC Sans" w:hAnsi="BC Sans" w:cstheme="minorHAnsi"/>
                 <w:b/>
                 <w:color w:val="404040"/>
                 <w:sz w:val="20"/>
@@ -3485,7 +3379,7 @@
             <w:proofErr w:type="spellStart"/>
             <w:r>
               <w:rPr>
-                <w:rFonts w:asciiTheme="minorHAnsi" w:hAnsiTheme="minorHAnsi" w:cstheme="minorHAnsi"/>
+                <w:rFonts w:ascii="BC Sans" w:hAnsi="BC Sans" w:cstheme="minorHAnsi"/>
                 <w:b/>
                 <w:color w:val="404040"/>
                 <w:sz w:val="20"/>
@@ -3496,7 +3390,7 @@
             <w:proofErr w:type="spellEnd"/>
             <w:r>
               <w:rPr>
-                <w:rFonts w:asciiTheme="minorHAnsi" w:hAnsiTheme="minorHAnsi" w:cstheme="minorHAnsi"/>
+                <w:rFonts w:ascii="BC Sans" w:hAnsi="BC Sans" w:cstheme="minorHAnsi"/>
                 <w:b/>
                 <w:color w:val="404040"/>
                 <w:sz w:val="20"/>
@@ -3524,14 +3418,14 @@
               <w:ind w:right="12"/>
               <w:jc w:val="center"/>
               <w:rPr>
-                <w:rFonts w:asciiTheme="minorHAnsi" w:hAnsiTheme="minorHAnsi" w:cstheme="minorHAnsi"/>
-                <w:sz w:val="20"/>
-                <w:szCs w:val="20"/>
-              </w:rPr>
-            </w:pPr>
-            <w:r>
-              <w:rPr>
-                <w:rFonts w:asciiTheme="minorHAnsi" w:hAnsiTheme="minorHAnsi" w:cstheme="minorHAnsi"/>
+                <w:rFonts w:ascii="BC Sans" w:hAnsi="BC Sans" w:cstheme="minorHAnsi"/>
+                <w:sz w:val="20"/>
+                <w:szCs w:val="20"/>
+              </w:rPr>
+            </w:pPr>
+            <w:r>
+              <w:rPr>
+                <w:rFonts w:ascii="BC Sans" w:hAnsi="BC Sans" w:cstheme="minorHAnsi"/>
                 <w:b/>
                 <w:color w:val="404040"/>
                 <w:sz w:val="20"/>
@@ -3540,10 +3434,9 @@
               <w:t>{</w:t>
             </w:r>
             <w:proofErr w:type="spellStart"/>
-            <w:proofErr w:type="gramStart"/>
-            <w:r>
-              <w:rPr>
-                <w:rFonts w:asciiTheme="minorHAnsi" w:hAnsiTheme="minorHAnsi" w:cstheme="minorHAnsi"/>
+            <w:r>
+              <w:rPr>
+                <w:rFonts w:ascii="BC Sans" w:hAnsi="BC Sans" w:cstheme="minorHAnsi"/>
                 <w:b/>
                 <w:color w:val="404040"/>
                 <w:sz w:val="20"/>
@@ -3552,10 +3445,9 @@
               <w:t>d.deliverables</w:t>
             </w:r>
             <w:proofErr w:type="spellEnd"/>
-            <w:proofErr w:type="gramEnd"/>
-            <w:r>
-              <w:rPr>
-                <w:rFonts w:asciiTheme="minorHAnsi" w:hAnsiTheme="minorHAnsi" w:cstheme="minorHAnsi"/>
+            <w:r>
+              <w:rPr>
+                <w:rFonts w:ascii="BC Sans" w:hAnsi="BC Sans" w:cstheme="minorHAnsi"/>
                 <w:b/>
                 <w:color w:val="404040"/>
                 <w:sz w:val="20"/>
@@ -3566,7 +3458,7 @@
             <w:proofErr w:type="spellStart"/>
             <w:r>
               <w:rPr>
-                <w:rFonts w:asciiTheme="minorHAnsi" w:hAnsiTheme="minorHAnsi" w:cstheme="minorHAnsi"/>
+                <w:rFonts w:ascii="BC Sans" w:hAnsi="BC Sans" w:cstheme="minorHAnsi"/>
                 <w:b/>
                 <w:color w:val="404040"/>
                 <w:sz w:val="20"/>
@@ -3577,7 +3469,7 @@
             <w:proofErr w:type="spellEnd"/>
             <w:r>
               <w:rPr>
-                <w:rFonts w:asciiTheme="minorHAnsi" w:hAnsiTheme="minorHAnsi" w:cstheme="minorHAnsi"/>
+                <w:rFonts w:ascii="BC Sans" w:hAnsi="BC Sans" w:cstheme="minorHAnsi"/>
                 <w:b/>
                 <w:color w:val="404040"/>
                 <w:sz w:val="20"/>
@@ -3604,14 +3496,14 @@
               <w:spacing w:before="12"/>
               <w:jc w:val="center"/>
               <w:rPr>
-                <w:rFonts w:asciiTheme="minorHAnsi" w:hAnsiTheme="minorHAnsi" w:cstheme="minorHAnsi"/>
-                <w:sz w:val="20"/>
-                <w:szCs w:val="20"/>
-              </w:rPr>
-            </w:pPr>
-            <w:r>
-              <w:rPr>
-                <w:rFonts w:asciiTheme="minorHAnsi" w:hAnsiTheme="minorHAnsi" w:cstheme="minorHAnsi"/>
+                <w:rFonts w:ascii="BC Sans" w:hAnsi="BC Sans" w:cstheme="minorHAnsi"/>
+                <w:sz w:val="20"/>
+                <w:szCs w:val="20"/>
+              </w:rPr>
+            </w:pPr>
+            <w:r>
+              <w:rPr>
+                <w:rFonts w:ascii="BC Sans" w:hAnsi="BC Sans" w:cstheme="minorHAnsi"/>
                 <w:b/>
                 <w:color w:val="404040"/>
                 <w:sz w:val="20"/>
@@ -3620,10 +3512,9 @@
               <w:t>{</w:t>
             </w:r>
             <w:proofErr w:type="spellStart"/>
-            <w:proofErr w:type="gramStart"/>
-            <w:r>
-              <w:rPr>
-                <w:rFonts w:asciiTheme="minorHAnsi" w:hAnsiTheme="minorHAnsi" w:cstheme="minorHAnsi"/>
+            <w:r>
+              <w:rPr>
+                <w:rFonts w:ascii="BC Sans" w:hAnsi="BC Sans" w:cstheme="minorHAnsi"/>
                 <w:b/>
                 <w:color w:val="404040"/>
                 <w:sz w:val="20"/>
@@ -3632,10 +3523,9 @@
               <w:t>d.deliverables</w:t>
             </w:r>
             <w:proofErr w:type="spellEnd"/>
-            <w:proofErr w:type="gramEnd"/>
-            <w:r>
-              <w:rPr>
-                <w:rFonts w:asciiTheme="minorHAnsi" w:hAnsiTheme="minorHAnsi" w:cstheme="minorHAnsi"/>
+            <w:r>
+              <w:rPr>
+                <w:rFonts w:ascii="BC Sans" w:hAnsi="BC Sans" w:cstheme="minorHAnsi"/>
                 <w:b/>
                 <w:color w:val="404040"/>
                 <w:sz w:val="20"/>
@@ -3646,7 +3536,7 @@
             <w:proofErr w:type="spellStart"/>
             <w:r>
               <w:rPr>
-                <w:rFonts w:asciiTheme="minorHAnsi" w:hAnsiTheme="minorHAnsi" w:cstheme="minorHAnsi"/>
+                <w:rFonts w:ascii="BC Sans" w:hAnsi="BC Sans" w:cstheme="minorHAnsi"/>
                 <w:b/>
                 <w:color w:val="404040"/>
                 <w:sz w:val="20"/>
@@ -3657,7 +3547,7 @@
             <w:proofErr w:type="spellEnd"/>
             <w:r>
               <w:rPr>
-                <w:rFonts w:asciiTheme="minorHAnsi" w:hAnsiTheme="minorHAnsi" w:cstheme="minorHAnsi"/>
+                <w:rFonts w:ascii="BC Sans" w:hAnsi="BC Sans" w:cstheme="minorHAnsi"/>
                 <w:b/>
                 <w:color w:val="404040"/>
                 <w:sz w:val="20"/>
@@ -3685,14 +3575,14 @@
               <w:ind w:right="12"/>
               <w:jc w:val="center"/>
               <w:rPr>
-                <w:rFonts w:asciiTheme="minorHAnsi" w:hAnsiTheme="minorHAnsi" w:cstheme="minorHAnsi"/>
-                <w:sz w:val="20"/>
-                <w:szCs w:val="20"/>
-              </w:rPr>
-            </w:pPr>
-            <w:r>
-              <w:rPr>
-                <w:rFonts w:asciiTheme="minorHAnsi" w:hAnsiTheme="minorHAnsi" w:cstheme="minorHAnsi"/>
+                <w:rFonts w:ascii="BC Sans" w:hAnsi="BC Sans" w:cstheme="minorHAnsi"/>
+                <w:sz w:val="20"/>
+                <w:szCs w:val="20"/>
+              </w:rPr>
+            </w:pPr>
+            <w:r>
+              <w:rPr>
+                <w:rFonts w:ascii="BC Sans" w:hAnsi="BC Sans" w:cstheme="minorHAnsi"/>
                 <w:b/>
                 <w:color w:val="404040"/>
                 <w:sz w:val="20"/>
@@ -3701,10 +3591,9 @@
               <w:t>{</w:t>
             </w:r>
             <w:proofErr w:type="spellStart"/>
-            <w:proofErr w:type="gramStart"/>
-            <w:r>
-              <w:rPr>
-                <w:rFonts w:asciiTheme="minorHAnsi" w:hAnsiTheme="minorHAnsi" w:cstheme="minorHAnsi"/>
+            <w:r>
+              <w:rPr>
+                <w:rFonts w:ascii="BC Sans" w:hAnsi="BC Sans" w:cstheme="minorHAnsi"/>
                 <w:b/>
                 <w:color w:val="404040"/>
                 <w:sz w:val="20"/>
@@ -3713,10 +3602,9 @@
               <w:t>d.deliverables</w:t>
             </w:r>
             <w:proofErr w:type="spellEnd"/>
-            <w:proofErr w:type="gramEnd"/>
-            <w:r>
-              <w:rPr>
-                <w:rFonts w:asciiTheme="minorHAnsi" w:hAnsiTheme="minorHAnsi" w:cstheme="minorHAnsi"/>
+            <w:r>
+              <w:rPr>
+                <w:rFonts w:ascii="BC Sans" w:hAnsi="BC Sans" w:cstheme="minorHAnsi"/>
                 <w:b/>
                 <w:color w:val="404040"/>
                 <w:sz w:val="20"/>
@@ -3727,7 +3615,7 @@
             <w:proofErr w:type="spellStart"/>
             <w:r>
               <w:rPr>
-                <w:rFonts w:asciiTheme="minorHAnsi" w:hAnsiTheme="minorHAnsi" w:cstheme="minorHAnsi"/>
+                <w:rFonts w:ascii="BC Sans" w:hAnsi="BC Sans" w:cstheme="minorHAnsi"/>
                 <w:b/>
                 <w:color w:val="404040"/>
                 <w:sz w:val="20"/>
@@ -3738,7 +3626,7 @@
             <w:proofErr w:type="spellEnd"/>
             <w:r>
               <w:rPr>
-                <w:rFonts w:asciiTheme="minorHAnsi" w:hAnsiTheme="minorHAnsi" w:cstheme="minorHAnsi"/>
+                <w:rFonts w:ascii="BC Sans" w:hAnsi="BC Sans" w:cstheme="minorHAnsi"/>
                 <w:b/>
                 <w:color w:val="404040"/>
                 <w:sz w:val="20"/>
@@ -3766,14 +3654,14 @@
               <w:ind w:right="9"/>
               <w:jc w:val="center"/>
               <w:rPr>
-                <w:rFonts w:asciiTheme="minorHAnsi" w:hAnsiTheme="minorHAnsi" w:cstheme="minorHAnsi"/>
-                <w:sz w:val="20"/>
-                <w:szCs w:val="20"/>
-              </w:rPr>
-            </w:pPr>
-            <w:r>
-              <w:rPr>
-                <w:rFonts w:asciiTheme="minorHAnsi" w:hAnsiTheme="minorHAnsi" w:cstheme="minorHAnsi"/>
+                <w:rFonts w:ascii="BC Sans" w:hAnsi="BC Sans" w:cstheme="minorHAnsi"/>
+                <w:sz w:val="20"/>
+                <w:szCs w:val="20"/>
+              </w:rPr>
+            </w:pPr>
+            <w:r>
+              <w:rPr>
+                <w:rFonts w:ascii="BC Sans" w:hAnsi="BC Sans" w:cstheme="minorHAnsi"/>
                 <w:b/>
                 <w:color w:val="404040"/>
                 <w:sz w:val="20"/>
@@ -3782,10 +3670,9 @@
               <w:t>{</w:t>
             </w:r>
             <w:proofErr w:type="spellStart"/>
-            <w:proofErr w:type="gramStart"/>
-            <w:r>
-              <w:rPr>
-                <w:rFonts w:asciiTheme="minorHAnsi" w:hAnsiTheme="minorHAnsi" w:cstheme="minorHAnsi"/>
+            <w:r>
+              <w:rPr>
+                <w:rFonts w:ascii="BC Sans" w:hAnsi="BC Sans" w:cstheme="minorHAnsi"/>
                 <w:b/>
                 <w:color w:val="404040"/>
                 <w:sz w:val="20"/>
@@ -3794,10 +3681,9 @@
               <w:t>d.deliverables</w:t>
             </w:r>
             <w:proofErr w:type="spellEnd"/>
-            <w:proofErr w:type="gramEnd"/>
-            <w:r>
-              <w:rPr>
-                <w:rFonts w:asciiTheme="minorHAnsi" w:hAnsiTheme="minorHAnsi" w:cstheme="minorHAnsi"/>
+            <w:r>
+              <w:rPr>
+                <w:rFonts w:ascii="BC Sans" w:hAnsi="BC Sans" w:cstheme="minorHAnsi"/>
                 <w:b/>
                 <w:color w:val="404040"/>
                 <w:sz w:val="20"/>
@@ -3808,7 +3694,7 @@
             <w:proofErr w:type="spellStart"/>
             <w:r>
               <w:rPr>
-                <w:rFonts w:asciiTheme="minorHAnsi" w:hAnsiTheme="minorHAnsi" w:cstheme="minorHAnsi"/>
+                <w:rFonts w:ascii="BC Sans" w:hAnsi="BC Sans" w:cstheme="minorHAnsi"/>
                 <w:b/>
                 <w:color w:val="404040"/>
                 <w:sz w:val="20"/>
@@ -3819,7 +3705,7 @@
             <w:proofErr w:type="spellEnd"/>
             <w:r>
               <w:rPr>
-                <w:rFonts w:asciiTheme="minorHAnsi" w:hAnsiTheme="minorHAnsi" w:cstheme="minorHAnsi"/>
+                <w:rFonts w:ascii="BC Sans" w:hAnsi="BC Sans" w:cstheme="minorHAnsi"/>
                 <w:b/>
                 <w:color w:val="404040"/>
                 <w:sz w:val="20"/>
@@ -3844,7 +3730,7 @@
               <w:spacing w:before="12"/>
               <w:jc w:val="center"/>
               <w:rPr>
-                <w:rFonts w:asciiTheme="minorHAnsi" w:hAnsiTheme="minorHAnsi" w:cstheme="minorHAnsi"/>
+                <w:rFonts w:ascii="BC Sans" w:hAnsi="BC Sans" w:cstheme="minorHAnsi"/>
                 <w:sz w:val="20"/>
                 <w:szCs w:val="20"/>
               </w:rPr>
@@ -3856,6 +3742,7 @@
     <w:p>
       <w:pPr>
         <w:rPr>
+          <w:rFonts w:ascii="BC Sans" w:hAnsi="BC Sans"/>
           <w:sz w:val="20"/>
           <w:szCs w:val="20"/>
         </w:rPr>
@@ -3864,64 +3751,36 @@
     <w:p>
       <w:pPr>
         <w:rPr>
+          <w:rFonts w:ascii="BC Sans" w:hAnsi="BC Sans"/>
           <w:sz w:val="20"/>
           <w:szCs w:val="20"/>
         </w:rPr>
       </w:pPr>
       <w:r>
         <w:rPr>
+          <w:rFonts w:ascii="BC Sans" w:hAnsi="BC Sans"/>
           <w:sz w:val="20"/>
           <w:szCs w:val="20"/>
         </w:rPr>
         <w:t>{</w:t>
       </w:r>
       <w:proofErr w:type="spellStart"/>
-      <w:proofErr w:type="gramStart"/>
       <w:r>
         <w:rPr>
+          <w:rFonts w:ascii="BC Sans" w:hAnsi="BC Sans"/>
           <w:sz w:val="20"/>
           <w:szCs w:val="20"/>
         </w:rPr>
-        <w:t>d.</w:t>
+        <w:t>d.deliverables</w:t>
       </w:r>
+      <w:proofErr w:type="spellEnd"/>
       <w:r>
         <w:rPr>
-          <w:sz w:val="20"/>
-          <w:szCs w:val="20"/>
-        </w:rPr>
-        <w:t>deliverables</w:t>
-      </w:r>
-      <w:proofErr w:type="spellEnd"/>
-      <w:proofErr w:type="gramEnd"/>
-      <w:r>
-        <w:rPr>
+          <w:rFonts w:ascii="BC Sans" w:hAnsi="BC Sans"/>
           <w:sz w:val="20"/>
           <w:szCs w:val="20"/>
         </w:rPr>
         <w:t>[i+1]}</w:t>
-      </w:r>
-    </w:p>
-    <w:p>
-      <w:pPr>
-        <w:rPr>
-          <w:sz w:val="20"/>
-          <w:szCs w:val="20"/>
-        </w:rPr>
-      </w:pPr>
-    </w:p>
-    <w:p>
-      <w:pPr>
-        <w:rPr>
-          <w:sz w:val="20"/>
-          <w:szCs w:val="20"/>
-        </w:rPr>
-      </w:pPr>
-      <w:r>
-        <w:rPr>
-          <w:sz w:val="20"/>
-          <w:szCs w:val="20"/>
-        </w:rPr>
-        <w:br w:type="page"/>
       </w:r>
     </w:p>
     <w:sectPr>
@@ -3935,7 +3794,7 @@
 </file>
 
 <file path=word/endnotes.xml><?xml version="1.0" encoding="utf-8"?>
-<w:endnotes xmlns:wpc="http://schemas.microsoft.com/office/word/2010/wordprocessingCanvas" xmlns:cx="http://schemas.microsoft.com/office/drawing/2014/chartex" xmlns:cx1="http://schemas.microsoft.com/office/drawing/2015/9/8/chartex" xmlns:cx2="http://schemas.microsoft.com/office/drawing/2015/10/21/chartex" xmlns:cx3="http://schemas.microsoft.com/office/drawing/2016/5/9/chartex" xmlns:cx4="http://schemas.microsoft.com/office/drawing/2016/5/10/chartex" xmlns:cx5="http://schemas.microsoft.com/office/drawing/2016/5/11/chartex" xmlns:cx6="http://schemas.microsoft.com/office/drawing/2016/5/12/chartex" xmlns:cx7="http://schemas.microsoft.com/office/drawing/2016/5/13/chartex" xmlns:cx8="http://schemas.microsoft.com/office/drawing/2016/5/14/chartex" xmlns:mc="http://schemas.openxmlformats.org/markup-compatibility/2006" xmlns:aink="http://schemas.microsoft.com/office/drawing/2016/ink" xmlns:am3d="http://schemas.microsoft.com/office/drawing/2017/model3d" xmlns:o="urn:schemas-microsoft-com:office:office" xmlns:oel="http://schemas.microsoft.com/office/2019/extlst" xmlns:r="http://schemas.openxmlformats.org/officeDocument/2006/relationships" xmlns:m="http://schemas.openxmlformats.org/officeDocument/2006/math" xmlns:v="urn:schemas-microsoft-com:vml" xmlns:wp14="http://schemas.microsoft.com/office/word/2010/wordprocessingDrawing" xmlns:wp="http://schemas.openxmlformats.org/drawingml/2006/wordprocessingDrawing" xmlns:w10="urn:schemas-microsoft-com:office:word" xmlns:w="http://schemas.openxmlformats.org/wordprocessingml/2006/main" xmlns:w14="http://schemas.microsoft.com/office/word/2010/wordml" xmlns:w15="http://schemas.microsoft.com/office/word/2012/wordml" xmlns:w16cex="http://schemas.microsoft.com/office/word/2018/wordml/cex" xmlns:w16cid="http://schemas.microsoft.com/office/word/2016/wordml/cid" xmlns:w16="http://schemas.microsoft.com/office/word/2018/wordml" xmlns:w16du="http://schemas.microsoft.com/office/word/2023/wordml/word16du" xmlns:w16sdtdh="http://schemas.microsoft.com/office/word/2020/wordml/sdtdatahash" xmlns:w16se="http://schemas.microsoft.com/office/word/2015/wordml/symex" xmlns:wpg="http://schemas.microsoft.com/office/word/2010/wordprocessingGroup" xmlns:wpi="http://schemas.microsoft.com/office/word/2010/wordprocessingInk" xmlns:wne="http://schemas.microsoft.com/office/word/2006/wordml" xmlns:wps="http://schemas.microsoft.com/office/word/2010/wordprocessingShape" mc:Ignorable="w14 w15 w16se w16cid w16 w16cex w16sdtdh wp14">
+<w:endnotes xmlns:wpc="http://schemas.microsoft.com/office/word/2010/wordprocessingCanvas" xmlns:cx="http://schemas.microsoft.com/office/drawing/2014/chartex" xmlns:cx1="http://schemas.microsoft.com/office/drawing/2015/9/8/chartex" xmlns:cx2="http://schemas.microsoft.com/office/drawing/2015/10/21/chartex" xmlns:cx3="http://schemas.microsoft.com/office/drawing/2016/5/9/chartex" xmlns:cx4="http://schemas.microsoft.com/office/drawing/2016/5/10/chartex" xmlns:cx5="http://schemas.microsoft.com/office/drawing/2016/5/11/chartex" xmlns:cx6="http://schemas.microsoft.com/office/drawing/2016/5/12/chartex" xmlns:cx7="http://schemas.microsoft.com/office/drawing/2016/5/13/chartex" xmlns:cx8="http://schemas.microsoft.com/office/drawing/2016/5/14/chartex" xmlns:mc="http://schemas.openxmlformats.org/markup-compatibility/2006" xmlns:aink="http://schemas.microsoft.com/office/drawing/2016/ink" xmlns:am3d="http://schemas.microsoft.com/office/drawing/2017/model3d" xmlns:o="urn:schemas-microsoft-com:office:office" xmlns:oel="http://schemas.microsoft.com/office/2019/extlst" xmlns:r="http://schemas.openxmlformats.org/officeDocument/2006/relationships" xmlns:m="http://schemas.openxmlformats.org/officeDocument/2006/math" xmlns:v="urn:schemas-microsoft-com:vml" xmlns:wp14="http://schemas.microsoft.com/office/word/2010/wordprocessingDrawing" xmlns:wp="http://schemas.openxmlformats.org/drawingml/2006/wordprocessingDrawing" xmlns:w10="urn:schemas-microsoft-com:office:word" xmlns:w="http://schemas.openxmlformats.org/wordprocessingml/2006/main" xmlns:w14="http://schemas.microsoft.com/office/word/2010/wordml" xmlns:w15="http://schemas.microsoft.com/office/word/2012/wordml" xmlns:w16cex="http://schemas.microsoft.com/office/word/2018/wordml/cex" xmlns:w16cid="http://schemas.microsoft.com/office/word/2016/wordml/cid" xmlns:w16="http://schemas.microsoft.com/office/word/2018/wordml" xmlns:w16sdtdh="http://schemas.microsoft.com/office/word/2020/wordml/sdtdatahash" xmlns:w16se="http://schemas.microsoft.com/office/word/2015/wordml/symex" xmlns:wpg="http://schemas.microsoft.com/office/word/2010/wordprocessingGroup" xmlns:wpi="http://schemas.microsoft.com/office/word/2010/wordprocessingInk" xmlns:wne="http://schemas.microsoft.com/office/word/2006/wordml" xmlns:wps="http://schemas.microsoft.com/office/word/2010/wordprocessingShape" mc:Ignorable="w14 w15 w16se w16cid w16 w16cex w16sdtdh wp14">
   <w:endnote w:type="separator" w:id="-1">
     <w:p>
       <w:r>
@@ -3954,7 +3813,143 @@
 </file>
 
 <file path=word/footer1.xml><?xml version="1.0" encoding="utf-8"?>
-<w:ftr xmlns:wpc="http://schemas.microsoft.com/office/word/2010/wordprocessingCanvas" xmlns:cx="http://schemas.microsoft.com/office/drawing/2014/chartex" xmlns:cx1="http://schemas.microsoft.com/office/drawing/2015/9/8/chartex" xmlns:cx2="http://schemas.microsoft.com/office/drawing/2015/10/21/chartex" xmlns:cx3="http://schemas.microsoft.com/office/drawing/2016/5/9/chartex" xmlns:cx4="http://schemas.microsoft.com/office/drawing/2016/5/10/chartex" xmlns:cx5="http://schemas.microsoft.com/office/drawing/2016/5/11/chartex" xmlns:cx6="http://schemas.microsoft.com/office/drawing/2016/5/12/chartex" xmlns:cx7="http://schemas.microsoft.com/office/drawing/2016/5/13/chartex" xmlns:cx8="http://schemas.microsoft.com/office/drawing/2016/5/14/chartex" xmlns:mc="http://schemas.openxmlformats.org/markup-compatibility/2006" xmlns:aink="http://schemas.microsoft.com/office/drawing/2016/ink" xmlns:am3d="http://schemas.microsoft.com/office/drawing/2017/model3d" xmlns:o="urn:schemas-microsoft-com:office:office" xmlns:oel="http://schemas.microsoft.com/office/2019/extlst" xmlns:r="http://schemas.openxmlformats.org/officeDocument/2006/relationships" xmlns:m="http://schemas.openxmlformats.org/officeDocument/2006/math" xmlns:v="urn:schemas-microsoft-com:vml" xmlns:wp14="http://schemas.microsoft.com/office/word/2010/wordprocessingDrawing" xmlns:wp="http://schemas.openxmlformats.org/drawingml/2006/wordprocessingDrawing" xmlns:w10="urn:schemas-microsoft-com:office:word" xmlns:w="http://schemas.openxmlformats.org/wordprocessingml/2006/main" xmlns:w14="http://schemas.microsoft.com/office/word/2010/wordml" xmlns:w15="http://schemas.microsoft.com/office/word/2012/wordml" xmlns:w16cex="http://schemas.microsoft.com/office/word/2018/wordml/cex" xmlns:w16cid="http://schemas.microsoft.com/office/word/2016/wordml/cid" xmlns:w16="http://schemas.microsoft.com/office/word/2018/wordml" xmlns:w16du="http://schemas.microsoft.com/office/word/2023/wordml/word16du" xmlns:w16sdtdh="http://schemas.microsoft.com/office/word/2020/wordml/sdtdatahash" xmlns:w16se="http://schemas.microsoft.com/office/word/2015/wordml/symex" xmlns:wpg="http://schemas.microsoft.com/office/word/2010/wordprocessingGroup" xmlns:wpi="http://schemas.microsoft.com/office/word/2010/wordprocessingInk" xmlns:wne="http://schemas.microsoft.com/office/word/2006/wordml" xmlns:wps="http://schemas.microsoft.com/office/word/2010/wordprocessingShape" mc:Ignorable="w14 w15 w16se w16cid w16 w16cex w16sdtdh wp14">
+<w:ftr xmlns:wpc="http://schemas.microsoft.com/office/word/2010/wordprocessingCanvas" xmlns:cx="http://schemas.microsoft.com/office/drawing/2014/chartex" xmlns:cx1="http://schemas.microsoft.com/office/drawing/2015/9/8/chartex" xmlns:cx2="http://schemas.microsoft.com/office/drawing/2015/10/21/chartex" xmlns:cx3="http://schemas.microsoft.com/office/drawing/2016/5/9/chartex" xmlns:cx4="http://schemas.microsoft.com/office/drawing/2016/5/10/chartex" xmlns:cx5="http://schemas.microsoft.com/office/drawing/2016/5/11/chartex" xmlns:cx6="http://schemas.microsoft.com/office/drawing/2016/5/12/chartex" xmlns:cx7="http://schemas.microsoft.com/office/drawing/2016/5/13/chartex" xmlns:cx8="http://schemas.microsoft.com/office/drawing/2016/5/14/chartex" xmlns:mc="http://schemas.openxmlformats.org/markup-compatibility/2006" xmlns:aink="http://schemas.microsoft.com/office/drawing/2016/ink" xmlns:am3d="http://schemas.microsoft.com/office/drawing/2017/model3d" xmlns:o="urn:schemas-microsoft-com:office:office" xmlns:oel="http://schemas.microsoft.com/office/2019/extlst" xmlns:r="http://schemas.openxmlformats.org/officeDocument/2006/relationships" xmlns:m="http://schemas.openxmlformats.org/officeDocument/2006/math" xmlns:v="urn:schemas-microsoft-com:vml" xmlns:wp14="http://schemas.microsoft.com/office/word/2010/wordprocessingDrawing" xmlns:wp="http://schemas.openxmlformats.org/drawingml/2006/wordprocessingDrawing" xmlns:w10="urn:schemas-microsoft-com:office:word" xmlns:w="http://schemas.openxmlformats.org/wordprocessingml/2006/main" xmlns:w14="http://schemas.microsoft.com/office/word/2010/wordml" xmlns:w15="http://schemas.microsoft.com/office/word/2012/wordml" xmlns:w16cex="http://schemas.microsoft.com/office/word/2018/wordml/cex" xmlns:w16cid="http://schemas.microsoft.com/office/word/2016/wordml/cid" xmlns:w16="http://schemas.microsoft.com/office/word/2018/wordml" xmlns:w16sdtdh="http://schemas.microsoft.com/office/word/2020/wordml/sdtdatahash" xmlns:w16se="http://schemas.microsoft.com/office/word/2015/wordml/symex" xmlns:wpg="http://schemas.microsoft.com/office/word/2010/wordprocessingGroup" xmlns:wpi="http://schemas.microsoft.com/office/word/2010/wordprocessingInk" xmlns:wne="http://schemas.microsoft.com/office/word/2006/wordml" xmlns:wps="http://schemas.microsoft.com/office/word/2010/wordprocessingShape" mc:Ignorable="w14 w15 w16se w16cid w16 w16cex w16sdtdh wp14">
+  <w:p>
+    <w:pPr>
+      <w:pStyle w:val="Footer"/>
+      <w:tabs>
+        <w:tab w:val="clear" w:pos="4680"/>
+        <w:tab w:val="clear" w:pos="9360"/>
+        <w:tab w:val="center" w:pos="10206"/>
+        <w:tab w:val="right" w:pos="19420"/>
+      </w:tabs>
+      <w:ind w:right="27"/>
+    </w:pPr>
+    <w:r>
+      <w:t>rpt_Tab_16_rpt_P_QuarterlyReview</w:t>
+    </w:r>
+    <w:r>
+      <w:ptab w:relativeTo="margin" w:alignment="center" w:leader="none"/>
+    </w:r>
+    <w:r>
+      <w:rPr>
+        <w:sz w:val="20"/>
+        <w:szCs w:val="20"/>
+      </w:rPr>
+      <w:t xml:space="preserve">Page </w:t>
+    </w:r>
+    <w:r>
+      <w:rPr>
+        <w:b/>
+        <w:bCs/>
+        <w:sz w:val="20"/>
+        <w:szCs w:val="20"/>
+      </w:rPr>
+      <w:fldChar w:fldCharType="begin"/>
+    </w:r>
+    <w:r>
+      <w:rPr>
+        <w:b/>
+        <w:bCs/>
+        <w:sz w:val="20"/>
+        <w:szCs w:val="20"/>
+      </w:rPr>
+      <w:instrText xml:space="preserve"> PAGE  \* Arabic  \* MERGEFORMAT </w:instrText>
+    </w:r>
+    <w:r>
+      <w:rPr>
+        <w:b/>
+        <w:bCs/>
+        <w:sz w:val="20"/>
+        <w:szCs w:val="20"/>
+      </w:rPr>
+      <w:fldChar w:fldCharType="separate"/>
+    </w:r>
+    <w:r>
+      <w:rPr>
+        <w:b/>
+        <w:bCs/>
+        <w:sz w:val="20"/>
+        <w:szCs w:val="20"/>
+      </w:rPr>
+      <w:t>1</w:t>
+    </w:r>
+    <w:r>
+      <w:rPr>
+        <w:b/>
+        <w:bCs/>
+        <w:sz w:val="20"/>
+        <w:szCs w:val="20"/>
+      </w:rPr>
+      <w:fldChar w:fldCharType="end"/>
+    </w:r>
+    <w:r>
+      <w:rPr>
+        <w:sz w:val="20"/>
+        <w:szCs w:val="20"/>
+      </w:rPr>
+      <w:t xml:space="preserve"> of </w:t>
+    </w:r>
+    <w:r>
+      <w:rPr>
+        <w:b/>
+        <w:bCs/>
+        <w:sz w:val="20"/>
+        <w:szCs w:val="20"/>
+      </w:rPr>
+      <w:fldChar w:fldCharType="begin"/>
+    </w:r>
+    <w:r>
+      <w:rPr>
+        <w:b/>
+        <w:bCs/>
+        <w:sz w:val="20"/>
+        <w:szCs w:val="20"/>
+      </w:rPr>
+      <w:instrText xml:space="preserve"> NUMPAGES  \* Arabic  \* MERGEFORMAT </w:instrText>
+    </w:r>
+    <w:r>
+      <w:rPr>
+        <w:b/>
+        <w:bCs/>
+        <w:sz w:val="20"/>
+        <w:szCs w:val="20"/>
+      </w:rPr>
+      <w:fldChar w:fldCharType="separate"/>
+    </w:r>
+    <w:r>
+      <w:rPr>
+        <w:b/>
+        <w:bCs/>
+        <w:sz w:val="20"/>
+        <w:szCs w:val="20"/>
+      </w:rPr>
+      <w:t>3</w:t>
+    </w:r>
+    <w:r>
+      <w:rPr>
+        <w:b/>
+        <w:bCs/>
+        <w:sz w:val="20"/>
+        <w:szCs w:val="20"/>
+      </w:rPr>
+      <w:fldChar w:fldCharType="end"/>
+    </w:r>
+    <w:r>
+      <w:ptab w:relativeTo="margin" w:alignment="right" w:leader="none"/>
+    </w:r>
+    <w:r>
+      <w:t>{</w:t>
+    </w:r>
+    <w:proofErr w:type="spellStart"/>
+    <w:r>
+      <w:t>d.report_date</w:t>
+    </w:r>
+    <w:proofErr w:type="spellEnd"/>
+    <w:r>
+      <w:t>}</w:t>
+    </w:r>
+  </w:p>
   <w:p>
     <w:pPr>
       <w:pStyle w:val="BodyText"/>
@@ -3964,413 +3959,12 @@
         <w:sz w:val="20"/>
       </w:rPr>
     </w:pPr>
-    <w:r>
-      <w:rPr>
-        <w:noProof/>
-      </w:rPr>
-      <mc:AlternateContent>
-        <mc:Choice Requires="wps">
-          <w:drawing>
-            <wp:anchor distT="0" distB="0" distL="114300" distR="114300" simplePos="0" relativeHeight="249810944" behindDoc="1" locked="0" layoutInCell="1" allowOverlap="1" wp14:anchorId="0DC5033B" wp14:editId="5A19B1A5">
-              <wp:simplePos x="0" y="0"/>
-              <wp:positionH relativeFrom="page">
-                <wp:posOffset>226695</wp:posOffset>
-              </wp:positionH>
-              <wp:positionV relativeFrom="page">
-                <wp:posOffset>7272655</wp:posOffset>
-              </wp:positionV>
-              <wp:extent cx="1369695" cy="165735"/>
-              <wp:effectExtent l="0" t="0" r="0" b="0"/>
-              <wp:wrapNone/>
-              <wp:docPr id="15" name="Text Box 3"/>
-              <wp:cNvGraphicFramePr>
-                <a:graphicFrameLocks xmlns:a="http://schemas.openxmlformats.org/drawingml/2006/main"/>
-              </wp:cNvGraphicFramePr>
-              <a:graphic xmlns:a="http://schemas.openxmlformats.org/drawingml/2006/main">
-                <a:graphicData uri="http://schemas.microsoft.com/office/word/2010/wordprocessingShape">
-                  <wps:wsp>
-                    <wps:cNvSpPr txBox="1">
-                      <a:spLocks/>
-                    </wps:cNvSpPr>
-                    <wps:spPr bwMode="auto">
-                      <a:xfrm>
-                        <a:off x="0" y="0"/>
-                        <a:ext cx="1369695" cy="165735"/>
-                      </a:xfrm>
-                      <a:prstGeom prst="rect">
-                        <a:avLst/>
-                      </a:prstGeom>
-                      <a:noFill/>
-                      <a:ln>
-                        <a:noFill/>
-                      </a:ln>
-                      <a:extLst>
-                        <a:ext uri="{909E8E84-426E-40DD-AFC4-6F175D3DCCD1}">
-                          <a14:hiddenFill xmlns:a14="http://schemas.microsoft.com/office/drawing/2010/main">
-                            <a:solidFill>
-                              <a:srgbClr val="FFFFFF"/>
-                            </a:solidFill>
-                          </a14:hiddenFill>
-                        </a:ext>
-                        <a:ext uri="{91240B29-F687-4F45-9708-019B960494DF}">
-                          <a14:hiddenLine xmlns:a14="http://schemas.microsoft.com/office/drawing/2010/main" w="9525">
-                            <a:solidFill>
-                              <a:srgbClr val="000000"/>
-                            </a:solidFill>
-                            <a:miter lim="800000"/>
-                            <a:headEnd/>
-                            <a:tailEnd/>
-                          </a14:hiddenLine>
-                        </a:ext>
-                      </a:extLst>
-                    </wps:spPr>
-                    <wps:txbx>
-                      <w:txbxContent>
-                        <w:p>
-                          <w:pPr>
-                            <w:pStyle w:val="BodyText"/>
-                          </w:pPr>
-                          <w:proofErr w:type="spellStart"/>
-                          <w:r>
-                            <w:rPr>
-                              <w:color w:val="404040"/>
-                            </w:rPr>
-                            <w:t>rpt_P_QuarterlyReview</w:t>
-                          </w:r>
-                          <w:proofErr w:type="spellEnd"/>
-                        </w:p>
-                      </w:txbxContent>
-                    </wps:txbx>
-                    <wps:bodyPr rot="0" vert="horz" wrap="square" lIns="0" tIns="0" rIns="0" bIns="0" anchor="t" anchorCtr="0" upright="1">
-                      <a:noAutofit/>
-                    </wps:bodyPr>
-                  </wps:wsp>
-                </a:graphicData>
-              </a:graphic>
-              <wp14:sizeRelH relativeFrom="page">
-                <wp14:pctWidth>0</wp14:pctWidth>
-              </wp14:sizeRelH>
-              <wp14:sizeRelV relativeFrom="page">
-                <wp14:pctHeight>0</wp14:pctHeight>
-              </wp14:sizeRelV>
-            </wp:anchor>
-          </w:drawing>
-        </mc:Choice>
-        <mc:Fallback>
-          <w:pict>
-            <v:shapetype w14:anchorId="0DC5033B" id="_x0000_t202" coordsize="21600,21600" o:spt="202" path="m,l,21600r21600,l21600,xe">
-              <v:stroke joinstyle="miter"/>
-              <v:path gradientshapeok="t" o:connecttype="rect"/>
-            </v:shapetype>
-            <v:shape id="Text Box 3" o:spid="_x0000_s1026" type="#_x0000_t202" style="position:absolute;margin-left:17.85pt;margin-top:572.65pt;width:107.85pt;height:13.05pt;z-index:-253505536;visibility:visible;mso-wrap-style:square;mso-width-percent:0;mso-height-percent:0;mso-wrap-distance-left:9pt;mso-wrap-distance-top:0;mso-wrap-distance-right:9pt;mso-wrap-distance-bottom:0;mso-position-horizontal:absolute;mso-position-horizontal-relative:page;mso-position-vertical:absolute;mso-position-vertical-relative:page;mso-width-percent:0;mso-height-percent:0;mso-width-relative:page;mso-height-relative:page;v-text-anchor:top" o:gfxdata="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" filled="f" stroked="f">
-              <v:path arrowok="t"/>
-              <v:textbox inset="0,0,0,0">
-                <w:txbxContent>
-                  <w:p>
-                    <w:pPr>
-                      <w:pStyle w:val="BodyText"/>
-                    </w:pPr>
-                    <w:proofErr w:type="spellStart"/>
-                    <w:r>
-                      <w:rPr>
-                        <w:color w:val="404040"/>
-                      </w:rPr>
-                      <w:t>rpt_P_QuarterlyReview</w:t>
-                    </w:r>
-                    <w:proofErr w:type="spellEnd"/>
-                  </w:p>
-                </w:txbxContent>
-              </v:textbox>
-              <w10:wrap anchorx="page" anchory="page"/>
-            </v:shape>
-          </w:pict>
-        </mc:Fallback>
-      </mc:AlternateContent>
-    </w:r>
-    <w:r>
-      <w:rPr>
-        <w:noProof/>
-      </w:rPr>
-      <mc:AlternateContent>
-        <mc:Choice Requires="wps">
-          <w:drawing>
-            <wp:anchor distT="0" distB="0" distL="114300" distR="114300" simplePos="0" relativeHeight="249811968" behindDoc="1" locked="0" layoutInCell="1" allowOverlap="1" wp14:anchorId="26C0DE29" wp14:editId="50178EDB">
-              <wp:simplePos x="0" y="0"/>
-              <wp:positionH relativeFrom="page">
-                <wp:posOffset>6353810</wp:posOffset>
-              </wp:positionH>
-              <wp:positionV relativeFrom="page">
-                <wp:posOffset>7272655</wp:posOffset>
-              </wp:positionV>
-              <wp:extent cx="658495" cy="165735"/>
-              <wp:effectExtent l="0" t="0" r="0" b="0"/>
-              <wp:wrapNone/>
-              <wp:docPr id="14" name="Text Box 2"/>
-              <wp:cNvGraphicFramePr>
-                <a:graphicFrameLocks xmlns:a="http://schemas.openxmlformats.org/drawingml/2006/main"/>
-              </wp:cNvGraphicFramePr>
-              <a:graphic xmlns:a="http://schemas.openxmlformats.org/drawingml/2006/main">
-                <a:graphicData uri="http://schemas.microsoft.com/office/word/2010/wordprocessingShape">
-                  <wps:wsp>
-                    <wps:cNvSpPr txBox="1">
-                      <a:spLocks/>
-                    </wps:cNvSpPr>
-                    <wps:spPr bwMode="auto">
-                      <a:xfrm>
-                        <a:off x="0" y="0"/>
-                        <a:ext cx="658495" cy="165735"/>
-                      </a:xfrm>
-                      <a:prstGeom prst="rect">
-                        <a:avLst/>
-                      </a:prstGeom>
-                      <a:noFill/>
-                      <a:ln>
-                        <a:noFill/>
-                      </a:ln>
-                      <a:extLst>
-                        <a:ext uri="{909E8E84-426E-40DD-AFC4-6F175D3DCCD1}">
-                          <a14:hiddenFill xmlns:a14="http://schemas.microsoft.com/office/drawing/2010/main">
-                            <a:solidFill>
-                              <a:srgbClr val="FFFFFF"/>
-                            </a:solidFill>
-                          </a14:hiddenFill>
-                        </a:ext>
-                        <a:ext uri="{91240B29-F687-4F45-9708-019B960494DF}">
-                          <a14:hiddenLine xmlns:a14="http://schemas.microsoft.com/office/drawing/2010/main" w="9525">
-                            <a:solidFill>
-                              <a:srgbClr val="000000"/>
-                            </a:solidFill>
-                            <a:miter lim="800000"/>
-                            <a:headEnd/>
-                            <a:tailEnd/>
-                          </a14:hiddenLine>
-                        </a:ext>
-                      </a:extLst>
-                    </wps:spPr>
-                    <wps:txbx>
-                      <w:txbxContent>
-                        <w:p>
-                          <w:pPr>
-                            <w:pStyle w:val="BodyText"/>
-                          </w:pPr>
-                          <w:r>
-                            <w:rPr>
-                              <w:color w:val="404040"/>
-                            </w:rPr>
-                            <w:t xml:space="preserve">Page </w:t>
-                          </w:r>
-                          <w:r>
-                            <w:fldChar w:fldCharType="begin"/>
-                          </w:r>
-                          <w:r>
-                            <w:rPr>
-                              <w:color w:val="404040"/>
-                            </w:rPr>
-                            <w:instrText xml:space="preserve"> PAGE </w:instrText>
-                          </w:r>
-                          <w:r>
-                            <w:fldChar w:fldCharType="separate"/>
-                          </w:r>
-                          <w:r>
-                            <w:t>1</w:t>
-                          </w:r>
-                          <w:r>
-                            <w:fldChar w:fldCharType="end"/>
-                          </w:r>
-                          <w:r>
-                            <w:rPr>
-                              <w:color w:val="404040"/>
-                            </w:rPr>
-                            <w:t xml:space="preserve"> of 2</w:t>
-                          </w:r>
-                        </w:p>
-                      </w:txbxContent>
-                    </wps:txbx>
-                    <wps:bodyPr rot="0" vert="horz" wrap="square" lIns="0" tIns="0" rIns="0" bIns="0" anchor="t" anchorCtr="0" upright="1">
-                      <a:noAutofit/>
-                    </wps:bodyPr>
-                  </wps:wsp>
-                </a:graphicData>
-              </a:graphic>
-              <wp14:sizeRelH relativeFrom="page">
-                <wp14:pctWidth>0</wp14:pctWidth>
-              </wp14:sizeRelH>
-              <wp14:sizeRelV relativeFrom="page">
-                <wp14:pctHeight>0</wp14:pctHeight>
-              </wp14:sizeRelV>
-            </wp:anchor>
-          </w:drawing>
-        </mc:Choice>
-        <mc:Fallback>
-          <w:pict>
-            <v:shape w14:anchorId="26C0DE29" id="Text Box 2" o:spid="_x0000_s1027" type="#_x0000_t202" style="position:absolute;margin-left:500.3pt;margin-top:572.65pt;width:51.85pt;height:13.05pt;z-index:-253504512;visibility:visible;mso-wrap-style:square;mso-width-percent:0;mso-height-percent:0;mso-wrap-distance-left:9pt;mso-wrap-distance-top:0;mso-wrap-distance-right:9pt;mso-wrap-distance-bottom:0;mso-position-horizontal:absolute;mso-position-horizontal-relative:page;mso-position-vertical:absolute;mso-position-vertical-relative:page;mso-width-percent:0;mso-height-percent:0;mso-width-relative:page;mso-height-relative:page;v-text-anchor:top" o:gfxdata="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" filled="f" stroked="f">
-              <v:path arrowok="t"/>
-              <v:textbox inset="0,0,0,0">
-                <w:txbxContent>
-                  <w:p>
-                    <w:pPr>
-                      <w:pStyle w:val="BodyText"/>
-                    </w:pPr>
-                    <w:r>
-                      <w:rPr>
-                        <w:color w:val="404040"/>
-                      </w:rPr>
-                      <w:t xml:space="preserve">Page </w:t>
-                    </w:r>
-                    <w:r>
-                      <w:fldChar w:fldCharType="begin"/>
-                    </w:r>
-                    <w:r>
-                      <w:rPr>
-                        <w:color w:val="404040"/>
-                      </w:rPr>
-                      <w:instrText xml:space="preserve"> PAGE </w:instrText>
-                    </w:r>
-                    <w:r>
-                      <w:fldChar w:fldCharType="separate"/>
-                    </w:r>
-                    <w:r>
-                      <w:t>1</w:t>
-                    </w:r>
-                    <w:r>
-                      <w:fldChar w:fldCharType="end"/>
-                    </w:r>
-                    <w:r>
-                      <w:rPr>
-                        <w:color w:val="404040"/>
-                      </w:rPr>
-                      <w:t xml:space="preserve"> of 2</w:t>
-                    </w:r>
-                  </w:p>
-                </w:txbxContent>
-              </v:textbox>
-              <w10:wrap anchorx="page" anchory="page"/>
-            </v:shape>
-          </w:pict>
-        </mc:Fallback>
-      </mc:AlternateContent>
-    </w:r>
-    <w:r>
-      <w:rPr>
-        <w:noProof/>
-      </w:rPr>
-      <mc:AlternateContent>
-        <mc:Choice Requires="wps">
-          <w:drawing>
-            <wp:anchor distT="0" distB="0" distL="114300" distR="114300" simplePos="0" relativeHeight="249812992" behindDoc="1" locked="0" layoutInCell="1" allowOverlap="1" wp14:anchorId="32D037BC" wp14:editId="78F6E868">
-              <wp:simplePos x="0" y="0"/>
-              <wp:positionH relativeFrom="page">
-                <wp:posOffset>11430000</wp:posOffset>
-              </wp:positionH>
-              <wp:positionV relativeFrom="page">
-                <wp:posOffset>7272655</wp:posOffset>
-              </wp:positionV>
-              <wp:extent cx="1021715" cy="165735"/>
-              <wp:effectExtent l="0" t="0" r="0" b="0"/>
-              <wp:wrapNone/>
-              <wp:docPr id="13" name="Text Box 1"/>
-              <wp:cNvGraphicFramePr>
-                <a:graphicFrameLocks xmlns:a="http://schemas.openxmlformats.org/drawingml/2006/main"/>
-              </wp:cNvGraphicFramePr>
-              <a:graphic xmlns:a="http://schemas.openxmlformats.org/drawingml/2006/main">
-                <a:graphicData uri="http://schemas.microsoft.com/office/word/2010/wordprocessingShape">
-                  <wps:wsp>
-                    <wps:cNvSpPr txBox="1">
-                      <a:spLocks/>
-                    </wps:cNvSpPr>
-                    <wps:spPr bwMode="auto">
-                      <a:xfrm>
-                        <a:off x="0" y="0"/>
-                        <a:ext cx="1021715" cy="165735"/>
-                      </a:xfrm>
-                      <a:prstGeom prst="rect">
-                        <a:avLst/>
-                      </a:prstGeom>
-                      <a:noFill/>
-                      <a:ln>
-                        <a:noFill/>
-                      </a:ln>
-                      <a:extLst>
-                        <a:ext uri="{909E8E84-426E-40DD-AFC4-6F175D3DCCD1}">
-                          <a14:hiddenFill xmlns:a14="http://schemas.microsoft.com/office/drawing/2010/main">
-                            <a:solidFill>
-                              <a:srgbClr val="FFFFFF"/>
-                            </a:solidFill>
-                          </a14:hiddenFill>
-                        </a:ext>
-                        <a:ext uri="{91240B29-F687-4F45-9708-019B960494DF}">
-                          <a14:hiddenLine xmlns:a14="http://schemas.microsoft.com/office/drawing/2010/main" w="9525">
-                            <a:solidFill>
-                              <a:srgbClr val="000000"/>
-                            </a:solidFill>
-                            <a:miter lim="800000"/>
-                            <a:headEnd/>
-                            <a:tailEnd/>
-                          </a14:hiddenLine>
-                        </a:ext>
-                      </a:extLst>
-                    </wps:spPr>
-                    <wps:txbx>
-                      <w:txbxContent>
-                        <w:p>
-                          <w:pPr>
-                            <w:pStyle w:val="BodyText"/>
-                          </w:pPr>
-                          <w:r>
-                            <w:rPr>
-                              <w:color w:val="404040"/>
-                            </w:rPr>
-                            <w:t>October 14, 2021</w:t>
-                          </w:r>
-                        </w:p>
-                      </w:txbxContent>
-                    </wps:txbx>
-                    <wps:bodyPr rot="0" vert="horz" wrap="square" lIns="0" tIns="0" rIns="0" bIns="0" anchor="t" anchorCtr="0" upright="1">
-                      <a:noAutofit/>
-                    </wps:bodyPr>
-                  </wps:wsp>
-                </a:graphicData>
-              </a:graphic>
-              <wp14:sizeRelH relativeFrom="page">
-                <wp14:pctWidth>0</wp14:pctWidth>
-              </wp14:sizeRelH>
-              <wp14:sizeRelV relativeFrom="page">
-                <wp14:pctHeight>0</wp14:pctHeight>
-              </wp14:sizeRelV>
-            </wp:anchor>
-          </w:drawing>
-        </mc:Choice>
-        <mc:Fallback>
-          <w:pict>
-            <v:shape w14:anchorId="32D037BC" id="Text Box 1" o:spid="_x0000_s1028" type="#_x0000_t202" style="position:absolute;margin-left:900pt;margin-top:572.65pt;width:80.45pt;height:13.05pt;z-index:-253503488;visibility:visible;mso-wrap-style:square;mso-width-percent:0;mso-height-percent:0;mso-wrap-distance-left:9pt;mso-wrap-distance-top:0;mso-wrap-distance-right:9pt;mso-wrap-distance-bottom:0;mso-position-horizontal:absolute;mso-position-horizontal-relative:page;mso-position-vertical:absolute;mso-position-vertical-relative:page;mso-width-percent:0;mso-height-percent:0;mso-width-relative:page;mso-height-relative:page;v-text-anchor:top" o:gfxdata="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" filled="f" stroked="f">
-              <v:path arrowok="t"/>
-              <v:textbox inset="0,0,0,0">
-                <w:txbxContent>
-                  <w:p>
-                    <w:pPr>
-                      <w:pStyle w:val="BodyText"/>
-                    </w:pPr>
-                    <w:r>
-                      <w:rPr>
-                        <w:color w:val="404040"/>
-                      </w:rPr>
-                      <w:t>October 14, 2021</w:t>
-                    </w:r>
-                  </w:p>
-                </w:txbxContent>
-              </v:textbox>
-              <w10:wrap anchorx="page" anchory="page"/>
-            </v:shape>
-          </w:pict>
-        </mc:Fallback>
-      </mc:AlternateContent>
-    </w:r>
   </w:p>
 </w:ftr>
 </file>
 
 <file path=word/footnotes.xml><?xml version="1.0" encoding="utf-8"?>
-<w:footnotes xmlns:wpc="http://schemas.microsoft.com/office/word/2010/wordprocessingCanvas" xmlns:cx="http://schemas.microsoft.com/office/drawing/2014/chartex" xmlns:cx1="http://schemas.microsoft.com/office/drawing/2015/9/8/chartex" xmlns:cx2="http://schemas.microsoft.com/office/drawing/2015/10/21/chartex" xmlns:cx3="http://schemas.microsoft.com/office/drawing/2016/5/9/chartex" xmlns:cx4="http://schemas.microsoft.com/office/drawing/2016/5/10/chartex" xmlns:cx5="http://schemas.microsoft.com/office/drawing/2016/5/11/chartex" xmlns:cx6="http://schemas.microsoft.com/office/drawing/2016/5/12/chartex" xmlns:cx7="http://schemas.microsoft.com/office/drawing/2016/5/13/chartex" xmlns:cx8="http://schemas.microsoft.com/office/drawing/2016/5/14/chartex" xmlns:mc="http://schemas.openxmlformats.org/markup-compatibility/2006" xmlns:aink="http://schemas.microsoft.com/office/drawing/2016/ink" xmlns:am3d="http://schemas.microsoft.com/office/drawing/2017/model3d" xmlns:o="urn:schemas-microsoft-com:office:office" xmlns:oel="http://schemas.microsoft.com/office/2019/extlst" xmlns:r="http://schemas.openxmlformats.org/officeDocument/2006/relationships" xmlns:m="http://schemas.openxmlformats.org/officeDocument/2006/math" xmlns:v="urn:schemas-microsoft-com:vml" xmlns:wp14="http://schemas.microsoft.com/office/word/2010/wordprocessingDrawing" xmlns:wp="http://schemas.openxmlformats.org/drawingml/2006/wordprocessingDrawing" xmlns:w10="urn:schemas-microsoft-com:office:word" xmlns:w="http://schemas.openxmlformats.org/wordprocessingml/2006/main" xmlns:w14="http://schemas.microsoft.com/office/word/2010/wordml" xmlns:w15="http://schemas.microsoft.com/office/word/2012/wordml" xmlns:w16cex="http://schemas.microsoft.com/office/word/2018/wordml/cex" xmlns:w16cid="http://schemas.microsoft.com/office/word/2016/wordml/cid" xmlns:w16="http://schemas.microsoft.com/office/word/2018/wordml" xmlns:w16du="http://schemas.microsoft.com/office/word/2023/wordml/word16du" xmlns:w16sdtdh="http://schemas.microsoft.com/office/word/2020/wordml/sdtdatahash" xmlns:w16se="http://schemas.microsoft.com/office/word/2015/wordml/symex" xmlns:wpg="http://schemas.microsoft.com/office/word/2010/wordprocessingGroup" xmlns:wpi="http://schemas.microsoft.com/office/word/2010/wordprocessingInk" xmlns:wne="http://schemas.microsoft.com/office/word/2006/wordml" xmlns:wps="http://schemas.microsoft.com/office/word/2010/wordprocessingShape" mc:Ignorable="w14 w15 w16se w16cid w16 w16cex w16sdtdh wp14">
+<w:footnotes xmlns:wpc="http://schemas.microsoft.com/office/word/2010/wordprocessingCanvas" xmlns:cx="http://schemas.microsoft.com/office/drawing/2014/chartex" xmlns:cx1="http://schemas.microsoft.com/office/drawing/2015/9/8/chartex" xmlns:cx2="http://schemas.microsoft.com/office/drawing/2015/10/21/chartex" xmlns:cx3="http://schemas.microsoft.com/office/drawing/2016/5/9/chartex" xmlns:cx4="http://schemas.microsoft.com/office/drawing/2016/5/10/chartex" xmlns:cx5="http://schemas.microsoft.com/office/drawing/2016/5/11/chartex" xmlns:cx6="http://schemas.microsoft.com/office/drawing/2016/5/12/chartex" xmlns:cx7="http://schemas.microsoft.com/office/drawing/2016/5/13/chartex" xmlns:cx8="http://schemas.microsoft.com/office/drawing/2016/5/14/chartex" xmlns:mc="http://schemas.openxmlformats.org/markup-compatibility/2006" xmlns:aink="http://schemas.microsoft.com/office/drawing/2016/ink" xmlns:am3d="http://schemas.microsoft.com/office/drawing/2017/model3d" xmlns:o="urn:schemas-microsoft-com:office:office" xmlns:oel="http://schemas.microsoft.com/office/2019/extlst" xmlns:r="http://schemas.openxmlformats.org/officeDocument/2006/relationships" xmlns:m="http://schemas.openxmlformats.org/officeDocument/2006/math" xmlns:v="urn:schemas-microsoft-com:vml" xmlns:wp14="http://schemas.microsoft.com/office/word/2010/wordprocessingDrawing" xmlns:wp="http://schemas.openxmlformats.org/drawingml/2006/wordprocessingDrawing" xmlns:w10="urn:schemas-microsoft-com:office:word" xmlns:w="http://schemas.openxmlformats.org/wordprocessingml/2006/main" xmlns:w14="http://schemas.microsoft.com/office/word/2010/wordml" xmlns:w15="http://schemas.microsoft.com/office/word/2012/wordml" xmlns:w16cex="http://schemas.microsoft.com/office/word/2018/wordml/cex" xmlns:w16cid="http://schemas.microsoft.com/office/word/2016/wordml/cid" xmlns:w16="http://schemas.microsoft.com/office/word/2018/wordml" xmlns:w16sdtdh="http://schemas.microsoft.com/office/word/2020/wordml/sdtdatahash" xmlns:w16se="http://schemas.microsoft.com/office/word/2015/wordml/symex" xmlns:wpg="http://schemas.microsoft.com/office/word/2010/wordprocessingGroup" xmlns:wpi="http://schemas.microsoft.com/office/word/2010/wordprocessingInk" xmlns:wne="http://schemas.microsoft.com/office/word/2006/wordml" xmlns:wps="http://schemas.microsoft.com/office/word/2010/wordprocessingShape" mc:Ignorable="w14 w15 w16se w16cid w16 w16cex w16sdtdh wp14">
   <w:footnote w:type="separator" w:id="-1">
     <w:p>
       <w:r>

</xml_diff>

<commit_message>
descw-1219 fix footer & styling on tab_16 rpt
</commit_message>
<xml_diff>
--- a/backend/reports/docx/Tab_16_rpt_P_QuarterlyReview.docx
+++ b/backend/reports/docx/Tab_16_rpt_P_QuarterlyReview.docx
@@ -28,12 +28,11 @@
       <w:tr>
         <w:trPr>
           <w:cantSplit/>
-          <w:trHeight w:val="357"/>
+          <w:trHeight w:val="732"/>
         </w:trPr>
         <w:tc>
           <w:tcPr>
             <w:tcW w:w="2577" w:type="dxa"/>
-            <w:vMerge w:val="restart"/>
             <w:tcBorders>
               <w:top w:val="nil"/>
               <w:left w:val="nil"/>
@@ -123,10 +122,10 @@
             <w:tcBorders>
               <w:top w:val="nil"/>
               <w:left w:val="nil"/>
-              <w:bottom w:val="nil"/>
               <w:right w:val="nil"/>
             </w:tcBorders>
             <w:shd w:val="clear" w:color="auto" w:fill="003365"/>
+            <w:vAlign w:val="center"/>
           </w:tcPr>
           <w:p>
             <w:pPr>
@@ -137,10 +136,13 @@
               </w:tabs>
               <w:spacing w:before="12"/>
               <w:ind w:left="11"/>
+              <w:jc w:val="center"/>
               <w:rPr>
                 <w:rFonts w:ascii="BC Sans" w:hAnsi="BC Sans"/>
                 <w:b/>
                 <w:color w:val="FFFFFF" w:themeColor="background1"/>
+                <w:sz w:val="40"/>
+                <w:szCs w:val="40"/>
               </w:rPr>
             </w:pPr>
             <w:r>
@@ -148,97 +150,30 @@
                 <w:rFonts w:ascii="BC Sans" w:hAnsi="BC Sans"/>
                 <w:b/>
                 <w:color w:val="FFFFFF" w:themeColor="background1"/>
-              </w:rPr>
-              <w:tab/>
-            </w:r>
+                <w:sz w:val="40"/>
+                <w:szCs w:val="40"/>
+              </w:rPr>
+              <w:t>Project Billing Quarterly Review Report As of {</w:t>
+            </w:r>
+            <w:proofErr w:type="spellStart"/>
             <w:r>
               <w:rPr>
                 <w:rFonts w:ascii="BC Sans" w:hAnsi="BC Sans"/>
                 <w:b/>
                 <w:color w:val="FFFFFF" w:themeColor="background1"/>
-              </w:rPr>
-              <w:tab/>
-              <w:t>Project Billing Quarterly Review Report</w:t>
-            </w:r>
-          </w:p>
-        </w:tc>
-      </w:tr>
-      <w:tr>
-        <w:trPr>
-          <w:cantSplit/>
-          <w:trHeight w:val="357"/>
-        </w:trPr>
-        <w:tc>
-          <w:tcPr>
-            <w:tcW w:w="2577" w:type="dxa"/>
-            <w:vMerge/>
-            <w:tcBorders>
-              <w:top w:val="nil"/>
-              <w:left w:val="nil"/>
-              <w:bottom w:val="nil"/>
-              <w:right w:val="nil"/>
-            </w:tcBorders>
-            <w:shd w:val="clear" w:color="auto" w:fill="003365"/>
-          </w:tcPr>
-          <w:p>
-            <w:pPr>
-              <w:pStyle w:val="TableParagraph"/>
-              <w:spacing w:before="12"/>
-              <w:ind w:left="11"/>
-              <w:rPr>
-                <w:rFonts w:ascii="BC Sans" w:hAnsi="BC Sans"/>
-                <w:b/>
-                <w:color w:val="232731"/>
-              </w:rPr>
-            </w:pPr>
-          </w:p>
-        </w:tc>
-        <w:tc>
-          <w:tcPr>
-            <w:tcW w:w="16847" w:type="dxa"/>
-            <w:tcBorders>
-              <w:top w:val="nil"/>
-              <w:left w:val="nil"/>
-              <w:bottom w:val="nil"/>
-              <w:right w:val="nil"/>
-            </w:tcBorders>
-            <w:shd w:val="clear" w:color="auto" w:fill="003365"/>
-          </w:tcPr>
-          <w:p>
-            <w:pPr>
-              <w:pStyle w:val="TableParagraph"/>
-              <w:spacing w:before="12"/>
-              <w:ind w:left="11"/>
-              <w:jc w:val="right"/>
+                <w:sz w:val="40"/>
+                <w:szCs w:val="40"/>
+              </w:rPr>
+              <w:t>d.report_date</w:t>
+            </w:r>
+            <w:proofErr w:type="spellEnd"/>
+            <w:r>
               <w:rPr>
                 <w:rFonts w:ascii="BC Sans" w:hAnsi="BC Sans"/>
                 <w:b/>
                 <w:color w:val="FFFFFF" w:themeColor="background1"/>
-              </w:rPr>
-            </w:pPr>
-            <w:r>
-              <w:rPr>
-                <w:rFonts w:ascii="BC Sans" w:hAnsi="BC Sans"/>
-                <w:b/>
-                <w:color w:val="FFFFFF" w:themeColor="background1"/>
-              </w:rPr>
-              <w:t>As of {</w:t>
-            </w:r>
-            <w:proofErr w:type="spellStart"/>
-            <w:r>
-              <w:rPr>
-                <w:rFonts w:ascii="BC Sans" w:hAnsi="BC Sans"/>
-                <w:b/>
-                <w:color w:val="FFFFFF" w:themeColor="background1"/>
-              </w:rPr>
-              <w:t>d.report_date</w:t>
-            </w:r>
-            <w:proofErr w:type="spellEnd"/>
-            <w:r>
-              <w:rPr>
-                <w:rFonts w:ascii="BC Sans" w:hAnsi="BC Sans"/>
-                <w:b/>
-                <w:color w:val="FFFFFF" w:themeColor="background1"/>
+                <w:sz w:val="40"/>
+                <w:szCs w:val="40"/>
               </w:rPr>
               <w:t>}</w:t>
             </w:r>
@@ -3786,8 +3721,9 @@
     <w:sectPr>
       <w:footerReference w:type="default" r:id="rId8"/>
       <w:pgSz w:w="20170" w:h="12250" w:orient="landscape"/>
-      <w:pgMar w:top="360" w:right="380" w:bottom="680" w:left="260" w:header="0" w:footer="491" w:gutter="0"/>
+      <w:pgMar w:top="360" w:right="380" w:bottom="680" w:left="260" w:header="0" w:footer="720" w:gutter="0"/>
       <w:cols w:space="720"/>
+      <w:docGrid w:linePitch="299"/>
     </w:sectPr>
   </w:body>
 </w:document>

</xml_diff>